<commit_message>
Start reformatting senior project proposal
Get through the introduction.
create section for hte Project Management
</commit_message>
<xml_diff>
--- a/SeniorProject/LightControl.docx
+++ b/SeniorProject/LightControl.docx
@@ -1,6 +1,6 @@
 
 <file path=word/document.xml><?xml version="1.0" encoding="utf-8"?>
-<w:document xmlns:wpc="http://schemas.microsoft.com/office/word/2010/wordprocessingCanvas" xmlns:mc="http://schemas.openxmlformats.org/markup-compatibility/2006" xmlns:o="urn:schemas-microsoft-com:office:office" xmlns:r="http://schemas.openxmlformats.org/officeDocument/2006/relationships" xmlns:m="http://schemas.openxmlformats.org/officeDocument/2006/math" xmlns:v="urn:schemas-microsoft-com:vml" xmlns:wp14="http://schemas.microsoft.com/office/word/2010/wordprocessingDrawing" xmlns:wp="http://schemas.openxmlformats.org/drawingml/2006/wordprocessingDrawing" xmlns:w10="urn:schemas-microsoft-com:office:word" xmlns:w="http://schemas.openxmlformats.org/wordprocessingml/2006/main" xmlns:w14="http://schemas.microsoft.com/office/word/2010/wordml" xmlns:w15="http://schemas.microsoft.com/office/word/2012/wordml" xmlns:wpg="http://schemas.microsoft.com/office/word/2010/wordprocessingGroup" xmlns:wpi="http://schemas.microsoft.com/office/word/2010/wordprocessingInk" xmlns:wne="http://schemas.microsoft.com/office/word/2006/wordml" xmlns:wps="http://schemas.microsoft.com/office/word/2010/wordprocessingShape" mc:Ignorable="w14 w15 wp14">
+<w:document xmlns:wpc="http://schemas.microsoft.com/office/word/2010/wordprocessingCanvas" xmlns:cx="http://schemas.microsoft.com/office/drawing/2014/chartex" xmlns:cx1="http://schemas.microsoft.com/office/drawing/2015/9/8/chartex" xmlns:cx2="http://schemas.microsoft.com/office/drawing/2015/10/21/chartex" xmlns:cx3="http://schemas.microsoft.com/office/drawing/2016/5/9/chartex" xmlns:cx4="http://schemas.microsoft.com/office/drawing/2016/5/10/chartex" xmlns:cx5="http://schemas.microsoft.com/office/drawing/2016/5/11/chartex" xmlns:cx6="http://schemas.microsoft.com/office/drawing/2016/5/12/chartex" xmlns:cx7="http://schemas.microsoft.com/office/drawing/2016/5/13/chartex" xmlns:cx8="http://schemas.microsoft.com/office/drawing/2016/5/14/chartex" xmlns:mc="http://schemas.openxmlformats.org/markup-compatibility/2006" xmlns:aink="http://schemas.microsoft.com/office/drawing/2016/ink" xmlns:am3d="http://schemas.microsoft.com/office/drawing/2017/model3d" xmlns:o="urn:schemas-microsoft-com:office:office" xmlns:r="http://schemas.openxmlformats.org/officeDocument/2006/relationships" xmlns:m="http://schemas.openxmlformats.org/officeDocument/2006/math" xmlns:v="urn:schemas-microsoft-com:vml" xmlns:wp14="http://schemas.microsoft.com/office/word/2010/wordprocessingDrawing" xmlns:wp="http://schemas.openxmlformats.org/drawingml/2006/wordprocessingDrawing" xmlns:w10="urn:schemas-microsoft-com:office:word" xmlns:w="http://schemas.openxmlformats.org/wordprocessingml/2006/main" xmlns:w14="http://schemas.microsoft.com/office/word/2010/wordml" xmlns:w15="http://schemas.microsoft.com/office/word/2012/wordml" xmlns:w16cid="http://schemas.microsoft.com/office/word/2016/wordml/cid" xmlns:w16se="http://schemas.microsoft.com/office/word/2015/wordml/symex" xmlns:wpg="http://schemas.microsoft.com/office/word/2010/wordprocessingGroup" xmlns:wpi="http://schemas.microsoft.com/office/word/2010/wordprocessingInk" xmlns:wne="http://schemas.microsoft.com/office/word/2006/wordml" xmlns:wps="http://schemas.microsoft.com/office/word/2010/wordprocessingShape" mc:Ignorable="w14 w15 w16se w16cid wp14">
   <w:background w:color="FFFFFF"/>
   <w:body>
     <w:p>
@@ -9,7 +9,6 @@
         <w:jc w:val="center"/>
       </w:pPr>
       <w:bookmarkStart w:id="0" w:name="h.acabitnlhnul" w:colFirst="0" w:colLast="0"/>
-      <w:bookmarkStart w:id="1" w:name="_GoBack"/>
       <w:bookmarkEnd w:id="0"/>
       <w:r>
         <w:rPr>
@@ -56,14 +55,13 @@
           </wp:inline>
         </w:drawing>
       </w:r>
+    </w:p>
+    <w:p>
+      <w:pPr>
+        <w:spacing w:line="360" w:lineRule="auto"/>
+      </w:pPr>
+      <w:bookmarkStart w:id="1" w:name="h.i9bd5joq4owd" w:colFirst="0" w:colLast="0"/>
       <w:bookmarkEnd w:id="1"/>
-    </w:p>
-    <w:p>
-      <w:pPr>
-        <w:spacing w:line="360" w:lineRule="auto"/>
-      </w:pPr>
-      <w:bookmarkStart w:id="2" w:name="h.i9bd5joq4owd" w:colFirst="0" w:colLast="0"/>
-      <w:bookmarkEnd w:id="2"/>
     </w:p>
     <w:p>
       <w:pPr>
@@ -91,8 +89,8 @@
         <w:spacing w:after="0" w:line="360" w:lineRule="auto"/>
         <w:contextualSpacing w:val="0"/>
       </w:pPr>
-      <w:bookmarkStart w:id="3" w:name="h.rlhoqx7e7gps" w:colFirst="0" w:colLast="0"/>
-      <w:bookmarkEnd w:id="3"/>
+      <w:bookmarkStart w:id="2" w:name="h.rlhoqx7e7gps" w:colFirst="0" w:colLast="0"/>
+      <w:bookmarkEnd w:id="2"/>
       <w:r>
         <w:t>Light Control by LytCtrl</w:t>
       </w:r>
@@ -103,8 +101,8 @@
         <w:spacing w:after="0" w:line="360" w:lineRule="auto"/>
         <w:contextualSpacing w:val="0"/>
       </w:pPr>
-      <w:bookmarkStart w:id="4" w:name="h.o1hq259yi218" w:colFirst="0" w:colLast="0"/>
-      <w:bookmarkEnd w:id="4"/>
+      <w:bookmarkStart w:id="3" w:name="h.o1hq259yi218" w:colFirst="0" w:colLast="0"/>
+      <w:bookmarkEnd w:id="3"/>
       <w:r>
         <w:t>Arduino based remote for lights/outlets controlled by Android App</w:t>
       </w:r>
@@ -242,8 +240,8 @@
       <w:r>
         <w:t>S</w:t>
       </w:r>
-      <w:bookmarkStart w:id="5" w:name="h.431p554ldd0s" w:colFirst="0" w:colLast="0"/>
-      <w:bookmarkEnd w:id="5"/>
+      <w:bookmarkStart w:id="4" w:name="h.431p554ldd0s" w:colFirst="0" w:colLast="0"/>
+      <w:bookmarkEnd w:id="4"/>
       <w:r>
         <w:t>herry Yang</w:t>
       </w:r>
@@ -251,49 +249,82 @@
     <w:p>
       <w:pPr>
         <w:pStyle w:val="Heading1"/>
+        <w:numPr>
+          <w:ilvl w:val="0"/>
+          <w:numId w:val="25"/>
+        </w:numPr>
         <w:spacing w:line="360" w:lineRule="auto"/>
-      </w:pPr>
-      <w:bookmarkStart w:id="6" w:name="_Toc461707876"/>
-      <w:r>
+        <w:rPr>
+          <w:color w:val="767171" w:themeColor="background2" w:themeShade="80"/>
+        </w:rPr>
+      </w:pPr>
+      <w:bookmarkStart w:id="5" w:name="_Toc461707876"/>
+      <w:r>
+        <w:rPr>
+          <w:color w:val="767171" w:themeColor="background2" w:themeShade="80"/>
+        </w:rPr>
         <w:lastRenderedPageBreak/>
         <w:t>Legal Notice</w:t>
       </w:r>
-      <w:bookmarkEnd w:id="6"/>
+      <w:bookmarkEnd w:id="5"/>
     </w:p>
     <w:p>
       <w:pPr>
         <w:spacing w:line="360" w:lineRule="auto"/>
-      </w:pPr>
-      <w:r>
+        <w:rPr>
+          <w:color w:val="767171" w:themeColor="background2" w:themeShade="80"/>
+        </w:rPr>
+      </w:pPr>
+      <w:r>
+        <w:rPr>
+          <w:color w:val="767171" w:themeColor="background2" w:themeShade="80"/>
+        </w:rPr>
         <w:t>LytCtrl makes no warranties or representations of any kind concerning the accuracy or suitability of the information contained in this document for any purpose. All such information is provided “as is” and with specific disclaimer of any warranties of merchantability, fitness for purpose, title and/or non-infringement. In no event shall LytCtrl, its employees or agents be liable for any direct, indirect, or consequential damages resulting from the information provided in this document. This exclusion and limitation only applies to the extent permitted by law and is without prejudice to any express provisions to the contrary in any written license or subscription agreement from LytCtrl in respect of this document.</w:t>
       </w:r>
     </w:p>
     <w:p>
       <w:pPr>
         <w:spacing w:line="360" w:lineRule="auto"/>
+        <w:rPr>
+          <w:color w:val="767171" w:themeColor="background2" w:themeShade="80"/>
+        </w:rPr>
       </w:pPr>
     </w:p>
     <w:p>
       <w:pPr>
         <w:pStyle w:val="Heading1"/>
+        <w:numPr>
+          <w:ilvl w:val="0"/>
+          <w:numId w:val="25"/>
+        </w:numPr>
         <w:spacing w:after="0" w:line="360" w:lineRule="auto"/>
         <w:contextualSpacing w:val="0"/>
-      </w:pPr>
-      <w:bookmarkStart w:id="7" w:name="h.2jpucf9jrfh" w:colFirst="0" w:colLast="0"/>
-      <w:bookmarkStart w:id="8" w:name="_Toc461707877"/>
+        <w:rPr>
+          <w:color w:val="767171" w:themeColor="background2" w:themeShade="80"/>
+        </w:rPr>
+      </w:pPr>
+      <w:bookmarkStart w:id="6" w:name="h.2jpucf9jrfh" w:colFirst="0" w:colLast="0"/>
+      <w:bookmarkStart w:id="7" w:name="_Toc461707877"/>
+      <w:bookmarkEnd w:id="6"/>
+      <w:r>
+        <w:rPr>
+          <w:color w:val="767171" w:themeColor="background2" w:themeShade="80"/>
+        </w:rPr>
+        <w:t>Copyright Notice</w:t>
+      </w:r>
       <w:bookmarkEnd w:id="7"/>
-      <w:r>
-        <w:t>Copyright Notice</w:t>
-      </w:r>
-      <w:bookmarkEnd w:id="8"/>
     </w:p>
     <w:p>
       <w:pPr>
         <w:spacing w:line="360" w:lineRule="auto"/>
+        <w:rPr>
+          <w:color w:val="767171" w:themeColor="background2" w:themeShade="80"/>
+        </w:rPr>
       </w:pPr>
       <w:r>
         <w:rPr>
           <w:b/>
+          <w:color w:val="767171" w:themeColor="background2" w:themeShade="80"/>
         </w:rPr>
         <w:t>Original Work Copyright ©2016-2017 LytCtrl.</w:t>
       </w:r>
@@ -301,21 +332,36 @@
     <w:p>
       <w:pPr>
         <w:spacing w:line="360" w:lineRule="auto"/>
-      </w:pPr>
-      <w:r>
+        <w:rPr>
+          <w:color w:val="767171" w:themeColor="background2" w:themeShade="80"/>
+        </w:rPr>
+      </w:pPr>
+      <w:r>
+        <w:rPr>
+          <w:color w:val="767171" w:themeColor="background2" w:themeShade="80"/>
+        </w:rPr>
         <w:t>Permission is hereby granted, free of charge, to any person obtaining a copy of this software and associated documentation files (the “Software”), to deal in the software without restriction, including without limitation the rights to use, copy, modify, merge, publish, distribute, sublicense, and/or sell copies of the Software, and to permit persons to whom the Software is furnished to do so, subject to the following conditions:</w:t>
       </w:r>
     </w:p>
     <w:p>
       <w:pPr>
         <w:spacing w:line="360" w:lineRule="auto"/>
+        <w:rPr>
+          <w:color w:val="767171" w:themeColor="background2" w:themeShade="80"/>
+        </w:rPr>
       </w:pPr>
     </w:p>
     <w:p>
       <w:pPr>
         <w:spacing w:line="360" w:lineRule="auto"/>
-      </w:pPr>
-      <w:r>
+        <w:rPr>
+          <w:color w:val="767171" w:themeColor="background2" w:themeShade="80"/>
+        </w:rPr>
+      </w:pPr>
+      <w:r>
+        <w:rPr>
+          <w:color w:val="767171" w:themeColor="background2" w:themeShade="80"/>
+        </w:rPr>
         <w:t>The above copyright notice and this permission notice shall be included in all copies or substantial portions of the Software.</w:t>
       </w:r>
     </w:p>
@@ -328,28 +374,1078 @@
       <w:pPr>
         <w:spacing w:line="360" w:lineRule="auto"/>
       </w:pPr>
-      <w:bookmarkStart w:id="9" w:name="h.exr4j91v82lr" w:colFirst="0" w:colLast="0"/>
+      <w:bookmarkStart w:id="8" w:name="h.exr4j91v82lr" w:colFirst="0" w:colLast="0"/>
+      <w:bookmarkEnd w:id="8"/>
+    </w:p>
+    <w:p>
+      <w:pPr>
+        <w:spacing w:line="360" w:lineRule="auto"/>
+      </w:pPr>
+      <w:r>
+        <w:br w:type="page"/>
+      </w:r>
+      <w:bookmarkStart w:id="9" w:name="h.vdcp1fzdvin0" w:colFirst="0" w:colLast="0"/>
       <w:bookmarkEnd w:id="9"/>
     </w:p>
     <w:p>
       <w:pPr>
+        <w:pStyle w:val="Heading1"/>
+        <w:numPr>
+          <w:ilvl w:val="0"/>
+          <w:numId w:val="25"/>
+        </w:numPr>
+      </w:pPr>
+      <w:bookmarkStart w:id="10" w:name="h.ek543d3mw2gc" w:colFirst="0" w:colLast="0"/>
+      <w:bookmarkStart w:id="11" w:name="_Toc461707878"/>
+      <w:bookmarkEnd w:id="10"/>
+      <w:r>
+        <w:lastRenderedPageBreak/>
+        <w:t>Revision History</w:t>
+      </w:r>
+    </w:p>
+    <w:tbl>
+      <w:tblPr>
+        <w:tblStyle w:val="a"/>
+        <w:tblpPr w:leftFromText="180" w:rightFromText="180" w:vertAnchor="page" w:horzAnchor="margin" w:tblpY="2281"/>
+        <w:tblW w:w="9260" w:type="dxa"/>
+        <w:tblBorders>
+          <w:top w:val="single" w:sz="8" w:space="0" w:color="000000"/>
+          <w:left w:val="single" w:sz="8" w:space="0" w:color="000000"/>
+          <w:bottom w:val="single" w:sz="8" w:space="0" w:color="000000"/>
+          <w:right w:val="single" w:sz="8" w:space="0" w:color="000000"/>
+          <w:insideH w:val="single" w:sz="8" w:space="0" w:color="000000"/>
+          <w:insideV w:val="single" w:sz="8" w:space="0" w:color="000000"/>
+        </w:tblBorders>
+        <w:tblLayout w:type="fixed"/>
+        <w:tblLook w:val="0600" w:firstRow="0" w:lastRow="0" w:firstColumn="0" w:lastColumn="0" w:noHBand="1" w:noVBand="1"/>
+      </w:tblPr>
+      <w:tblGrid>
+        <w:gridCol w:w="1160"/>
+        <w:gridCol w:w="990"/>
+        <w:gridCol w:w="900"/>
+        <w:gridCol w:w="1170"/>
+        <w:gridCol w:w="5040"/>
+      </w:tblGrid>
+      <w:tr>
+        <w:tc>
+          <w:tcPr>
+            <w:tcW w:w="1160" w:type="dxa"/>
+            <w:shd w:val="clear" w:color="auto" w:fill="71D1C6"/>
+            <w:tcMar>
+              <w:top w:w="100" w:type="dxa"/>
+              <w:left w:w="100" w:type="dxa"/>
+              <w:bottom w:w="100" w:type="dxa"/>
+              <w:right w:w="100" w:type="dxa"/>
+            </w:tcMar>
+            <w:vAlign w:val="center"/>
+          </w:tcPr>
+          <w:p>
+            <w:pPr>
+              <w:widowControl w:val="0"/>
+              <w:spacing w:line="240" w:lineRule="auto"/>
+              <w:rPr>
+                <w:b/>
+                <w:sz w:val="18"/>
+                <w:szCs w:val="18"/>
+              </w:rPr>
+            </w:pPr>
+            <w:r>
+              <w:rPr>
+                <w:b/>
+                <w:sz w:val="18"/>
+                <w:szCs w:val="18"/>
+              </w:rPr>
+              <w:t>Date</w:t>
+            </w:r>
+          </w:p>
+        </w:tc>
+        <w:tc>
+          <w:tcPr>
+            <w:tcW w:w="990" w:type="dxa"/>
+            <w:shd w:val="clear" w:color="auto" w:fill="71D1C6"/>
+            <w:tcMar>
+              <w:top w:w="100" w:type="dxa"/>
+              <w:left w:w="100" w:type="dxa"/>
+              <w:bottom w:w="100" w:type="dxa"/>
+              <w:right w:w="100" w:type="dxa"/>
+            </w:tcMar>
+            <w:vAlign w:val="center"/>
+          </w:tcPr>
+          <w:p>
+            <w:pPr>
+              <w:widowControl w:val="0"/>
+              <w:spacing w:line="240" w:lineRule="auto"/>
+              <w:rPr>
+                <w:b/>
+                <w:sz w:val="18"/>
+                <w:szCs w:val="18"/>
+              </w:rPr>
+            </w:pPr>
+            <w:r>
+              <w:rPr>
+                <w:b/>
+                <w:sz w:val="18"/>
+                <w:szCs w:val="18"/>
+              </w:rPr>
+              <w:t>Version</w:t>
+            </w:r>
+          </w:p>
+        </w:tc>
+        <w:tc>
+          <w:tcPr>
+            <w:tcW w:w="900" w:type="dxa"/>
+            <w:shd w:val="clear" w:color="auto" w:fill="71D1C6"/>
+            <w:tcMar>
+              <w:top w:w="100" w:type="dxa"/>
+              <w:left w:w="100" w:type="dxa"/>
+              <w:bottom w:w="100" w:type="dxa"/>
+              <w:right w:w="100" w:type="dxa"/>
+            </w:tcMar>
+            <w:vAlign w:val="center"/>
+          </w:tcPr>
+          <w:p>
+            <w:pPr>
+              <w:widowControl w:val="0"/>
+              <w:spacing w:line="240" w:lineRule="auto"/>
+              <w:rPr>
+                <w:b/>
+                <w:sz w:val="18"/>
+                <w:szCs w:val="18"/>
+              </w:rPr>
+            </w:pPr>
+            <w:r>
+              <w:rPr>
+                <w:b/>
+                <w:sz w:val="18"/>
+                <w:szCs w:val="18"/>
+              </w:rPr>
+              <w:t>Author</w:t>
+            </w:r>
+          </w:p>
+        </w:tc>
+        <w:tc>
+          <w:tcPr>
+            <w:tcW w:w="1170" w:type="dxa"/>
+            <w:shd w:val="clear" w:color="auto" w:fill="71D1C6"/>
+          </w:tcPr>
+          <w:p>
+            <w:pPr>
+              <w:widowControl w:val="0"/>
+              <w:spacing w:line="240" w:lineRule="auto"/>
+              <w:rPr>
+                <w:b/>
+                <w:sz w:val="18"/>
+                <w:szCs w:val="18"/>
+              </w:rPr>
+            </w:pPr>
+            <w:r>
+              <w:rPr>
+                <w:b/>
+                <w:sz w:val="18"/>
+                <w:szCs w:val="18"/>
+              </w:rPr>
+              <w:t>Company</w:t>
+            </w:r>
+          </w:p>
+        </w:tc>
+        <w:tc>
+          <w:tcPr>
+            <w:tcW w:w="5040" w:type="dxa"/>
+            <w:shd w:val="clear" w:color="auto" w:fill="71D1C6"/>
+            <w:tcMar>
+              <w:top w:w="100" w:type="dxa"/>
+              <w:left w:w="100" w:type="dxa"/>
+              <w:bottom w:w="100" w:type="dxa"/>
+              <w:right w:w="100" w:type="dxa"/>
+            </w:tcMar>
+            <w:vAlign w:val="center"/>
+          </w:tcPr>
+          <w:p>
+            <w:pPr>
+              <w:widowControl w:val="0"/>
+              <w:spacing w:line="240" w:lineRule="auto"/>
+              <w:rPr>
+                <w:b/>
+                <w:sz w:val="18"/>
+                <w:szCs w:val="18"/>
+              </w:rPr>
+            </w:pPr>
+            <w:r>
+              <w:rPr>
+                <w:b/>
+                <w:sz w:val="18"/>
+                <w:szCs w:val="18"/>
+              </w:rPr>
+              <w:t>Comments</w:t>
+            </w:r>
+          </w:p>
+        </w:tc>
+      </w:tr>
+      <w:tr>
+        <w:tc>
+          <w:tcPr>
+            <w:tcW w:w="1160" w:type="dxa"/>
+            <w:tcMar>
+              <w:top w:w="100" w:type="dxa"/>
+              <w:left w:w="100" w:type="dxa"/>
+              <w:bottom w:w="100" w:type="dxa"/>
+              <w:right w:w="100" w:type="dxa"/>
+            </w:tcMar>
+            <w:vAlign w:val="center"/>
+          </w:tcPr>
+          <w:p>
+            <w:pPr>
+              <w:widowControl w:val="0"/>
+              <w:spacing w:line="240" w:lineRule="auto"/>
+              <w:rPr>
+                <w:sz w:val="18"/>
+                <w:szCs w:val="18"/>
+              </w:rPr>
+            </w:pPr>
+            <w:r>
+              <w:rPr>
+                <w:sz w:val="18"/>
+                <w:szCs w:val="18"/>
+              </w:rPr>
+              <w:t>5/14/2016</w:t>
+            </w:r>
+          </w:p>
+        </w:tc>
+        <w:tc>
+          <w:tcPr>
+            <w:tcW w:w="990" w:type="dxa"/>
+            <w:tcMar>
+              <w:top w:w="100" w:type="dxa"/>
+              <w:left w:w="100" w:type="dxa"/>
+              <w:bottom w:w="100" w:type="dxa"/>
+              <w:right w:w="100" w:type="dxa"/>
+            </w:tcMar>
+            <w:vAlign w:val="center"/>
+          </w:tcPr>
+          <w:p>
+            <w:pPr>
+              <w:widowControl w:val="0"/>
+              <w:spacing w:line="240" w:lineRule="auto"/>
+              <w:rPr>
+                <w:sz w:val="18"/>
+                <w:szCs w:val="18"/>
+              </w:rPr>
+            </w:pPr>
+            <w:r>
+              <w:rPr>
+                <w:sz w:val="18"/>
+                <w:szCs w:val="18"/>
+              </w:rPr>
+              <w:t>1.00</w:t>
+            </w:r>
+          </w:p>
+        </w:tc>
+        <w:tc>
+          <w:tcPr>
+            <w:tcW w:w="900" w:type="dxa"/>
+            <w:tcMar>
+              <w:top w:w="100" w:type="dxa"/>
+              <w:left w:w="100" w:type="dxa"/>
+              <w:bottom w:w="100" w:type="dxa"/>
+              <w:right w:w="100" w:type="dxa"/>
+            </w:tcMar>
+            <w:vAlign w:val="center"/>
+          </w:tcPr>
+          <w:p>
+            <w:pPr>
+              <w:widowControl w:val="0"/>
+              <w:spacing w:line="240" w:lineRule="auto"/>
+              <w:rPr>
+                <w:sz w:val="18"/>
+                <w:szCs w:val="18"/>
+              </w:rPr>
+            </w:pPr>
+            <w:r>
+              <w:rPr>
+                <w:sz w:val="18"/>
+                <w:szCs w:val="18"/>
+              </w:rPr>
+              <w:t>Lydia Doza</w:t>
+            </w:r>
+          </w:p>
+        </w:tc>
+        <w:tc>
+          <w:tcPr>
+            <w:tcW w:w="1170" w:type="dxa"/>
+            <w:vAlign w:val="center"/>
+          </w:tcPr>
+          <w:p>
+            <w:pPr>
+              <w:widowControl w:val="0"/>
+              <w:spacing w:line="240" w:lineRule="auto"/>
+              <w:rPr>
+                <w:sz w:val="18"/>
+                <w:szCs w:val="18"/>
+              </w:rPr>
+            </w:pPr>
+            <w:r>
+              <w:rPr>
+                <w:sz w:val="18"/>
+                <w:szCs w:val="18"/>
+              </w:rPr>
+              <w:t>LytCtrl</w:t>
+            </w:r>
+          </w:p>
+        </w:tc>
+        <w:tc>
+          <w:tcPr>
+            <w:tcW w:w="5040" w:type="dxa"/>
+            <w:tcMar>
+              <w:top w:w="100" w:type="dxa"/>
+              <w:left w:w="100" w:type="dxa"/>
+              <w:bottom w:w="100" w:type="dxa"/>
+              <w:right w:w="100" w:type="dxa"/>
+            </w:tcMar>
+            <w:vAlign w:val="center"/>
+          </w:tcPr>
+          <w:p>
+            <w:pPr>
+              <w:widowControl w:val="0"/>
+              <w:spacing w:line="240" w:lineRule="auto"/>
+              <w:rPr>
+                <w:sz w:val="18"/>
+                <w:szCs w:val="18"/>
+              </w:rPr>
+            </w:pPr>
+            <w:r>
+              <w:rPr>
+                <w:sz w:val="18"/>
+                <w:szCs w:val="18"/>
+              </w:rPr>
+              <w:t>First draft of proposal</w:t>
+            </w:r>
+          </w:p>
+        </w:tc>
+      </w:tr>
+      <w:tr>
+        <w:tc>
+          <w:tcPr>
+            <w:tcW w:w="1160" w:type="dxa"/>
+            <w:tcMar>
+              <w:top w:w="100" w:type="dxa"/>
+              <w:left w:w="100" w:type="dxa"/>
+              <w:bottom w:w="100" w:type="dxa"/>
+              <w:right w:w="100" w:type="dxa"/>
+            </w:tcMar>
+            <w:vAlign w:val="center"/>
+          </w:tcPr>
+          <w:p>
+            <w:pPr>
+              <w:widowControl w:val="0"/>
+              <w:spacing w:line="240" w:lineRule="auto"/>
+              <w:rPr>
+                <w:sz w:val="18"/>
+                <w:szCs w:val="18"/>
+              </w:rPr>
+            </w:pPr>
+            <w:r>
+              <w:rPr>
+                <w:sz w:val="18"/>
+                <w:szCs w:val="18"/>
+              </w:rPr>
+              <w:t>6/7/2016</w:t>
+            </w:r>
+          </w:p>
+        </w:tc>
+        <w:tc>
+          <w:tcPr>
+            <w:tcW w:w="990" w:type="dxa"/>
+            <w:tcMar>
+              <w:top w:w="100" w:type="dxa"/>
+              <w:left w:w="100" w:type="dxa"/>
+              <w:bottom w:w="100" w:type="dxa"/>
+              <w:right w:w="100" w:type="dxa"/>
+            </w:tcMar>
+            <w:vAlign w:val="center"/>
+          </w:tcPr>
+          <w:p>
+            <w:pPr>
+              <w:widowControl w:val="0"/>
+              <w:spacing w:line="240" w:lineRule="auto"/>
+              <w:rPr>
+                <w:sz w:val="18"/>
+                <w:szCs w:val="18"/>
+              </w:rPr>
+            </w:pPr>
+            <w:r>
+              <w:rPr>
+                <w:sz w:val="18"/>
+                <w:szCs w:val="18"/>
+              </w:rPr>
+              <w:t>1.10</w:t>
+            </w:r>
+          </w:p>
+        </w:tc>
+        <w:tc>
+          <w:tcPr>
+            <w:tcW w:w="900" w:type="dxa"/>
+            <w:tcMar>
+              <w:top w:w="100" w:type="dxa"/>
+              <w:left w:w="100" w:type="dxa"/>
+              <w:bottom w:w="100" w:type="dxa"/>
+              <w:right w:w="100" w:type="dxa"/>
+            </w:tcMar>
+            <w:vAlign w:val="center"/>
+          </w:tcPr>
+          <w:p>
+            <w:pPr>
+              <w:widowControl w:val="0"/>
+              <w:spacing w:line="240" w:lineRule="auto"/>
+              <w:rPr>
+                <w:sz w:val="18"/>
+                <w:szCs w:val="18"/>
+              </w:rPr>
+            </w:pPr>
+            <w:r>
+              <w:rPr>
+                <w:sz w:val="18"/>
+                <w:szCs w:val="18"/>
+              </w:rPr>
+              <w:t>Lydia Doza</w:t>
+            </w:r>
+          </w:p>
+        </w:tc>
+        <w:tc>
+          <w:tcPr>
+            <w:tcW w:w="1170" w:type="dxa"/>
+            <w:vAlign w:val="center"/>
+          </w:tcPr>
+          <w:p>
+            <w:pPr>
+              <w:widowControl w:val="0"/>
+              <w:spacing w:line="240" w:lineRule="auto"/>
+              <w:rPr>
+                <w:sz w:val="18"/>
+                <w:szCs w:val="18"/>
+              </w:rPr>
+            </w:pPr>
+            <w:r>
+              <w:rPr>
+                <w:sz w:val="18"/>
+                <w:szCs w:val="18"/>
+              </w:rPr>
+              <w:t>LytCtrl</w:t>
+            </w:r>
+          </w:p>
+        </w:tc>
+        <w:tc>
+          <w:tcPr>
+            <w:tcW w:w="5040" w:type="dxa"/>
+            <w:tcMar>
+              <w:top w:w="100" w:type="dxa"/>
+              <w:left w:w="100" w:type="dxa"/>
+              <w:bottom w:w="100" w:type="dxa"/>
+              <w:right w:w="100" w:type="dxa"/>
+            </w:tcMar>
+            <w:vAlign w:val="center"/>
+          </w:tcPr>
+          <w:p>
+            <w:pPr>
+              <w:widowControl w:val="0"/>
+              <w:spacing w:line="240" w:lineRule="auto"/>
+              <w:rPr>
+                <w:sz w:val="18"/>
+                <w:szCs w:val="18"/>
+              </w:rPr>
+            </w:pPr>
+            <w:r>
+              <w:rPr>
+                <w:sz w:val="18"/>
+                <w:szCs w:val="18"/>
+              </w:rPr>
+              <w:t>Proposal Revision</w:t>
+            </w:r>
+          </w:p>
+          <w:p>
+            <w:pPr>
+              <w:widowControl w:val="0"/>
+              <w:spacing w:line="240" w:lineRule="auto"/>
+              <w:ind w:left="170"/>
+              <w:rPr>
+                <w:sz w:val="18"/>
+                <w:szCs w:val="18"/>
+              </w:rPr>
+            </w:pPr>
+            <w:r>
+              <w:rPr>
+                <w:sz w:val="18"/>
+                <w:szCs w:val="18"/>
+              </w:rPr>
+              <w:t>Numbered sections</w:t>
+            </w:r>
+          </w:p>
+          <w:p>
+            <w:pPr>
+              <w:widowControl w:val="0"/>
+              <w:spacing w:line="240" w:lineRule="auto"/>
+              <w:ind w:left="440" w:hanging="270"/>
+              <w:rPr>
+                <w:sz w:val="18"/>
+                <w:szCs w:val="18"/>
+              </w:rPr>
+            </w:pPr>
+            <w:r>
+              <w:rPr>
+                <w:sz w:val="18"/>
+                <w:szCs w:val="18"/>
+              </w:rPr>
+              <w:t>Dotted line in Table of contents</w:t>
+            </w:r>
+          </w:p>
+          <w:p>
+            <w:pPr>
+              <w:widowControl w:val="0"/>
+              <w:spacing w:line="240" w:lineRule="auto"/>
+              <w:ind w:left="440" w:hanging="270"/>
+              <w:rPr>
+                <w:sz w:val="18"/>
+                <w:szCs w:val="18"/>
+              </w:rPr>
+            </w:pPr>
+            <w:r>
+              <w:rPr>
+                <w:sz w:val="18"/>
+                <w:szCs w:val="18"/>
+              </w:rPr>
+              <w:t>Section 7.1.1</w:t>
+            </w:r>
+          </w:p>
+          <w:p>
+            <w:pPr>
+              <w:widowControl w:val="0"/>
+              <w:spacing w:line="240" w:lineRule="auto"/>
+              <w:ind w:left="710" w:hanging="270"/>
+              <w:rPr>
+                <w:sz w:val="18"/>
+                <w:szCs w:val="18"/>
+              </w:rPr>
+            </w:pPr>
+            <w:r>
+              <w:rPr>
+                <w:sz w:val="18"/>
+                <w:szCs w:val="18"/>
+              </w:rPr>
+              <w:t>Included Calvin Caldwell’s name</w:t>
+            </w:r>
+          </w:p>
+          <w:p>
+            <w:pPr>
+              <w:widowControl w:val="0"/>
+              <w:spacing w:line="240" w:lineRule="auto"/>
+              <w:ind w:left="440" w:hanging="270"/>
+              <w:rPr>
+                <w:sz w:val="18"/>
+                <w:szCs w:val="18"/>
+              </w:rPr>
+            </w:pPr>
+            <w:r>
+              <w:rPr>
+                <w:sz w:val="18"/>
+                <w:szCs w:val="18"/>
+              </w:rPr>
+              <w:t>Section 7.1.5</w:t>
+            </w:r>
+          </w:p>
+          <w:p>
+            <w:pPr>
+              <w:widowControl w:val="0"/>
+              <w:spacing w:line="240" w:lineRule="auto"/>
+              <w:ind w:left="710" w:hanging="270"/>
+              <w:rPr>
+                <w:sz w:val="18"/>
+                <w:szCs w:val="18"/>
+              </w:rPr>
+            </w:pPr>
+            <w:r>
+              <w:rPr>
+                <w:sz w:val="18"/>
+                <w:szCs w:val="18"/>
+              </w:rPr>
+              <w:t>Clarified location of archive</w:t>
+            </w:r>
+          </w:p>
+          <w:p>
+            <w:pPr>
+              <w:widowControl w:val="0"/>
+              <w:spacing w:line="240" w:lineRule="auto"/>
+              <w:ind w:left="440" w:hanging="270"/>
+              <w:rPr>
+                <w:sz w:val="18"/>
+                <w:szCs w:val="18"/>
+              </w:rPr>
+            </w:pPr>
+            <w:r>
+              <w:rPr>
+                <w:sz w:val="18"/>
+                <w:szCs w:val="18"/>
+              </w:rPr>
+              <w:t>Section 8.1</w:t>
+            </w:r>
+          </w:p>
+          <w:p>
+            <w:pPr>
+              <w:widowControl w:val="0"/>
+              <w:spacing w:line="240" w:lineRule="auto"/>
+              <w:ind w:left="530"/>
+              <w:rPr>
+                <w:sz w:val="18"/>
+                <w:szCs w:val="18"/>
+              </w:rPr>
+            </w:pPr>
+            <w:r>
+              <w:rPr>
+                <w:sz w:val="18"/>
+                <w:szCs w:val="18"/>
+              </w:rPr>
+              <w:t>Extended section</w:t>
+            </w:r>
+          </w:p>
+          <w:p>
+            <w:pPr>
+              <w:widowControl w:val="0"/>
+              <w:spacing w:line="240" w:lineRule="auto"/>
+              <w:ind w:left="170"/>
+              <w:rPr>
+                <w:sz w:val="18"/>
+                <w:szCs w:val="18"/>
+              </w:rPr>
+            </w:pPr>
+            <w:r>
+              <w:rPr>
+                <w:sz w:val="18"/>
+                <w:szCs w:val="18"/>
+              </w:rPr>
+              <w:t>Section 9.1</w:t>
+            </w:r>
+          </w:p>
+          <w:p>
+            <w:pPr>
+              <w:widowControl w:val="0"/>
+              <w:spacing w:line="240" w:lineRule="auto"/>
+              <w:ind w:left="440"/>
+              <w:rPr>
+                <w:sz w:val="18"/>
+                <w:szCs w:val="18"/>
+              </w:rPr>
+            </w:pPr>
+            <w:r>
+              <w:rPr>
+                <w:sz w:val="18"/>
+                <w:szCs w:val="18"/>
+              </w:rPr>
+              <w:t>Added details to</w:t>
+            </w:r>
+          </w:p>
+          <w:p>
+            <w:pPr>
+              <w:widowControl w:val="0"/>
+              <w:spacing w:line="240" w:lineRule="auto"/>
+              <w:ind w:left="800"/>
+              <w:rPr>
+                <w:sz w:val="18"/>
+                <w:szCs w:val="18"/>
+              </w:rPr>
+            </w:pPr>
+            <w:r>
+              <w:rPr>
+                <w:sz w:val="18"/>
+                <w:szCs w:val="18"/>
+              </w:rPr>
+              <w:t>1.1, 1.2, 1.3, 1.4.1</w:t>
+            </w:r>
+          </w:p>
+          <w:p>
+            <w:pPr>
+              <w:widowControl w:val="0"/>
+              <w:spacing w:line="240" w:lineRule="auto"/>
+              <w:ind w:left="440"/>
+              <w:rPr>
+                <w:sz w:val="18"/>
+                <w:szCs w:val="18"/>
+              </w:rPr>
+            </w:pPr>
+            <w:r>
+              <w:rPr>
+                <w:sz w:val="18"/>
+                <w:szCs w:val="18"/>
+              </w:rPr>
+              <w:t>Added requirement to describe control system</w:t>
+            </w:r>
+          </w:p>
+          <w:p>
+            <w:pPr>
+              <w:widowControl w:val="0"/>
+              <w:spacing w:line="240" w:lineRule="auto"/>
+              <w:ind w:left="170"/>
+              <w:rPr>
+                <w:sz w:val="18"/>
+                <w:szCs w:val="18"/>
+              </w:rPr>
+            </w:pPr>
+            <w:r>
+              <w:rPr>
+                <w:sz w:val="18"/>
+                <w:szCs w:val="18"/>
+              </w:rPr>
+              <w:t>Section 9.5</w:t>
+            </w:r>
+          </w:p>
+          <w:p>
+            <w:pPr>
+              <w:widowControl w:val="0"/>
+              <w:spacing w:line="240" w:lineRule="auto"/>
+              <w:ind w:left="440"/>
+              <w:rPr>
+                <w:sz w:val="18"/>
+                <w:szCs w:val="18"/>
+              </w:rPr>
+            </w:pPr>
+            <w:r>
+              <w:rPr>
+                <w:sz w:val="18"/>
+                <w:szCs w:val="18"/>
+              </w:rPr>
+              <w:t>Added more details for WiFi info and Outlet info</w:t>
+            </w:r>
+          </w:p>
+        </w:tc>
+      </w:tr>
+      <w:tr>
+        <w:tc>
+          <w:tcPr>
+            <w:tcW w:w="1160" w:type="dxa"/>
+            <w:tcMar>
+              <w:top w:w="100" w:type="dxa"/>
+              <w:left w:w="100" w:type="dxa"/>
+              <w:bottom w:w="100" w:type="dxa"/>
+              <w:right w:w="100" w:type="dxa"/>
+            </w:tcMar>
+            <w:vAlign w:val="center"/>
+          </w:tcPr>
+          <w:p>
+            <w:pPr>
+              <w:widowControl w:val="0"/>
+              <w:spacing w:line="360" w:lineRule="auto"/>
+              <w:rPr>
+                <w:sz w:val="18"/>
+                <w:szCs w:val="18"/>
+              </w:rPr>
+            </w:pPr>
+            <w:r>
+              <w:rPr>
+                <w:sz w:val="18"/>
+                <w:szCs w:val="18"/>
+              </w:rPr>
+              <w:t>9/15/2016</w:t>
+            </w:r>
+          </w:p>
+        </w:tc>
+        <w:tc>
+          <w:tcPr>
+            <w:tcW w:w="990" w:type="dxa"/>
+            <w:tcMar>
+              <w:top w:w="100" w:type="dxa"/>
+              <w:left w:w="100" w:type="dxa"/>
+              <w:bottom w:w="100" w:type="dxa"/>
+              <w:right w:w="100" w:type="dxa"/>
+            </w:tcMar>
+            <w:vAlign w:val="center"/>
+          </w:tcPr>
+          <w:p>
+            <w:pPr>
+              <w:widowControl w:val="0"/>
+              <w:spacing w:line="360" w:lineRule="auto"/>
+              <w:rPr>
+                <w:sz w:val="18"/>
+                <w:szCs w:val="18"/>
+              </w:rPr>
+            </w:pPr>
+            <w:r>
+              <w:rPr>
+                <w:sz w:val="18"/>
+                <w:szCs w:val="18"/>
+              </w:rPr>
+              <w:t>2.00</w:t>
+            </w:r>
+          </w:p>
+        </w:tc>
+        <w:tc>
+          <w:tcPr>
+            <w:tcW w:w="900" w:type="dxa"/>
+            <w:tcMar>
+              <w:top w:w="100" w:type="dxa"/>
+              <w:left w:w="100" w:type="dxa"/>
+              <w:bottom w:w="100" w:type="dxa"/>
+              <w:right w:w="100" w:type="dxa"/>
+            </w:tcMar>
+            <w:vAlign w:val="center"/>
+          </w:tcPr>
+          <w:p>
+            <w:pPr>
+              <w:widowControl w:val="0"/>
+              <w:spacing w:line="360" w:lineRule="auto"/>
+              <w:rPr>
+                <w:sz w:val="18"/>
+                <w:szCs w:val="18"/>
+              </w:rPr>
+            </w:pPr>
+            <w:r>
+              <w:rPr>
+                <w:sz w:val="18"/>
+                <w:szCs w:val="18"/>
+              </w:rPr>
+              <w:t>Lydia Doza</w:t>
+            </w:r>
+          </w:p>
+        </w:tc>
+        <w:tc>
+          <w:tcPr>
+            <w:tcW w:w="1170" w:type="dxa"/>
+            <w:vAlign w:val="center"/>
+          </w:tcPr>
+          <w:p>
+            <w:pPr>
+              <w:widowControl w:val="0"/>
+              <w:spacing w:line="360" w:lineRule="auto"/>
+              <w:rPr>
+                <w:sz w:val="18"/>
+                <w:szCs w:val="18"/>
+              </w:rPr>
+            </w:pPr>
+            <w:r>
+              <w:rPr>
+                <w:sz w:val="18"/>
+                <w:szCs w:val="18"/>
+              </w:rPr>
+              <w:t>LytCtrl</w:t>
+            </w:r>
+          </w:p>
+        </w:tc>
+        <w:tc>
+          <w:tcPr>
+            <w:tcW w:w="5040" w:type="dxa"/>
+            <w:tcMar>
+              <w:top w:w="100" w:type="dxa"/>
+              <w:left w:w="100" w:type="dxa"/>
+              <w:bottom w:w="100" w:type="dxa"/>
+              <w:right w:w="100" w:type="dxa"/>
+            </w:tcMar>
+            <w:vAlign w:val="center"/>
+          </w:tcPr>
+          <w:p>
+            <w:pPr>
+              <w:widowControl w:val="0"/>
+              <w:spacing w:line="360" w:lineRule="auto"/>
+              <w:rPr>
+                <w:sz w:val="18"/>
+                <w:szCs w:val="18"/>
+              </w:rPr>
+            </w:pPr>
+            <w:r>
+              <w:rPr>
+                <w:sz w:val="18"/>
+                <w:szCs w:val="18"/>
+              </w:rPr>
+              <w:t>Formatting changes to conform to Wilsonville campus senior project proposal template standards.</w:t>
+            </w:r>
+          </w:p>
+        </w:tc>
+      </w:tr>
+      <w:tr>
+        <w:tc>
+          <w:tcPr>
+            <w:tcW w:w="1160" w:type="dxa"/>
+            <w:tcMar>
+              <w:top w:w="100" w:type="dxa"/>
+              <w:left w:w="100" w:type="dxa"/>
+              <w:bottom w:w="100" w:type="dxa"/>
+              <w:right w:w="100" w:type="dxa"/>
+            </w:tcMar>
+            <w:vAlign w:val="center"/>
+          </w:tcPr>
+          <w:p>
+            <w:pPr>
+              <w:widowControl w:val="0"/>
+              <w:spacing w:line="360" w:lineRule="auto"/>
+              <w:rPr>
+                <w:sz w:val="18"/>
+                <w:szCs w:val="18"/>
+              </w:rPr>
+            </w:pPr>
+            <w:r>
+              <w:rPr>
+                <w:sz w:val="18"/>
+                <w:szCs w:val="18"/>
+              </w:rPr>
+              <w:t>10/11/2018</w:t>
+            </w:r>
+          </w:p>
+        </w:tc>
+        <w:tc>
+          <w:tcPr>
+            <w:tcW w:w="990" w:type="dxa"/>
+            <w:tcMar>
+              <w:top w:w="100" w:type="dxa"/>
+              <w:left w:w="100" w:type="dxa"/>
+              <w:bottom w:w="100" w:type="dxa"/>
+              <w:right w:w="100" w:type="dxa"/>
+            </w:tcMar>
+            <w:vAlign w:val="center"/>
+          </w:tcPr>
+          <w:p>
+            <w:pPr>
+              <w:widowControl w:val="0"/>
+              <w:spacing w:line="360" w:lineRule="auto"/>
+              <w:rPr>
+                <w:sz w:val="18"/>
+                <w:szCs w:val="18"/>
+              </w:rPr>
+            </w:pPr>
+            <w:r>
+              <w:rPr>
+                <w:sz w:val="18"/>
+                <w:szCs w:val="18"/>
+              </w:rPr>
+              <w:t>3.0</w:t>
+            </w:r>
+          </w:p>
+        </w:tc>
+        <w:tc>
+          <w:tcPr>
+            <w:tcW w:w="900" w:type="dxa"/>
+            <w:tcMar>
+              <w:top w:w="100" w:type="dxa"/>
+              <w:left w:w="100" w:type="dxa"/>
+              <w:bottom w:w="100" w:type="dxa"/>
+              <w:right w:w="100" w:type="dxa"/>
+            </w:tcMar>
+            <w:vAlign w:val="center"/>
+          </w:tcPr>
+          <w:p>
+            <w:pPr>
+              <w:widowControl w:val="0"/>
+              <w:spacing w:line="360" w:lineRule="auto"/>
+              <w:rPr>
+                <w:sz w:val="18"/>
+                <w:szCs w:val="18"/>
+              </w:rPr>
+            </w:pPr>
+            <w:r>
+              <w:rPr>
+                <w:sz w:val="18"/>
+                <w:szCs w:val="18"/>
+              </w:rPr>
+              <w:t>Lydia Doza</w:t>
+            </w:r>
+          </w:p>
+        </w:tc>
+        <w:tc>
+          <w:tcPr>
+            <w:tcW w:w="1170" w:type="dxa"/>
+            <w:vAlign w:val="center"/>
+          </w:tcPr>
+          <w:p>
+            <w:pPr>
+              <w:widowControl w:val="0"/>
+              <w:spacing w:line="360" w:lineRule="auto"/>
+              <w:rPr>
+                <w:sz w:val="18"/>
+                <w:szCs w:val="18"/>
+              </w:rPr>
+            </w:pPr>
+            <w:r>
+              <w:rPr>
+                <w:sz w:val="18"/>
+                <w:szCs w:val="18"/>
+              </w:rPr>
+              <w:t>LytCtrl</w:t>
+            </w:r>
+          </w:p>
+        </w:tc>
+        <w:tc>
+          <w:tcPr>
+            <w:tcW w:w="5040" w:type="dxa"/>
+            <w:tcMar>
+              <w:top w:w="100" w:type="dxa"/>
+              <w:left w:w="100" w:type="dxa"/>
+              <w:bottom w:w="100" w:type="dxa"/>
+              <w:right w:w="100" w:type="dxa"/>
+            </w:tcMar>
+            <w:vAlign w:val="center"/>
+          </w:tcPr>
+          <w:p>
+            <w:pPr>
+              <w:widowControl w:val="0"/>
+              <w:spacing w:line="360" w:lineRule="auto"/>
+              <w:rPr>
+                <w:sz w:val="18"/>
+                <w:szCs w:val="18"/>
+              </w:rPr>
+            </w:pPr>
+            <w:r>
+              <w:rPr>
+                <w:sz w:val="18"/>
+                <w:szCs w:val="18"/>
+              </w:rPr>
+              <w:t>Formatting changes to conform to new proposal requirements. Refining scope of project.</w:t>
+            </w:r>
+          </w:p>
+        </w:tc>
+      </w:tr>
+    </w:tbl>
+    <w:p/>
+    <w:p/>
+    <w:p/>
+    <w:p>
+      <w:pPr>
         <w:spacing w:line="360" w:lineRule="auto"/>
       </w:pPr>
+    </w:p>
+    <w:p>
+      <w:pPr>
+        <w:spacing w:line="360" w:lineRule="auto"/>
+      </w:pPr>
+    </w:p>
+    <w:p>
+      <w:pPr>
+        <w:spacing w:line="360" w:lineRule="auto"/>
+      </w:pPr>
+      <w:bookmarkStart w:id="12" w:name="h.4awb32b7xi1b" w:colFirst="0" w:colLast="0"/>
+      <w:bookmarkEnd w:id="12"/>
+    </w:p>
+    <w:p>
+      <w:pPr>
+        <w:spacing w:line="360" w:lineRule="auto"/>
+      </w:pPr>
       <w:r>
         <w:br w:type="page"/>
       </w:r>
-      <w:bookmarkStart w:id="10" w:name="h.vdcp1fzdvin0" w:colFirst="0" w:colLast="0"/>
-      <w:bookmarkEnd w:id="10"/>
+      <w:bookmarkStart w:id="13" w:name="h.yge3ydw1a7i" w:colFirst="0" w:colLast="0"/>
+      <w:bookmarkStart w:id="14" w:name="h.dcx5rn2ji7zs" w:colFirst="0" w:colLast="0"/>
+      <w:bookmarkStart w:id="15" w:name="h.wij8ih3n4qlt" w:colFirst="0" w:colLast="0"/>
+      <w:bookmarkStart w:id="16" w:name="h.s1s0z0hj0yhs" w:colFirst="0" w:colLast="0"/>
+      <w:bookmarkStart w:id="17" w:name="h.djjgvz5aikcn" w:colFirst="0" w:colLast="0"/>
+      <w:bookmarkEnd w:id="13"/>
+      <w:bookmarkEnd w:id="14"/>
+      <w:bookmarkEnd w:id="15"/>
+      <w:bookmarkEnd w:id="16"/>
+      <w:bookmarkEnd w:id="17"/>
     </w:p>
     <w:p>
       <w:pPr>
         <w:pStyle w:val="Heading1"/>
+        <w:numPr>
+          <w:ilvl w:val="0"/>
+          <w:numId w:val="24"/>
+        </w:numPr>
         <w:spacing w:after="0" w:line="360" w:lineRule="auto"/>
         <w:contextualSpacing w:val="0"/>
       </w:pPr>
-      <w:bookmarkStart w:id="11" w:name="h.ek543d3mw2gc" w:colFirst="0" w:colLast="0"/>
-      <w:bookmarkStart w:id="12" w:name="_Toc461707878"/>
-      <w:bookmarkEnd w:id="11"/>
       <w:r>
         <w:lastRenderedPageBreak/>
         <w:t>Signature</w:t>
@@ -357,7 +1453,21 @@
       <w:r>
         <w:t>s</w:t>
       </w:r>
-      <w:bookmarkEnd w:id="12"/>
+    </w:p>
+    <w:p/>
+    <w:p/>
+    <w:p/>
+    <w:p/>
+    <w:p/>
+    <w:p/>
+    <w:p/>
+    <w:p>
+      <w:pPr>
+        <w:pStyle w:val="Heading2"/>
+      </w:pPr>
+      <w:r>
+        <w:t>Document Submitted by:</w:t>
+      </w:r>
     </w:p>
     <w:p>
       <w:pPr>
@@ -453,6 +1563,59 @@
         <w:spacing w:line="360" w:lineRule="auto"/>
       </w:pPr>
     </w:p>
+    <w:p>
+      <w:pPr>
+        <w:spacing w:line="360" w:lineRule="auto"/>
+      </w:pPr>
+    </w:p>
+    <w:p>
+      <w:pPr>
+        <w:spacing w:line="360" w:lineRule="auto"/>
+      </w:pPr>
+    </w:p>
+    <w:p>
+      <w:pPr>
+        <w:spacing w:line="360" w:lineRule="auto"/>
+      </w:pPr>
+    </w:p>
+    <w:p>
+      <w:pPr>
+        <w:spacing w:line="360" w:lineRule="auto"/>
+      </w:pPr>
+    </w:p>
+    <w:p>
+      <w:pPr>
+        <w:spacing w:line="360" w:lineRule="auto"/>
+      </w:pPr>
+    </w:p>
+    <w:p>
+      <w:pPr>
+        <w:spacing w:line="360" w:lineRule="auto"/>
+      </w:pPr>
+    </w:p>
+    <w:p>
+      <w:pPr>
+        <w:pStyle w:val="Heading2"/>
+      </w:pPr>
+      <w:r>
+        <w:t>Document Accepted by:</w:t>
+      </w:r>
+    </w:p>
+    <w:p>
+      <w:pPr>
+        <w:spacing w:line="360" w:lineRule="auto"/>
+      </w:pPr>
+    </w:p>
+    <w:p>
+      <w:pPr>
+        <w:spacing w:line="360" w:lineRule="auto"/>
+      </w:pPr>
+    </w:p>
+    <w:p>
+      <w:pPr>
+        <w:spacing w:line="360" w:lineRule="auto"/>
+      </w:pPr>
+    </w:p>
     <w:tbl>
       <w:tblPr>
         <w:tblStyle w:val="a1"/>
@@ -545,6 +1708,11 @@
         <w:spacing w:line="360" w:lineRule="auto"/>
       </w:pPr>
     </w:p>
+    <w:p>
+      <w:pPr>
+        <w:spacing w:line="360" w:lineRule="auto"/>
+      </w:pPr>
+    </w:p>
     <w:tbl>
       <w:tblPr>
         <w:tblStyle w:val="a1"/>
@@ -628,814 +1796,20 @@
     </w:tbl>
     <w:p>
       <w:pPr>
-        <w:pStyle w:val="Heading1"/>
         <w:rPr>
+          <w:rFonts w:ascii="Franklin Gothic Book" w:hAnsi="Franklin Gothic Book"/>
           <w:sz w:val="28"/>
           <w:szCs w:val="28"/>
         </w:rPr>
       </w:pPr>
-      <w:bookmarkStart w:id="13" w:name="h.669mh8k69v30" w:colFirst="0" w:colLast="0"/>
-      <w:bookmarkStart w:id="14" w:name="h.xasafc8saiuu" w:colFirst="0" w:colLast="0"/>
-      <w:bookmarkStart w:id="15" w:name="_Toc461707879"/>
-      <w:bookmarkEnd w:id="13"/>
-      <w:bookmarkEnd w:id="14"/>
-      <w:r>
-        <w:t>Change Log</w:t>
-      </w:r>
-      <w:bookmarkEnd w:id="15"/>
-    </w:p>
-    <w:p>
-      <w:pPr>
-        <w:spacing w:line="360" w:lineRule="auto"/>
-      </w:pPr>
-    </w:p>
-    <w:tbl>
-      <w:tblPr>
-        <w:tblStyle w:val="a"/>
-        <w:tblW w:w="10070" w:type="dxa"/>
-        <w:tblBorders>
-          <w:top w:val="single" w:sz="8" w:space="0" w:color="000000"/>
-          <w:left w:val="single" w:sz="8" w:space="0" w:color="000000"/>
-          <w:bottom w:val="single" w:sz="8" w:space="0" w:color="000000"/>
-          <w:right w:val="single" w:sz="8" w:space="0" w:color="000000"/>
-          <w:insideH w:val="single" w:sz="8" w:space="0" w:color="000000"/>
-          <w:insideV w:val="single" w:sz="8" w:space="0" w:color="000000"/>
-        </w:tblBorders>
-        <w:tblLayout w:type="fixed"/>
-        <w:tblLook w:val="0600" w:firstRow="0" w:lastRow="0" w:firstColumn="0" w:lastColumn="0" w:noHBand="1" w:noVBand="1"/>
-      </w:tblPr>
-      <w:tblGrid>
-        <w:gridCol w:w="1070"/>
-        <w:gridCol w:w="990"/>
-        <w:gridCol w:w="1170"/>
-        <w:gridCol w:w="6840"/>
-      </w:tblGrid>
-      <w:tr>
-        <w:tc>
-          <w:tcPr>
-            <w:tcW w:w="1070" w:type="dxa"/>
-            <w:shd w:val="clear" w:color="auto" w:fill="71D1C6"/>
-            <w:tcMar>
-              <w:top w:w="100" w:type="dxa"/>
-              <w:left w:w="100" w:type="dxa"/>
-              <w:bottom w:w="100" w:type="dxa"/>
-              <w:right w:w="100" w:type="dxa"/>
-            </w:tcMar>
-            <w:vAlign w:val="center"/>
-          </w:tcPr>
-          <w:p>
-            <w:pPr>
-              <w:widowControl w:val="0"/>
-              <w:spacing w:line="240" w:lineRule="auto"/>
-              <w:rPr>
-                <w:b/>
-                <w:sz w:val="18"/>
-                <w:szCs w:val="18"/>
-              </w:rPr>
-            </w:pPr>
-            <w:r>
-              <w:rPr>
-                <w:b/>
-                <w:sz w:val="18"/>
-                <w:szCs w:val="18"/>
-              </w:rPr>
-              <w:t>Date</w:t>
-            </w:r>
-          </w:p>
-        </w:tc>
-        <w:tc>
-          <w:tcPr>
-            <w:tcW w:w="990" w:type="dxa"/>
-            <w:shd w:val="clear" w:color="auto" w:fill="71D1C6"/>
-            <w:tcMar>
-              <w:top w:w="100" w:type="dxa"/>
-              <w:left w:w="100" w:type="dxa"/>
-              <w:bottom w:w="100" w:type="dxa"/>
-              <w:right w:w="100" w:type="dxa"/>
-            </w:tcMar>
-            <w:vAlign w:val="center"/>
-          </w:tcPr>
-          <w:p>
-            <w:pPr>
-              <w:widowControl w:val="0"/>
-              <w:spacing w:line="240" w:lineRule="auto"/>
-              <w:rPr>
-                <w:b/>
-                <w:sz w:val="18"/>
-                <w:szCs w:val="18"/>
-              </w:rPr>
-            </w:pPr>
-            <w:r>
-              <w:rPr>
-                <w:b/>
-                <w:sz w:val="18"/>
-                <w:szCs w:val="18"/>
-              </w:rPr>
-              <w:t>Version</w:t>
-            </w:r>
-          </w:p>
-        </w:tc>
-        <w:tc>
-          <w:tcPr>
-            <w:tcW w:w="1170" w:type="dxa"/>
-            <w:shd w:val="clear" w:color="auto" w:fill="71D1C6"/>
-            <w:tcMar>
-              <w:top w:w="100" w:type="dxa"/>
-              <w:left w:w="100" w:type="dxa"/>
-              <w:bottom w:w="100" w:type="dxa"/>
-              <w:right w:w="100" w:type="dxa"/>
-            </w:tcMar>
-            <w:vAlign w:val="center"/>
-          </w:tcPr>
-          <w:p>
-            <w:pPr>
-              <w:widowControl w:val="0"/>
-              <w:spacing w:line="240" w:lineRule="auto"/>
-              <w:rPr>
-                <w:b/>
-                <w:sz w:val="18"/>
-                <w:szCs w:val="18"/>
-              </w:rPr>
-            </w:pPr>
-            <w:r>
-              <w:rPr>
-                <w:b/>
-                <w:sz w:val="18"/>
-                <w:szCs w:val="18"/>
-              </w:rPr>
-              <w:t>Author</w:t>
-            </w:r>
-          </w:p>
-        </w:tc>
-        <w:tc>
-          <w:tcPr>
-            <w:tcW w:w="6840" w:type="dxa"/>
-            <w:shd w:val="clear" w:color="auto" w:fill="71D1C6"/>
-            <w:tcMar>
-              <w:top w:w="100" w:type="dxa"/>
-              <w:left w:w="100" w:type="dxa"/>
-              <w:bottom w:w="100" w:type="dxa"/>
-              <w:right w:w="100" w:type="dxa"/>
-            </w:tcMar>
-            <w:vAlign w:val="center"/>
-          </w:tcPr>
-          <w:p>
-            <w:pPr>
-              <w:widowControl w:val="0"/>
-              <w:spacing w:line="240" w:lineRule="auto"/>
-              <w:rPr>
-                <w:b/>
-                <w:sz w:val="18"/>
-                <w:szCs w:val="18"/>
-              </w:rPr>
-            </w:pPr>
-            <w:r>
-              <w:rPr>
-                <w:b/>
-                <w:sz w:val="18"/>
-                <w:szCs w:val="18"/>
-              </w:rPr>
-              <w:t>Comments</w:t>
-            </w:r>
-          </w:p>
-        </w:tc>
-      </w:tr>
-      <w:tr>
-        <w:tc>
-          <w:tcPr>
-            <w:tcW w:w="1070" w:type="dxa"/>
-            <w:tcMar>
-              <w:top w:w="100" w:type="dxa"/>
-              <w:left w:w="100" w:type="dxa"/>
-              <w:bottom w:w="100" w:type="dxa"/>
-              <w:right w:w="100" w:type="dxa"/>
-            </w:tcMar>
-            <w:vAlign w:val="center"/>
-          </w:tcPr>
-          <w:p>
-            <w:pPr>
-              <w:widowControl w:val="0"/>
-              <w:spacing w:line="240" w:lineRule="auto"/>
-              <w:rPr>
-                <w:sz w:val="18"/>
-                <w:szCs w:val="18"/>
-              </w:rPr>
-            </w:pPr>
-            <w:r>
-              <w:rPr>
-                <w:sz w:val="18"/>
-                <w:szCs w:val="18"/>
-              </w:rPr>
-              <w:t>5/14/2016</w:t>
-            </w:r>
-          </w:p>
-        </w:tc>
-        <w:tc>
-          <w:tcPr>
-            <w:tcW w:w="990" w:type="dxa"/>
-            <w:tcMar>
-              <w:top w:w="100" w:type="dxa"/>
-              <w:left w:w="100" w:type="dxa"/>
-              <w:bottom w:w="100" w:type="dxa"/>
-              <w:right w:w="100" w:type="dxa"/>
-            </w:tcMar>
-            <w:vAlign w:val="center"/>
-          </w:tcPr>
-          <w:p>
-            <w:pPr>
-              <w:widowControl w:val="0"/>
-              <w:spacing w:line="240" w:lineRule="auto"/>
-              <w:rPr>
-                <w:sz w:val="18"/>
-                <w:szCs w:val="18"/>
-              </w:rPr>
-            </w:pPr>
-            <w:r>
-              <w:rPr>
-                <w:sz w:val="18"/>
-                <w:szCs w:val="18"/>
-              </w:rPr>
-              <w:t>1.00</w:t>
-            </w:r>
-          </w:p>
-        </w:tc>
-        <w:tc>
-          <w:tcPr>
-            <w:tcW w:w="1170" w:type="dxa"/>
-            <w:tcMar>
-              <w:top w:w="100" w:type="dxa"/>
-              <w:left w:w="100" w:type="dxa"/>
-              <w:bottom w:w="100" w:type="dxa"/>
-              <w:right w:w="100" w:type="dxa"/>
-            </w:tcMar>
-            <w:vAlign w:val="center"/>
-          </w:tcPr>
-          <w:p>
-            <w:pPr>
-              <w:widowControl w:val="0"/>
-              <w:spacing w:line="240" w:lineRule="auto"/>
-              <w:rPr>
-                <w:sz w:val="18"/>
-                <w:szCs w:val="18"/>
-              </w:rPr>
-            </w:pPr>
-            <w:r>
-              <w:rPr>
-                <w:sz w:val="18"/>
-                <w:szCs w:val="18"/>
-              </w:rPr>
-              <w:t>Lydia Doza</w:t>
-            </w:r>
-          </w:p>
-        </w:tc>
-        <w:tc>
-          <w:tcPr>
-            <w:tcW w:w="6840" w:type="dxa"/>
-            <w:tcMar>
-              <w:top w:w="100" w:type="dxa"/>
-              <w:left w:w="100" w:type="dxa"/>
-              <w:bottom w:w="100" w:type="dxa"/>
-              <w:right w:w="100" w:type="dxa"/>
-            </w:tcMar>
-            <w:vAlign w:val="center"/>
-          </w:tcPr>
-          <w:p>
-            <w:pPr>
-              <w:widowControl w:val="0"/>
-              <w:spacing w:line="240" w:lineRule="auto"/>
-              <w:rPr>
-                <w:sz w:val="18"/>
-                <w:szCs w:val="18"/>
-              </w:rPr>
-            </w:pPr>
-            <w:r>
-              <w:rPr>
-                <w:sz w:val="18"/>
-                <w:szCs w:val="18"/>
-              </w:rPr>
-              <w:t>First draft of proposal</w:t>
-            </w:r>
-          </w:p>
-        </w:tc>
-      </w:tr>
-      <w:tr>
-        <w:tc>
-          <w:tcPr>
-            <w:tcW w:w="1070" w:type="dxa"/>
-            <w:tcMar>
-              <w:top w:w="100" w:type="dxa"/>
-              <w:left w:w="100" w:type="dxa"/>
-              <w:bottom w:w="100" w:type="dxa"/>
-              <w:right w:w="100" w:type="dxa"/>
-            </w:tcMar>
-            <w:vAlign w:val="center"/>
-          </w:tcPr>
-          <w:p>
-            <w:pPr>
-              <w:widowControl w:val="0"/>
-              <w:spacing w:line="240" w:lineRule="auto"/>
-              <w:rPr>
-                <w:sz w:val="18"/>
-                <w:szCs w:val="18"/>
-              </w:rPr>
-            </w:pPr>
-            <w:r>
-              <w:rPr>
-                <w:sz w:val="18"/>
-                <w:szCs w:val="18"/>
-              </w:rPr>
-              <w:t>6/7/2016</w:t>
-            </w:r>
-          </w:p>
-        </w:tc>
-        <w:tc>
-          <w:tcPr>
-            <w:tcW w:w="990" w:type="dxa"/>
-            <w:tcMar>
-              <w:top w:w="100" w:type="dxa"/>
-              <w:left w:w="100" w:type="dxa"/>
-              <w:bottom w:w="100" w:type="dxa"/>
-              <w:right w:w="100" w:type="dxa"/>
-            </w:tcMar>
-            <w:vAlign w:val="center"/>
-          </w:tcPr>
-          <w:p>
-            <w:pPr>
-              <w:widowControl w:val="0"/>
-              <w:spacing w:line="240" w:lineRule="auto"/>
-              <w:rPr>
-                <w:sz w:val="18"/>
-                <w:szCs w:val="18"/>
-              </w:rPr>
-            </w:pPr>
-            <w:r>
-              <w:rPr>
-                <w:sz w:val="18"/>
-                <w:szCs w:val="18"/>
-              </w:rPr>
-              <w:t>1.10</w:t>
-            </w:r>
-          </w:p>
-        </w:tc>
-        <w:tc>
-          <w:tcPr>
-            <w:tcW w:w="1170" w:type="dxa"/>
-            <w:tcMar>
-              <w:top w:w="100" w:type="dxa"/>
-              <w:left w:w="100" w:type="dxa"/>
-              <w:bottom w:w="100" w:type="dxa"/>
-              <w:right w:w="100" w:type="dxa"/>
-            </w:tcMar>
-            <w:vAlign w:val="center"/>
-          </w:tcPr>
-          <w:p>
-            <w:pPr>
-              <w:widowControl w:val="0"/>
-              <w:spacing w:line="240" w:lineRule="auto"/>
-              <w:rPr>
-                <w:sz w:val="18"/>
-                <w:szCs w:val="18"/>
-              </w:rPr>
-            </w:pPr>
-            <w:r>
-              <w:rPr>
-                <w:sz w:val="18"/>
-                <w:szCs w:val="18"/>
-              </w:rPr>
-              <w:t>Lydia Doza</w:t>
-            </w:r>
-          </w:p>
-        </w:tc>
-        <w:tc>
-          <w:tcPr>
-            <w:tcW w:w="6840" w:type="dxa"/>
-            <w:tcMar>
-              <w:top w:w="100" w:type="dxa"/>
-              <w:left w:w="100" w:type="dxa"/>
-              <w:bottom w:w="100" w:type="dxa"/>
-              <w:right w:w="100" w:type="dxa"/>
-            </w:tcMar>
-            <w:vAlign w:val="center"/>
-          </w:tcPr>
-          <w:p>
-            <w:pPr>
-              <w:widowControl w:val="0"/>
-              <w:spacing w:line="240" w:lineRule="auto"/>
-              <w:rPr>
-                <w:sz w:val="18"/>
-                <w:szCs w:val="18"/>
-              </w:rPr>
-            </w:pPr>
-            <w:r>
-              <w:rPr>
-                <w:sz w:val="18"/>
-                <w:szCs w:val="18"/>
-              </w:rPr>
-              <w:t>Proposal Revision</w:t>
-            </w:r>
-          </w:p>
-          <w:p>
-            <w:pPr>
-              <w:widowControl w:val="0"/>
-              <w:spacing w:line="240" w:lineRule="auto"/>
-              <w:ind w:left="170"/>
-              <w:rPr>
-                <w:sz w:val="18"/>
-                <w:szCs w:val="18"/>
-              </w:rPr>
-            </w:pPr>
-            <w:r>
-              <w:rPr>
-                <w:sz w:val="18"/>
-                <w:szCs w:val="18"/>
-              </w:rPr>
-              <w:t>Numbered sections</w:t>
-            </w:r>
-          </w:p>
-          <w:p>
-            <w:pPr>
-              <w:widowControl w:val="0"/>
-              <w:spacing w:line="240" w:lineRule="auto"/>
-              <w:ind w:left="440" w:hanging="270"/>
-              <w:rPr>
-                <w:sz w:val="18"/>
-                <w:szCs w:val="18"/>
-              </w:rPr>
-            </w:pPr>
-            <w:r>
-              <w:rPr>
-                <w:sz w:val="18"/>
-                <w:szCs w:val="18"/>
-              </w:rPr>
-              <w:t>Dotted line in Table of contents</w:t>
-            </w:r>
-          </w:p>
-          <w:p>
-            <w:pPr>
-              <w:widowControl w:val="0"/>
-              <w:spacing w:line="240" w:lineRule="auto"/>
-              <w:ind w:left="440" w:hanging="270"/>
-              <w:rPr>
-                <w:sz w:val="18"/>
-                <w:szCs w:val="18"/>
-              </w:rPr>
-            </w:pPr>
-            <w:r>
-              <w:rPr>
-                <w:sz w:val="18"/>
-                <w:szCs w:val="18"/>
-              </w:rPr>
-              <w:t>Section 7.1.1</w:t>
-            </w:r>
-          </w:p>
-          <w:p>
-            <w:pPr>
-              <w:widowControl w:val="0"/>
-              <w:spacing w:line="240" w:lineRule="auto"/>
-              <w:ind w:left="710" w:hanging="270"/>
-              <w:rPr>
-                <w:sz w:val="18"/>
-                <w:szCs w:val="18"/>
-              </w:rPr>
-            </w:pPr>
-            <w:r>
-              <w:rPr>
-                <w:sz w:val="18"/>
-                <w:szCs w:val="18"/>
-              </w:rPr>
-              <w:t>Included Calvin Caldwell’s name</w:t>
-            </w:r>
-          </w:p>
-          <w:p>
-            <w:pPr>
-              <w:widowControl w:val="0"/>
-              <w:spacing w:line="240" w:lineRule="auto"/>
-              <w:ind w:left="440" w:hanging="270"/>
-              <w:rPr>
-                <w:sz w:val="18"/>
-                <w:szCs w:val="18"/>
-              </w:rPr>
-            </w:pPr>
-            <w:r>
-              <w:rPr>
-                <w:sz w:val="18"/>
-                <w:szCs w:val="18"/>
-              </w:rPr>
-              <w:t>Section 7.1.5</w:t>
-            </w:r>
-          </w:p>
-          <w:p>
-            <w:pPr>
-              <w:widowControl w:val="0"/>
-              <w:spacing w:line="240" w:lineRule="auto"/>
-              <w:ind w:left="710" w:hanging="270"/>
-              <w:rPr>
-                <w:sz w:val="18"/>
-                <w:szCs w:val="18"/>
-              </w:rPr>
-            </w:pPr>
-            <w:r>
-              <w:rPr>
-                <w:sz w:val="18"/>
-                <w:szCs w:val="18"/>
-              </w:rPr>
-              <w:t>Clarified location of archive</w:t>
-            </w:r>
-          </w:p>
-          <w:p>
-            <w:pPr>
-              <w:widowControl w:val="0"/>
-              <w:spacing w:line="240" w:lineRule="auto"/>
-              <w:ind w:left="440" w:hanging="270"/>
-              <w:rPr>
-                <w:sz w:val="18"/>
-                <w:szCs w:val="18"/>
-              </w:rPr>
-            </w:pPr>
-            <w:r>
-              <w:rPr>
-                <w:sz w:val="18"/>
-                <w:szCs w:val="18"/>
-              </w:rPr>
-              <w:t>Section 8.1</w:t>
-            </w:r>
-          </w:p>
-          <w:p>
-            <w:pPr>
-              <w:widowControl w:val="0"/>
-              <w:spacing w:line="240" w:lineRule="auto"/>
-              <w:ind w:left="530"/>
-              <w:rPr>
-                <w:sz w:val="18"/>
-                <w:szCs w:val="18"/>
-              </w:rPr>
-            </w:pPr>
-            <w:r>
-              <w:rPr>
-                <w:sz w:val="18"/>
-                <w:szCs w:val="18"/>
-              </w:rPr>
-              <w:t>Extended section</w:t>
-            </w:r>
-          </w:p>
-          <w:p>
-            <w:pPr>
-              <w:widowControl w:val="0"/>
-              <w:spacing w:line="240" w:lineRule="auto"/>
-              <w:ind w:left="170"/>
-              <w:rPr>
-                <w:sz w:val="18"/>
-                <w:szCs w:val="18"/>
-              </w:rPr>
-            </w:pPr>
-            <w:r>
-              <w:rPr>
-                <w:sz w:val="18"/>
-                <w:szCs w:val="18"/>
-              </w:rPr>
-              <w:t>Section 9.1</w:t>
-            </w:r>
-          </w:p>
-          <w:p>
-            <w:pPr>
-              <w:widowControl w:val="0"/>
-              <w:spacing w:line="240" w:lineRule="auto"/>
-              <w:ind w:left="440"/>
-              <w:rPr>
-                <w:sz w:val="18"/>
-                <w:szCs w:val="18"/>
-              </w:rPr>
-            </w:pPr>
-            <w:r>
-              <w:rPr>
-                <w:sz w:val="18"/>
-                <w:szCs w:val="18"/>
-              </w:rPr>
-              <w:t>Added details to</w:t>
-            </w:r>
-          </w:p>
-          <w:p>
-            <w:pPr>
-              <w:widowControl w:val="0"/>
-              <w:spacing w:line="240" w:lineRule="auto"/>
-              <w:ind w:left="800"/>
-              <w:rPr>
-                <w:sz w:val="18"/>
-                <w:szCs w:val="18"/>
-              </w:rPr>
-            </w:pPr>
-            <w:r>
-              <w:rPr>
-                <w:sz w:val="18"/>
-                <w:szCs w:val="18"/>
-              </w:rPr>
-              <w:t>1.1, 1.2, 1.3, 1.4.1</w:t>
-            </w:r>
-          </w:p>
-          <w:p>
-            <w:pPr>
-              <w:widowControl w:val="0"/>
-              <w:spacing w:line="240" w:lineRule="auto"/>
-              <w:ind w:left="440"/>
-              <w:rPr>
-                <w:sz w:val="18"/>
-                <w:szCs w:val="18"/>
-              </w:rPr>
-            </w:pPr>
-            <w:r>
-              <w:rPr>
-                <w:sz w:val="18"/>
-                <w:szCs w:val="18"/>
-              </w:rPr>
-              <w:t>Added requirement to describe control system</w:t>
-            </w:r>
-          </w:p>
-          <w:p>
-            <w:pPr>
-              <w:widowControl w:val="0"/>
-              <w:spacing w:line="240" w:lineRule="auto"/>
-              <w:ind w:left="170"/>
-              <w:rPr>
-                <w:sz w:val="18"/>
-                <w:szCs w:val="18"/>
-              </w:rPr>
-            </w:pPr>
-            <w:r>
-              <w:rPr>
-                <w:sz w:val="18"/>
-                <w:szCs w:val="18"/>
-              </w:rPr>
-              <w:t>Section 9.5</w:t>
-            </w:r>
-          </w:p>
-          <w:p>
-            <w:pPr>
-              <w:widowControl w:val="0"/>
-              <w:spacing w:line="240" w:lineRule="auto"/>
-              <w:ind w:left="440"/>
-              <w:rPr>
-                <w:sz w:val="18"/>
-                <w:szCs w:val="18"/>
-              </w:rPr>
-            </w:pPr>
-            <w:r>
-              <w:rPr>
-                <w:sz w:val="18"/>
-                <w:szCs w:val="18"/>
-              </w:rPr>
-              <w:t>Added more details for WiFi info and Outlet info</w:t>
-            </w:r>
-          </w:p>
-        </w:tc>
-      </w:tr>
-      <w:tr>
-        <w:tc>
-          <w:tcPr>
-            <w:tcW w:w="1070" w:type="dxa"/>
-            <w:tcMar>
-              <w:top w:w="100" w:type="dxa"/>
-              <w:left w:w="100" w:type="dxa"/>
-              <w:bottom w:w="100" w:type="dxa"/>
-              <w:right w:w="100" w:type="dxa"/>
-            </w:tcMar>
-            <w:vAlign w:val="center"/>
-          </w:tcPr>
-          <w:p>
-            <w:pPr>
-              <w:widowControl w:val="0"/>
-              <w:spacing w:line="360" w:lineRule="auto"/>
-              <w:rPr>
-                <w:sz w:val="18"/>
-                <w:szCs w:val="18"/>
-              </w:rPr>
-            </w:pPr>
-            <w:r>
-              <w:rPr>
-                <w:sz w:val="18"/>
-                <w:szCs w:val="18"/>
-              </w:rPr>
-              <w:t>9/15/2016</w:t>
-            </w:r>
-          </w:p>
-        </w:tc>
-        <w:tc>
-          <w:tcPr>
-            <w:tcW w:w="990" w:type="dxa"/>
-            <w:tcMar>
-              <w:top w:w="100" w:type="dxa"/>
-              <w:left w:w="100" w:type="dxa"/>
-              <w:bottom w:w="100" w:type="dxa"/>
-              <w:right w:w="100" w:type="dxa"/>
-            </w:tcMar>
-            <w:vAlign w:val="center"/>
-          </w:tcPr>
-          <w:p>
-            <w:pPr>
-              <w:widowControl w:val="0"/>
-              <w:spacing w:line="360" w:lineRule="auto"/>
-              <w:rPr>
-                <w:sz w:val="18"/>
-                <w:szCs w:val="18"/>
-              </w:rPr>
-            </w:pPr>
-            <w:r>
-              <w:rPr>
-                <w:sz w:val="18"/>
-                <w:szCs w:val="18"/>
-              </w:rPr>
-              <w:t>2.00</w:t>
-            </w:r>
-          </w:p>
-        </w:tc>
-        <w:tc>
-          <w:tcPr>
-            <w:tcW w:w="1170" w:type="dxa"/>
-            <w:tcMar>
-              <w:top w:w="100" w:type="dxa"/>
-              <w:left w:w="100" w:type="dxa"/>
-              <w:bottom w:w="100" w:type="dxa"/>
-              <w:right w:w="100" w:type="dxa"/>
-            </w:tcMar>
-            <w:vAlign w:val="center"/>
-          </w:tcPr>
-          <w:p>
-            <w:pPr>
-              <w:widowControl w:val="0"/>
-              <w:spacing w:line="360" w:lineRule="auto"/>
-              <w:rPr>
-                <w:sz w:val="18"/>
-                <w:szCs w:val="18"/>
-              </w:rPr>
-            </w:pPr>
-            <w:r>
-              <w:rPr>
-                <w:sz w:val="18"/>
-                <w:szCs w:val="18"/>
-              </w:rPr>
-              <w:t>Lydia Doza</w:t>
-            </w:r>
-          </w:p>
-        </w:tc>
-        <w:tc>
-          <w:tcPr>
-            <w:tcW w:w="6840" w:type="dxa"/>
-            <w:tcMar>
-              <w:top w:w="100" w:type="dxa"/>
-              <w:left w:w="100" w:type="dxa"/>
-              <w:bottom w:w="100" w:type="dxa"/>
-              <w:right w:w="100" w:type="dxa"/>
-            </w:tcMar>
-            <w:vAlign w:val="center"/>
-          </w:tcPr>
-          <w:p>
-            <w:pPr>
-              <w:widowControl w:val="0"/>
-              <w:spacing w:line="360" w:lineRule="auto"/>
-              <w:rPr>
-                <w:sz w:val="18"/>
-                <w:szCs w:val="18"/>
-              </w:rPr>
-            </w:pPr>
-            <w:r>
-              <w:rPr>
-                <w:sz w:val="18"/>
-                <w:szCs w:val="18"/>
-              </w:rPr>
-              <w:t>Formatting changes to conform to Wilsonville campus senior project proposal template standards.</w:t>
-            </w:r>
-          </w:p>
-        </w:tc>
-      </w:tr>
-    </w:tbl>
-    <w:p>
-      <w:pPr>
-        <w:spacing w:line="360" w:lineRule="auto"/>
-      </w:pPr>
-    </w:p>
-    <w:p>
-      <w:pPr>
-        <w:spacing w:line="360" w:lineRule="auto"/>
-      </w:pPr>
-      <w:bookmarkStart w:id="16" w:name="h.4awb32b7xi1b" w:colFirst="0" w:colLast="0"/>
-      <w:bookmarkEnd w:id="16"/>
-    </w:p>
-    <w:p>
-      <w:pPr>
-        <w:spacing w:line="360" w:lineRule="auto"/>
-      </w:pPr>
-      <w:r>
+      <w:r>
+        <w:rPr>
+          <w:rFonts w:ascii="Franklin Gothic Book" w:hAnsi="Franklin Gothic Book"/>
+          <w:sz w:val="28"/>
+          <w:szCs w:val="28"/>
+        </w:rPr>
         <w:br w:type="page"/>
       </w:r>
-      <w:bookmarkStart w:id="17" w:name="h.yge3ydw1a7i" w:colFirst="0" w:colLast="0"/>
-      <w:bookmarkStart w:id="18" w:name="h.dcx5rn2ji7zs" w:colFirst="0" w:colLast="0"/>
-      <w:bookmarkStart w:id="19" w:name="h.wij8ih3n4qlt" w:colFirst="0" w:colLast="0"/>
-      <w:bookmarkStart w:id="20" w:name="h.s1s0z0hj0yhs" w:colFirst="0" w:colLast="0"/>
-      <w:bookmarkStart w:id="21" w:name="h.djjgvz5aikcn" w:colFirst="0" w:colLast="0"/>
-      <w:bookmarkEnd w:id="17"/>
-      <w:bookmarkEnd w:id="18"/>
-      <w:bookmarkEnd w:id="19"/>
-      <w:bookmarkEnd w:id="20"/>
-      <w:bookmarkEnd w:id="21"/>
     </w:p>
     <w:sdt>
       <w:sdtPr>
@@ -1463,9 +1837,14 @@
         <w:p>
           <w:pPr>
             <w:pStyle w:val="TOCHeading"/>
+            <w:numPr>
+              <w:ilvl w:val="0"/>
+              <w:numId w:val="24"/>
+            </w:numPr>
             <w:spacing w:line="240" w:lineRule="auto"/>
             <w:rPr>
               <w:rFonts w:ascii="Georgia" w:hAnsi="Georgia"/>
+              <w:color w:val="auto"/>
               <w:sz w:val="40"/>
               <w:szCs w:val="40"/>
             </w:rPr>
@@ -1473,12 +1852,14 @@
           <w:r>
             <w:rPr>
               <w:rFonts w:ascii="Georgia" w:hAnsi="Georgia"/>
+              <w:color w:val="auto"/>
               <w:sz w:val="40"/>
               <w:szCs w:val="40"/>
             </w:rPr>
             <w:t>Contents</w:t>
           </w:r>
         </w:p>
+        <w:p/>
         <w:p>
           <w:pPr>
             <w:pStyle w:val="TOC1"/>
@@ -2630,8 +3011,8 @@
         </w:p>
       </w:sdtContent>
     </w:sdt>
-    <w:bookmarkStart w:id="22" w:name="h.r2hrmvucxj3a" w:colFirst="0" w:colLast="0" w:displacedByCustomXml="prev"/>
-    <w:bookmarkEnd w:id="22" w:displacedByCustomXml="prev"/>
+    <w:bookmarkStart w:id="18" w:name="h.r2hrmvucxj3a" w:colFirst="0" w:colLast="0" w:displacedByCustomXml="prev"/>
+    <w:bookmarkEnd w:id="18" w:displacedByCustomXml="prev"/>
     <w:p>
       <w:pPr>
         <w:pStyle w:val="Heading1"/>
@@ -2647,6 +3028,11 @@
           <w:docGrid w:linePitch="326"/>
         </w:sectPr>
       </w:pPr>
+      <w:bookmarkStart w:id="19" w:name="h.669mh8k69v30" w:colFirst="0" w:colLast="0"/>
+      <w:bookmarkStart w:id="20" w:name="h.xasafc8saiuu" w:colFirst="0" w:colLast="0"/>
+      <w:bookmarkEnd w:id="11"/>
+      <w:bookmarkEnd w:id="19"/>
+      <w:bookmarkEnd w:id="20"/>
     </w:p>
     <w:p>
       <w:pPr>
@@ -2658,13 +3044,233 @@
         <w:spacing w:after="0"/>
         <w:contextualSpacing w:val="0"/>
       </w:pPr>
-      <w:bookmarkStart w:id="23" w:name="_Toc461707880"/>
+      <w:bookmarkStart w:id="21" w:name="_Toc461707880"/>
       <w:r>
         <w:lastRenderedPageBreak/>
         <w:t>Introduction</w:t>
       </w:r>
-      <w:bookmarkEnd w:id="23"/>
-    </w:p>
+      <w:bookmarkEnd w:id="21"/>
+    </w:p>
+    <w:p>
+      <w:pPr>
+        <w:pStyle w:val="Heading2"/>
+        <w:numPr>
+          <w:ilvl w:val="1"/>
+          <w:numId w:val="22"/>
+        </w:numPr>
+        <w:ind w:left="720" w:hanging="360"/>
+      </w:pPr>
+      <w:r>
+        <w:t>Purpose</w:t>
+      </w:r>
+    </w:p>
+    <w:p>
+      <w:pPr>
+        <w:ind w:left="1440"/>
+      </w:pPr>
+      <w:r>
+        <w:t>This document serves as a proposal for the</w:t>
+      </w:r>
+      <w:r>
+        <w:t xml:space="preserve"> senior project</w:t>
+      </w:r>
+      <w:r>
+        <w:t xml:space="preserve"> Android App, </w:t>
+      </w:r>
+      <w:r>
+        <w:rPr>
+          <w:i/>
+        </w:rPr>
+        <w:t>LytCtrl</w:t>
+      </w:r>
+      <w:r>
+        <w:t>.</w:t>
+      </w:r>
+      <w:r>
+        <w:t xml:space="preserve"> </w:t>
+      </w:r>
+      <w:r>
+        <w:t>There are many others like it, but this one describes one mere Home Automation app.</w:t>
+      </w:r>
+    </w:p>
+    <w:p/>
+    <w:p>
+      <w:pPr>
+        <w:ind w:left="1440"/>
+      </w:pPr>
+      <w:r>
+        <w:t>This proposal lays out the features and functionality to be implemented in the project, pending approval.</w:t>
+      </w:r>
+    </w:p>
+    <w:p>
+      <w:pPr>
+        <w:pStyle w:val="Heading2"/>
+        <w:numPr>
+          <w:ilvl w:val="1"/>
+          <w:numId w:val="22"/>
+        </w:numPr>
+      </w:pPr>
+      <w:r>
+        <w:t>Scope</w:t>
+      </w:r>
+    </w:p>
+    <w:p>
+      <w:pPr>
+        <w:ind w:left="1440"/>
+      </w:pPr>
+      <w:r>
+        <w:t xml:space="preserve">This proposal provides a coarse overview of </w:t>
+      </w:r>
+      <w:r>
+        <w:t>the product requirements</w:t>
+      </w:r>
+    </w:p>
+    <w:p>
+      <w:pPr>
+        <w:ind w:left="1440"/>
+      </w:pPr>
+      <w:r>
+        <w:t>It</w:t>
+      </w:r>
+      <w:r>
+        <w:t xml:space="preserve"> describes: </w:t>
+      </w:r>
+    </w:p>
+    <w:p>
+      <w:pPr>
+        <w:pStyle w:val="ListParagraph"/>
+        <w:numPr>
+          <w:ilvl w:val="0"/>
+          <w:numId w:val="23"/>
+        </w:numPr>
+      </w:pPr>
+      <w:r>
+        <w:t>For whom the document is intended</w:t>
+      </w:r>
+    </w:p>
+    <w:p>
+      <w:pPr>
+        <w:pStyle w:val="ListParagraph"/>
+        <w:numPr>
+          <w:ilvl w:val="0"/>
+          <w:numId w:val="23"/>
+        </w:numPr>
+      </w:pPr>
+      <w:r>
+        <w:t>Project management</w:t>
+      </w:r>
+    </w:p>
+    <w:p>
+      <w:pPr>
+        <w:pStyle w:val="ListParagraph"/>
+        <w:numPr>
+          <w:ilvl w:val="0"/>
+          <w:numId w:val="23"/>
+        </w:numPr>
+      </w:pPr>
+      <w:r>
+        <w:t>A general description of the project</w:t>
+      </w:r>
+    </w:p>
+    <w:p>
+      <w:pPr>
+        <w:pStyle w:val="ListParagraph"/>
+        <w:numPr>
+          <w:ilvl w:val="0"/>
+          <w:numId w:val="23"/>
+        </w:numPr>
+      </w:pPr>
+      <w:r>
+        <w:t>Product requirements</w:t>
+      </w:r>
+    </w:p>
+    <w:p>
+      <w:pPr>
+        <w:pStyle w:val="ListParagraph"/>
+        <w:numPr>
+          <w:ilvl w:val="0"/>
+          <w:numId w:val="23"/>
+        </w:numPr>
+      </w:pPr>
+      <w:r>
+        <w:t>User profiles</w:t>
+      </w:r>
+    </w:p>
+    <w:p>
+      <w:pPr>
+        <w:pStyle w:val="ListParagraph"/>
+        <w:numPr>
+          <w:ilvl w:val="0"/>
+          <w:numId w:val="23"/>
+        </w:numPr>
+      </w:pPr>
+      <w:r>
+        <w:t>Glossary</w:t>
+      </w:r>
+    </w:p>
+    <w:p>
+      <w:pPr>
+        <w:pStyle w:val="ListParagraph"/>
+        <w:numPr>
+          <w:ilvl w:val="0"/>
+          <w:numId w:val="23"/>
+        </w:numPr>
+      </w:pPr>
+      <w:r>
+        <w:t>Additional documentation for the project</w:t>
+      </w:r>
+    </w:p>
+    <w:p>
+      <w:pPr>
+        <w:pStyle w:val="Heading2"/>
+        <w:numPr>
+          <w:ilvl w:val="1"/>
+          <w:numId w:val="22"/>
+        </w:numPr>
+      </w:pPr>
+      <w:r>
+        <w:t>Intended Audience</w:t>
+      </w:r>
+    </w:p>
+    <w:p>
+      <w:pPr>
+        <w:ind w:left="1530"/>
+      </w:pPr>
+      <w:r>
+        <w:t>This proposal was written primarily for my Senior Project Advisor, Sherry Yang, and for those who happen to read my GitHub. I’m looking at you, recruiters and future employers.</w:t>
+      </w:r>
+    </w:p>
+    <w:p>
+      <w:pPr>
+        <w:ind w:left="1530"/>
+      </w:pPr>
+    </w:p>
+    <w:p>
+      <w:r>
+        <w:br/>
+      </w:r>
+    </w:p>
+    <w:p>
+      <w:r>
+        <w:br w:type="page"/>
+      </w:r>
+    </w:p>
+    <w:p>
+      <w:pPr>
+        <w:pStyle w:val="Heading1"/>
+        <w:numPr>
+          <w:ilvl w:val="0"/>
+          <w:numId w:val="26"/>
+        </w:numPr>
+      </w:pPr>
+      <w:r>
+        <w:lastRenderedPageBreak/>
+        <w:t>Project Management</w:t>
+      </w:r>
+      <w:bookmarkStart w:id="22" w:name="_GoBack"/>
+      <w:bookmarkEnd w:id="22"/>
+    </w:p>
+    <w:p/>
     <w:p/>
     <w:p>
       <w:r>
@@ -2822,6 +3428,7 @@
         <w:t>will be on the leading edge of this new, IoT industry.</w:t>
       </w:r>
     </w:p>
+    <w:p/>
     <w:p>
       <w:pPr>
         <w:pStyle w:val="Heading2"/>
@@ -2832,16 +3439,16 @@
         <w:spacing w:after="0"/>
         <w:contextualSpacing w:val="0"/>
       </w:pPr>
-      <w:bookmarkStart w:id="24" w:name="h.18k65a7fwbh2" w:colFirst="0" w:colLast="0"/>
-      <w:bookmarkStart w:id="25" w:name="_Toc461707881"/>
+      <w:bookmarkStart w:id="23" w:name="h.18k65a7fwbh2" w:colFirst="0" w:colLast="0"/>
+      <w:bookmarkStart w:id="24" w:name="_Toc461707881"/>
+      <w:bookmarkEnd w:id="23"/>
+      <w:r>
+        <w:t>P</w:t>
+      </w:r>
+      <w:r>
+        <w:t>roject Goal Statement</w:t>
+      </w:r>
       <w:bookmarkEnd w:id="24"/>
-      <w:r>
-        <w:t>P</w:t>
-      </w:r>
-      <w:r>
-        <w:t>roject Goal Statement</w:t>
-      </w:r>
-      <w:bookmarkEnd w:id="25"/>
     </w:p>
     <w:p>
       <w:pPr>
@@ -2858,8 +3465,8 @@
           <w:szCs w:val="32"/>
         </w:rPr>
       </w:pPr>
-      <w:bookmarkStart w:id="26" w:name="h.pia9qgjvnmoo" w:colFirst="0" w:colLast="0"/>
-      <w:bookmarkEnd w:id="26"/>
+      <w:bookmarkStart w:id="25" w:name="h.pia9qgjvnmoo" w:colFirst="0" w:colLast="0"/>
+      <w:bookmarkEnd w:id="25"/>
       <w:r>
         <w:br w:type="page"/>
       </w:r>
@@ -2874,12 +3481,12 @@
         <w:spacing w:after="0" w:line="360" w:lineRule="auto"/>
         <w:contextualSpacing w:val="0"/>
       </w:pPr>
-      <w:bookmarkStart w:id="27" w:name="_Toc461707882"/>
+      <w:bookmarkStart w:id="26" w:name="_Toc461707882"/>
       <w:r>
         <w:lastRenderedPageBreak/>
         <w:t>Major Features</w:t>
       </w:r>
-      <w:bookmarkEnd w:id="27"/>
+      <w:bookmarkEnd w:id="26"/>
     </w:p>
     <w:p>
       <w:pPr>
@@ -3764,13 +4371,13 @@
           <w:numId w:val="18"/>
         </w:numPr>
       </w:pPr>
-      <w:bookmarkStart w:id="28" w:name="h.q01rkgh4r8k6" w:colFirst="0" w:colLast="0"/>
-      <w:bookmarkStart w:id="29" w:name="_Toc461707883"/>
+      <w:bookmarkStart w:id="27" w:name="h.q01rkgh4r8k6" w:colFirst="0" w:colLast="0"/>
+      <w:bookmarkStart w:id="28" w:name="_Toc461707883"/>
+      <w:bookmarkEnd w:id="27"/>
+      <w:r>
+        <w:t>Customers</w:t>
+      </w:r>
       <w:bookmarkEnd w:id="28"/>
-      <w:r>
-        <w:t>Customers</w:t>
-      </w:r>
-      <w:bookmarkEnd w:id="29"/>
     </w:p>
     <w:p>
       <w:pPr>
@@ -3822,9 +4429,9 @@
         <w:spacing w:after="0" w:line="240" w:lineRule="auto"/>
         <w:contextualSpacing w:val="0"/>
       </w:pPr>
-      <w:bookmarkStart w:id="30" w:name="h.1m6pdm14m5wa" w:colFirst="0" w:colLast="0"/>
-      <w:bookmarkStart w:id="31" w:name="_Toc461707884"/>
-      <w:bookmarkEnd w:id="30"/>
+      <w:bookmarkStart w:id="29" w:name="h.1m6pdm14m5wa" w:colFirst="0" w:colLast="0"/>
+      <w:bookmarkStart w:id="30" w:name="_Toc461707884"/>
+      <w:bookmarkEnd w:id="29"/>
       <w:r>
         <w:lastRenderedPageBreak/>
         <w:t xml:space="preserve">Project </w:t>
@@ -3832,7 +4439,7 @@
       <w:r>
         <w:t>Success</w:t>
       </w:r>
-      <w:bookmarkEnd w:id="31"/>
+      <w:bookmarkEnd w:id="30"/>
     </w:p>
     <w:p>
       <w:pPr>
@@ -3851,17 +4458,18 @@
         <w:spacing w:after="0" w:line="240" w:lineRule="auto"/>
         <w:contextualSpacing w:val="0"/>
       </w:pPr>
-      <w:bookmarkStart w:id="32" w:name="h.w96atw5bhkiz" w:colFirst="0" w:colLast="0"/>
-      <w:bookmarkStart w:id="33" w:name="h.1xz4jadsqzlc" w:colFirst="0" w:colLast="0"/>
-      <w:bookmarkStart w:id="34" w:name="h.93q4rwrqhlf4" w:colFirst="0" w:colLast="0"/>
-      <w:bookmarkStart w:id="35" w:name="h.ukc2byrh17od" w:colFirst="0" w:colLast="0"/>
-      <w:bookmarkStart w:id="36" w:name="h.5eep5vetsego" w:colFirst="0" w:colLast="0"/>
-      <w:bookmarkStart w:id="37" w:name="h.mjazrcipbh8x" w:colFirst="0" w:colLast="0"/>
-      <w:bookmarkStart w:id="38" w:name="h.2ajsuxcjg38y" w:colFirst="0" w:colLast="0"/>
-      <w:bookmarkStart w:id="39" w:name="h.7ct7ilo0qayh" w:colFirst="0" w:colLast="0"/>
-      <w:bookmarkStart w:id="40" w:name="h.6t891l840pij" w:colFirst="0" w:colLast="0"/>
-      <w:bookmarkStart w:id="41" w:name="h.4ybqx9m6ux4p" w:colFirst="0" w:colLast="0"/>
-      <w:bookmarkStart w:id="42" w:name="_Toc461707885"/>
+      <w:bookmarkStart w:id="31" w:name="h.w96atw5bhkiz" w:colFirst="0" w:colLast="0"/>
+      <w:bookmarkStart w:id="32" w:name="h.1xz4jadsqzlc" w:colFirst="0" w:colLast="0"/>
+      <w:bookmarkStart w:id="33" w:name="h.93q4rwrqhlf4" w:colFirst="0" w:colLast="0"/>
+      <w:bookmarkStart w:id="34" w:name="h.ukc2byrh17od" w:colFirst="0" w:colLast="0"/>
+      <w:bookmarkStart w:id="35" w:name="h.5eep5vetsego" w:colFirst="0" w:colLast="0"/>
+      <w:bookmarkStart w:id="36" w:name="h.mjazrcipbh8x" w:colFirst="0" w:colLast="0"/>
+      <w:bookmarkStart w:id="37" w:name="h.2ajsuxcjg38y" w:colFirst="0" w:colLast="0"/>
+      <w:bookmarkStart w:id="38" w:name="h.7ct7ilo0qayh" w:colFirst="0" w:colLast="0"/>
+      <w:bookmarkStart w:id="39" w:name="h.6t891l840pij" w:colFirst="0" w:colLast="0"/>
+      <w:bookmarkStart w:id="40" w:name="h.4ybqx9m6ux4p" w:colFirst="0" w:colLast="0"/>
+      <w:bookmarkStart w:id="41" w:name="_Toc461707885"/>
+      <w:bookmarkEnd w:id="31"/>
       <w:bookmarkEnd w:id="32"/>
       <w:bookmarkEnd w:id="33"/>
       <w:bookmarkEnd w:id="34"/>
@@ -3871,17 +4479,16 @@
       <w:bookmarkEnd w:id="38"/>
       <w:bookmarkEnd w:id="39"/>
       <w:bookmarkEnd w:id="40"/>
+      <w:r>
+        <w:t>4</w:t>
+      </w:r>
+      <w:r>
+        <w:t xml:space="preserve"> </w:t>
+      </w:r>
+      <w:r>
+        <w:t>Risk Management</w:t>
+      </w:r>
       <w:bookmarkEnd w:id="41"/>
-      <w:r>
-        <w:t>4</w:t>
-      </w:r>
-      <w:r>
-        <w:t xml:space="preserve"> </w:t>
-      </w:r>
-      <w:r>
-        <w:t>Risk Management</w:t>
-      </w:r>
-      <w:bookmarkEnd w:id="42"/>
     </w:p>
     <w:p/>
     <w:p>
@@ -4394,24 +5001,24 @@
         <w:spacing w:after="0" w:line="240" w:lineRule="auto"/>
         <w:contextualSpacing w:val="0"/>
       </w:pPr>
-      <w:bookmarkStart w:id="43" w:name="h.mn5zr64pwqan" w:colFirst="0" w:colLast="0"/>
-      <w:bookmarkStart w:id="44" w:name="h.i25bw92la35k" w:colFirst="0" w:colLast="0"/>
-      <w:bookmarkStart w:id="45" w:name="h.7oa9cj7451rh" w:colFirst="0" w:colLast="0"/>
-      <w:bookmarkStart w:id="46" w:name="h.z71k6epkonjb" w:colFirst="0" w:colLast="0"/>
-      <w:bookmarkStart w:id="47" w:name="h.j6t1ei9wexu7" w:colFirst="0" w:colLast="0"/>
-      <w:bookmarkStart w:id="48" w:name="_Toc461707886"/>
+      <w:bookmarkStart w:id="42" w:name="h.mn5zr64pwqan" w:colFirst="0" w:colLast="0"/>
+      <w:bookmarkStart w:id="43" w:name="h.i25bw92la35k" w:colFirst="0" w:colLast="0"/>
+      <w:bookmarkStart w:id="44" w:name="h.7oa9cj7451rh" w:colFirst="0" w:colLast="0"/>
+      <w:bookmarkStart w:id="45" w:name="h.z71k6epkonjb" w:colFirst="0" w:colLast="0"/>
+      <w:bookmarkStart w:id="46" w:name="h.j6t1ei9wexu7" w:colFirst="0" w:colLast="0"/>
+      <w:bookmarkStart w:id="47" w:name="_Toc461707886"/>
+      <w:bookmarkEnd w:id="42"/>
       <w:bookmarkEnd w:id="43"/>
       <w:bookmarkEnd w:id="44"/>
       <w:bookmarkEnd w:id="45"/>
       <w:bookmarkEnd w:id="46"/>
+      <w:r>
+        <w:t>5 Technical Environmen</w:t>
+      </w:r>
+      <w:r>
+        <w:t>t</w:t>
+      </w:r>
       <w:bookmarkEnd w:id="47"/>
-      <w:r>
-        <w:t>5 Technical Environmen</w:t>
-      </w:r>
-      <w:r>
-        <w:t>t</w:t>
-      </w:r>
-      <w:bookmarkEnd w:id="48"/>
     </w:p>
     <w:p>
       <w:pPr>
@@ -4422,10 +5029,10 @@
         <w:ind w:hanging="360"/>
         <w:contextualSpacing/>
       </w:pPr>
-      <w:bookmarkStart w:id="49" w:name="h.ohq1ycto20gi" w:colFirst="0" w:colLast="0"/>
-      <w:bookmarkStart w:id="50" w:name="h.qald0roa04ab" w:colFirst="0" w:colLast="0"/>
+      <w:bookmarkStart w:id="48" w:name="h.ohq1ycto20gi" w:colFirst="0" w:colLast="0"/>
+      <w:bookmarkStart w:id="49" w:name="h.qald0roa04ab" w:colFirst="0" w:colLast="0"/>
+      <w:bookmarkEnd w:id="48"/>
       <w:bookmarkEnd w:id="49"/>
-      <w:bookmarkEnd w:id="50"/>
       <w:r>
         <w:t>Android Phone (Samsung Galaxy S6 for this project)</w:t>
       </w:r>
@@ -4529,8 +5136,8 @@
       </w:pPr>
     </w:p>
     <w:p>
-      <w:bookmarkStart w:id="51" w:name="h.ql7115crmjap" w:colFirst="0" w:colLast="0"/>
-      <w:bookmarkEnd w:id="51"/>
+      <w:bookmarkStart w:id="50" w:name="h.ql7115crmjap" w:colFirst="0" w:colLast="0"/>
+      <w:bookmarkEnd w:id="50"/>
     </w:p>
     <w:tbl>
       <w:tblPr>
@@ -4888,14 +5495,14 @@
       </w:tr>
     </w:tbl>
     <w:p>
-      <w:bookmarkStart w:id="52" w:name="h.e6knrftfifzz" w:colFirst="0" w:colLast="0"/>
-      <w:bookmarkStart w:id="53" w:name="h.n654pmecrfyz" w:colFirst="0" w:colLast="0"/>
-      <w:bookmarkStart w:id="54" w:name="h.prtyyspxzxhg" w:colFirst="0" w:colLast="0"/>
-      <w:bookmarkStart w:id="55" w:name="h.w3y0gsbv4rol" w:colFirst="0" w:colLast="0"/>
+      <w:bookmarkStart w:id="51" w:name="h.e6knrftfifzz" w:colFirst="0" w:colLast="0"/>
+      <w:bookmarkStart w:id="52" w:name="h.n654pmecrfyz" w:colFirst="0" w:colLast="0"/>
+      <w:bookmarkStart w:id="53" w:name="h.prtyyspxzxhg" w:colFirst="0" w:colLast="0"/>
+      <w:bookmarkStart w:id="54" w:name="h.w3y0gsbv4rol" w:colFirst="0" w:colLast="0"/>
+      <w:bookmarkEnd w:id="51"/>
       <w:bookmarkEnd w:id="52"/>
       <w:bookmarkEnd w:id="53"/>
       <w:bookmarkEnd w:id="54"/>
-      <w:bookmarkEnd w:id="55"/>
     </w:p>
     <w:p>
       <w:pPr>
@@ -4917,13 +5524,13 @@
         <w:spacing w:after="0" w:line="360" w:lineRule="auto"/>
         <w:contextualSpacing w:val="0"/>
       </w:pPr>
-      <w:bookmarkStart w:id="56" w:name="h.adlxsn48xo47" w:colFirst="0" w:colLast="0"/>
-      <w:bookmarkStart w:id="57" w:name="h.mh7xa69isah9" w:colFirst="0" w:colLast="0"/>
-      <w:bookmarkStart w:id="58" w:name="h.4phc5qmvktii" w:colFirst="0" w:colLast="0"/>
-      <w:bookmarkStart w:id="59" w:name="_Toc461707887"/>
+      <w:bookmarkStart w:id="55" w:name="h.adlxsn48xo47" w:colFirst="0" w:colLast="0"/>
+      <w:bookmarkStart w:id="56" w:name="h.mh7xa69isah9" w:colFirst="0" w:colLast="0"/>
+      <w:bookmarkStart w:id="57" w:name="h.4phc5qmvktii" w:colFirst="0" w:colLast="0"/>
+      <w:bookmarkStart w:id="58" w:name="_Toc461707887"/>
+      <w:bookmarkEnd w:id="55"/>
       <w:bookmarkEnd w:id="56"/>
       <w:bookmarkEnd w:id="57"/>
-      <w:bookmarkEnd w:id="58"/>
       <w:r>
         <w:lastRenderedPageBreak/>
         <w:t xml:space="preserve">6 </w:t>
@@ -4931,40 +5538,40 @@
       <w:r>
         <w:t>Summer Work Plan</w:t>
       </w:r>
+      <w:bookmarkEnd w:id="58"/>
+    </w:p>
+    <w:p>
+      <w:r>
+        <w:t>The plan for this summer is to order all of the parts for my senior project and complete this project proposal. I will make the first outlet assembly and begin programming it.</w:t>
+      </w:r>
+      <w:r>
+        <w:t xml:space="preserve"> I’ll install all of the necessary tools and ensure that I have can build a mock Android app, set up my router, set up the server, and put on a simple database.</w:t>
+      </w:r>
+    </w:p>
+    <w:p/>
+    <w:p>
+      <w:r>
+        <w:t>Once I get things set up I’ll constantly be assessing whether I have the right tools for the job and make adjustments after researching the database, server, and programming on the ATTiny85.</w:t>
+      </w:r>
+    </w:p>
+    <w:p/>
+    <w:p>
+      <w:r>
+        <w:t>If I find that along the way I cannot make the outlets communicate with the server, I will try to allow a connection directly to the android phone, although this would prevent remote access to the outlet status.</w:t>
+      </w:r>
+    </w:p>
+    <w:p>
+      <w:pPr>
+        <w:pStyle w:val="Heading1"/>
+      </w:pPr>
+      <w:bookmarkStart w:id="59" w:name="_Toc461707888"/>
+      <w:r>
+        <w:t>Appendix A</w:t>
+      </w:r>
+      <w:r>
+        <w:t xml:space="preserve"> Glossary</w:t>
+      </w:r>
       <w:bookmarkEnd w:id="59"/>
-    </w:p>
-    <w:p>
-      <w:r>
-        <w:t>The plan for this summer is to order all of the parts for my senior project and complete this project proposal. I will make the first outlet assembly and begin programming it.</w:t>
-      </w:r>
-      <w:r>
-        <w:t xml:space="preserve"> I’ll install all of the necessary tools and ensure that I have can build a mock Android app, set up my router, set up the server, and put on a simple database.</w:t>
-      </w:r>
-    </w:p>
-    <w:p/>
-    <w:p>
-      <w:r>
-        <w:t>Once I get things set up I’ll constantly be assessing whether I have the right tools for the job and make adjustments after researching the database, server, and programming on the ATTiny85.</w:t>
-      </w:r>
-    </w:p>
-    <w:p/>
-    <w:p>
-      <w:r>
-        <w:t>If I find that along the way I cannot make the outlets communicate with the server, I will try to allow a connection directly to the android phone, although this would prevent remote access to the outlet status.</w:t>
-      </w:r>
-    </w:p>
-    <w:p>
-      <w:pPr>
-        <w:pStyle w:val="Heading1"/>
-      </w:pPr>
-      <w:bookmarkStart w:id="60" w:name="_Toc461707888"/>
-      <w:r>
-        <w:t>Appendix A</w:t>
-      </w:r>
-      <w:r>
-        <w:t xml:space="preserve"> Glossary</w:t>
-      </w:r>
-      <w:bookmarkEnd w:id="60"/>
     </w:p>
     <w:p>
       <w:pPr>
@@ -4990,11 +5597,11 @@
       <w:pPr>
         <w:pStyle w:val="Heading1"/>
       </w:pPr>
-      <w:bookmarkStart w:id="61" w:name="_Toc461707889"/>
+      <w:bookmarkStart w:id="60" w:name="_Toc461707889"/>
       <w:r>
         <w:t>Appendix B Outlet Assembly Wiring Diagram</w:t>
       </w:r>
-      <w:bookmarkEnd w:id="61"/>
+      <w:bookmarkEnd w:id="60"/>
     </w:p>
     <w:p>
       <w:r>
@@ -5049,12 +5656,12 @@
       <w:pPr>
         <w:pStyle w:val="Heading1"/>
       </w:pPr>
-      <w:bookmarkStart w:id="62" w:name="_Toc461707890"/>
+      <w:bookmarkStart w:id="61" w:name="_Toc461707890"/>
       <w:r>
         <w:lastRenderedPageBreak/>
         <w:t>Appendix C Microcontroller Data Sheet</w:t>
       </w:r>
-      <w:bookmarkEnd w:id="62"/>
+      <w:bookmarkEnd w:id="61"/>
     </w:p>
     <w:p>
       <w:r>
@@ -5081,7 +5688,7 @@
           <v:shape id="_x0000_i1025" type="#_x0000_t75" style="width:408pt;height:577.5pt" o:ole="">
             <v:imagedata r:id="rId12" o:title=""/>
           </v:shape>
-          <o:OLEObject Type="Embed" ProgID="AcroExch.Document.11" ShapeID="_x0000_i1025" DrawAspect="Content" ObjectID="_1537178780" r:id="rId13"/>
+          <o:OLEObject Type="Embed" ProgID="AcroExch.Document.DC" ShapeID="_x0000_i1025" DrawAspect="Content" ObjectID="_1600800367" r:id="rId13"/>
         </w:object>
       </w:r>
     </w:p>
@@ -5100,7 +5707,7 @@
 </file>
 
 <file path=word/endnotes.xml><?xml version="1.0" encoding="utf-8"?>
-<w:endnotes xmlns:wpc="http://schemas.microsoft.com/office/word/2010/wordprocessingCanvas" xmlns:mc="http://schemas.openxmlformats.org/markup-compatibility/2006" xmlns:o="urn:schemas-microsoft-com:office:office" xmlns:r="http://schemas.openxmlformats.org/officeDocument/2006/relationships" xmlns:m="http://schemas.openxmlformats.org/officeDocument/2006/math" xmlns:v="urn:schemas-microsoft-com:vml" xmlns:wp14="http://schemas.microsoft.com/office/word/2010/wordprocessingDrawing" xmlns:wp="http://schemas.openxmlformats.org/drawingml/2006/wordprocessingDrawing" xmlns:w10="urn:schemas-microsoft-com:office:word" xmlns:w="http://schemas.openxmlformats.org/wordprocessingml/2006/main" xmlns:w14="http://schemas.microsoft.com/office/word/2010/wordml" xmlns:w15="http://schemas.microsoft.com/office/word/2012/wordml" xmlns:wpg="http://schemas.microsoft.com/office/word/2010/wordprocessingGroup" xmlns:wpi="http://schemas.microsoft.com/office/word/2010/wordprocessingInk" xmlns:wne="http://schemas.microsoft.com/office/word/2006/wordml" xmlns:wps="http://schemas.microsoft.com/office/word/2010/wordprocessingShape" mc:Ignorable="w14 w15 wp14">
+<w:endnotes xmlns:wpc="http://schemas.microsoft.com/office/word/2010/wordprocessingCanvas" xmlns:cx="http://schemas.microsoft.com/office/drawing/2014/chartex" xmlns:cx1="http://schemas.microsoft.com/office/drawing/2015/9/8/chartex" xmlns:cx2="http://schemas.microsoft.com/office/drawing/2015/10/21/chartex" xmlns:cx3="http://schemas.microsoft.com/office/drawing/2016/5/9/chartex" xmlns:cx4="http://schemas.microsoft.com/office/drawing/2016/5/10/chartex" xmlns:cx5="http://schemas.microsoft.com/office/drawing/2016/5/11/chartex" xmlns:cx6="http://schemas.microsoft.com/office/drawing/2016/5/12/chartex" xmlns:cx7="http://schemas.microsoft.com/office/drawing/2016/5/13/chartex" xmlns:cx8="http://schemas.microsoft.com/office/drawing/2016/5/14/chartex" xmlns:mc="http://schemas.openxmlformats.org/markup-compatibility/2006" xmlns:aink="http://schemas.microsoft.com/office/drawing/2016/ink" xmlns:am3d="http://schemas.microsoft.com/office/drawing/2017/model3d" xmlns:o="urn:schemas-microsoft-com:office:office" xmlns:r="http://schemas.openxmlformats.org/officeDocument/2006/relationships" xmlns:m="http://schemas.openxmlformats.org/officeDocument/2006/math" xmlns:v="urn:schemas-microsoft-com:vml" xmlns:wp14="http://schemas.microsoft.com/office/word/2010/wordprocessingDrawing" xmlns:wp="http://schemas.openxmlformats.org/drawingml/2006/wordprocessingDrawing" xmlns:w10="urn:schemas-microsoft-com:office:word" xmlns:w="http://schemas.openxmlformats.org/wordprocessingml/2006/main" xmlns:w14="http://schemas.microsoft.com/office/word/2010/wordml" xmlns:w15="http://schemas.microsoft.com/office/word/2012/wordml" xmlns:w16cid="http://schemas.microsoft.com/office/word/2016/wordml/cid" xmlns:w16se="http://schemas.microsoft.com/office/word/2015/wordml/symex" xmlns:wpg="http://schemas.microsoft.com/office/word/2010/wordprocessingGroup" xmlns:wpi="http://schemas.microsoft.com/office/word/2010/wordprocessingInk" xmlns:wne="http://schemas.microsoft.com/office/word/2006/wordml" xmlns:wps="http://schemas.microsoft.com/office/word/2010/wordprocessingShape" mc:Ignorable="w14 w15 w16se w16cid wp14">
   <w:endnote w:type="separator" w:id="-1">
     <w:p>
       <w:pPr>
@@ -5125,7 +5732,7 @@
 </file>
 
 <file path=word/footer1.xml><?xml version="1.0" encoding="utf-8"?>
-<w:ftr xmlns:wpc="http://schemas.microsoft.com/office/word/2010/wordprocessingCanvas" xmlns:mc="http://schemas.openxmlformats.org/markup-compatibility/2006" xmlns:o="urn:schemas-microsoft-com:office:office" xmlns:r="http://schemas.openxmlformats.org/officeDocument/2006/relationships" xmlns:m="http://schemas.openxmlformats.org/officeDocument/2006/math" xmlns:v="urn:schemas-microsoft-com:vml" xmlns:wp14="http://schemas.microsoft.com/office/word/2010/wordprocessingDrawing" xmlns:wp="http://schemas.openxmlformats.org/drawingml/2006/wordprocessingDrawing" xmlns:w10="urn:schemas-microsoft-com:office:word" xmlns:w="http://schemas.openxmlformats.org/wordprocessingml/2006/main" xmlns:w14="http://schemas.microsoft.com/office/word/2010/wordml" xmlns:w15="http://schemas.microsoft.com/office/word/2012/wordml" xmlns:wpg="http://schemas.microsoft.com/office/word/2010/wordprocessingGroup" xmlns:wpi="http://schemas.microsoft.com/office/word/2010/wordprocessingInk" xmlns:wne="http://schemas.microsoft.com/office/word/2006/wordml" xmlns:wps="http://schemas.microsoft.com/office/word/2010/wordprocessingShape" mc:Ignorable="w14 w15 wp14">
+<w:ftr xmlns:wpc="http://schemas.microsoft.com/office/word/2010/wordprocessingCanvas" xmlns:cx="http://schemas.microsoft.com/office/drawing/2014/chartex" xmlns:cx1="http://schemas.microsoft.com/office/drawing/2015/9/8/chartex" xmlns:cx2="http://schemas.microsoft.com/office/drawing/2015/10/21/chartex" xmlns:cx3="http://schemas.microsoft.com/office/drawing/2016/5/9/chartex" xmlns:cx4="http://schemas.microsoft.com/office/drawing/2016/5/10/chartex" xmlns:cx5="http://schemas.microsoft.com/office/drawing/2016/5/11/chartex" xmlns:cx6="http://schemas.microsoft.com/office/drawing/2016/5/12/chartex" xmlns:cx7="http://schemas.microsoft.com/office/drawing/2016/5/13/chartex" xmlns:cx8="http://schemas.microsoft.com/office/drawing/2016/5/14/chartex" xmlns:mc="http://schemas.openxmlformats.org/markup-compatibility/2006" xmlns:aink="http://schemas.microsoft.com/office/drawing/2016/ink" xmlns:am3d="http://schemas.microsoft.com/office/drawing/2017/model3d" xmlns:o="urn:schemas-microsoft-com:office:office" xmlns:r="http://schemas.openxmlformats.org/officeDocument/2006/relationships" xmlns:m="http://schemas.openxmlformats.org/officeDocument/2006/math" xmlns:v="urn:schemas-microsoft-com:vml" xmlns:wp14="http://schemas.microsoft.com/office/word/2010/wordprocessingDrawing" xmlns:wp="http://schemas.openxmlformats.org/drawingml/2006/wordprocessingDrawing" xmlns:w10="urn:schemas-microsoft-com:office:word" xmlns:w="http://schemas.openxmlformats.org/wordprocessingml/2006/main" xmlns:w14="http://schemas.microsoft.com/office/word/2010/wordml" xmlns:w15="http://schemas.microsoft.com/office/word/2012/wordml" xmlns:w16cid="http://schemas.microsoft.com/office/word/2016/wordml/cid" xmlns:w16se="http://schemas.microsoft.com/office/word/2015/wordml/symex" xmlns:wpg="http://schemas.microsoft.com/office/word/2010/wordprocessingGroup" xmlns:wpi="http://schemas.microsoft.com/office/word/2010/wordprocessingInk" xmlns:wne="http://schemas.microsoft.com/office/word/2006/wordml" xmlns:wps="http://schemas.microsoft.com/office/word/2010/wordprocessingShape" mc:Ignorable="w14 w15 w16se w16cid wp14">
   <w:p>
     <w:pPr>
       <w:jc w:val="right"/>
@@ -5441,7 +6048,7 @@
 </file>
 
 <file path=word/footnotes.xml><?xml version="1.0" encoding="utf-8"?>
-<w:footnotes xmlns:wpc="http://schemas.microsoft.com/office/word/2010/wordprocessingCanvas" xmlns:mc="http://schemas.openxmlformats.org/markup-compatibility/2006" xmlns:o="urn:schemas-microsoft-com:office:office" xmlns:r="http://schemas.openxmlformats.org/officeDocument/2006/relationships" xmlns:m="http://schemas.openxmlformats.org/officeDocument/2006/math" xmlns:v="urn:schemas-microsoft-com:vml" xmlns:wp14="http://schemas.microsoft.com/office/word/2010/wordprocessingDrawing" xmlns:wp="http://schemas.openxmlformats.org/drawingml/2006/wordprocessingDrawing" xmlns:w10="urn:schemas-microsoft-com:office:word" xmlns:w="http://schemas.openxmlformats.org/wordprocessingml/2006/main" xmlns:w14="http://schemas.microsoft.com/office/word/2010/wordml" xmlns:w15="http://schemas.microsoft.com/office/word/2012/wordml" xmlns:wpg="http://schemas.microsoft.com/office/word/2010/wordprocessingGroup" xmlns:wpi="http://schemas.microsoft.com/office/word/2010/wordprocessingInk" xmlns:wne="http://schemas.microsoft.com/office/word/2006/wordml" xmlns:wps="http://schemas.microsoft.com/office/word/2010/wordprocessingShape" mc:Ignorable="w14 w15 wp14">
+<w:footnotes xmlns:wpc="http://schemas.microsoft.com/office/word/2010/wordprocessingCanvas" xmlns:cx="http://schemas.microsoft.com/office/drawing/2014/chartex" xmlns:cx1="http://schemas.microsoft.com/office/drawing/2015/9/8/chartex" xmlns:cx2="http://schemas.microsoft.com/office/drawing/2015/10/21/chartex" xmlns:cx3="http://schemas.microsoft.com/office/drawing/2016/5/9/chartex" xmlns:cx4="http://schemas.microsoft.com/office/drawing/2016/5/10/chartex" xmlns:cx5="http://schemas.microsoft.com/office/drawing/2016/5/11/chartex" xmlns:cx6="http://schemas.microsoft.com/office/drawing/2016/5/12/chartex" xmlns:cx7="http://schemas.microsoft.com/office/drawing/2016/5/13/chartex" xmlns:cx8="http://schemas.microsoft.com/office/drawing/2016/5/14/chartex" xmlns:mc="http://schemas.openxmlformats.org/markup-compatibility/2006" xmlns:aink="http://schemas.microsoft.com/office/drawing/2016/ink" xmlns:am3d="http://schemas.microsoft.com/office/drawing/2017/model3d" xmlns:o="urn:schemas-microsoft-com:office:office" xmlns:r="http://schemas.openxmlformats.org/officeDocument/2006/relationships" xmlns:m="http://schemas.openxmlformats.org/officeDocument/2006/math" xmlns:v="urn:schemas-microsoft-com:vml" xmlns:wp14="http://schemas.microsoft.com/office/word/2010/wordprocessingDrawing" xmlns:wp="http://schemas.openxmlformats.org/drawingml/2006/wordprocessingDrawing" xmlns:w10="urn:schemas-microsoft-com:office:word" xmlns:w="http://schemas.openxmlformats.org/wordprocessingml/2006/main" xmlns:w14="http://schemas.microsoft.com/office/word/2010/wordml" xmlns:w15="http://schemas.microsoft.com/office/word/2012/wordml" xmlns:w16cid="http://schemas.microsoft.com/office/word/2016/wordml/cid" xmlns:w16se="http://schemas.microsoft.com/office/word/2015/wordml/symex" xmlns:wpg="http://schemas.microsoft.com/office/word/2010/wordprocessingGroup" xmlns:wpi="http://schemas.microsoft.com/office/word/2010/wordprocessingInk" xmlns:wne="http://schemas.microsoft.com/office/word/2006/wordml" xmlns:wps="http://schemas.microsoft.com/office/word/2010/wordprocessingShape" mc:Ignorable="w14 w15 w16se w16cid wp14">
   <w:footnote w:type="separator" w:id="-1">
     <w:p>
       <w:pPr>
@@ -5466,13 +6073,13 @@
 </file>
 
 <file path=word/numbering.xml><?xml version="1.0" encoding="utf-8"?>
-<w:numbering xmlns:wpc="http://schemas.microsoft.com/office/word/2010/wordprocessingCanvas" xmlns:mc="http://schemas.openxmlformats.org/markup-compatibility/2006" xmlns:o="urn:schemas-microsoft-com:office:office" xmlns:r="http://schemas.openxmlformats.org/officeDocument/2006/relationships" xmlns:m="http://schemas.openxmlformats.org/officeDocument/2006/math" xmlns:v="urn:schemas-microsoft-com:vml" xmlns:wp14="http://schemas.microsoft.com/office/word/2010/wordprocessingDrawing" xmlns:wp="http://schemas.openxmlformats.org/drawingml/2006/wordprocessingDrawing" xmlns:w10="urn:schemas-microsoft-com:office:word" xmlns:w="http://schemas.openxmlformats.org/wordprocessingml/2006/main" xmlns:w14="http://schemas.microsoft.com/office/word/2010/wordml" xmlns:w15="http://schemas.microsoft.com/office/word/2012/wordml" xmlns:wpg="http://schemas.microsoft.com/office/word/2010/wordprocessingGroup" xmlns:wpi="http://schemas.microsoft.com/office/word/2010/wordprocessingInk" xmlns:wne="http://schemas.microsoft.com/office/word/2006/wordml" xmlns:wps="http://schemas.microsoft.com/office/word/2010/wordprocessingShape" mc:Ignorable="w14 w15 wp14">
+<w:numbering xmlns:wpc="http://schemas.microsoft.com/office/word/2010/wordprocessingCanvas" xmlns:cx="http://schemas.microsoft.com/office/drawing/2014/chartex" xmlns:cx1="http://schemas.microsoft.com/office/drawing/2015/9/8/chartex" xmlns:cx2="http://schemas.microsoft.com/office/drawing/2015/10/21/chartex" xmlns:cx3="http://schemas.microsoft.com/office/drawing/2016/5/9/chartex" xmlns:cx4="http://schemas.microsoft.com/office/drawing/2016/5/10/chartex" xmlns:cx5="http://schemas.microsoft.com/office/drawing/2016/5/11/chartex" xmlns:cx6="http://schemas.microsoft.com/office/drawing/2016/5/12/chartex" xmlns:cx7="http://schemas.microsoft.com/office/drawing/2016/5/13/chartex" xmlns:cx8="http://schemas.microsoft.com/office/drawing/2016/5/14/chartex" xmlns:mc="http://schemas.openxmlformats.org/markup-compatibility/2006" xmlns:aink="http://schemas.microsoft.com/office/drawing/2016/ink" xmlns:am3d="http://schemas.microsoft.com/office/drawing/2017/model3d" xmlns:o="urn:schemas-microsoft-com:office:office" xmlns:r="http://schemas.openxmlformats.org/officeDocument/2006/relationships" xmlns:m="http://schemas.openxmlformats.org/officeDocument/2006/math" xmlns:v="urn:schemas-microsoft-com:vml" xmlns:wp14="http://schemas.microsoft.com/office/word/2010/wordprocessingDrawing" xmlns:wp="http://schemas.openxmlformats.org/drawingml/2006/wordprocessingDrawing" xmlns:w10="urn:schemas-microsoft-com:office:word" xmlns:w="http://schemas.openxmlformats.org/wordprocessingml/2006/main" xmlns:w14="http://schemas.microsoft.com/office/word/2010/wordml" xmlns:w15="http://schemas.microsoft.com/office/word/2012/wordml" xmlns:w16cid="http://schemas.microsoft.com/office/word/2016/wordml/cid" xmlns:w16se="http://schemas.microsoft.com/office/word/2015/wordml/symex" xmlns:wpg="http://schemas.microsoft.com/office/word/2010/wordprocessingGroup" xmlns:wpi="http://schemas.microsoft.com/office/word/2010/wordprocessingInk" xmlns:wne="http://schemas.microsoft.com/office/word/2006/wordml" xmlns:wps="http://schemas.microsoft.com/office/word/2010/wordprocessingShape" mc:Ignorable="w14 w15 w16se w16cid wp14">
   <w:abstractNum w:abstractNumId="0" w15:restartNumberingAfterBreak="0">
     <w:nsid w:val="0194465F"/>
     <w:multiLevelType w:val="multilevel"/>
-    <w:tmpl w:val="C5609BB4"/>
+    <w:tmpl w:val="D6B6C746"/>
     <w:lvl w:ilvl="0">
-      <w:start w:val="1"/>
+      <w:start w:val="6"/>
       <w:numFmt w:val="decimal"/>
       <w:lvlText w:val="%1"/>
       <w:lvlJc w:val="left"/>
@@ -5581,6 +6188,234 @@
     </w:lvl>
   </w:abstractNum>
   <w:abstractNum w:abstractNumId="1" w15:restartNumberingAfterBreak="0">
+    <w:nsid w:val="05BA64DB"/>
+    <w:multiLevelType w:val="multilevel"/>
+    <w:tmpl w:val="90CC82FC"/>
+    <w:lvl w:ilvl="0">
+      <w:start w:val="1"/>
+      <w:numFmt w:val="decimal"/>
+      <w:lvlText w:val="%1."/>
+      <w:lvlJc w:val="left"/>
+      <w:pPr>
+        <w:ind w:left="360" w:hanging="360"/>
+      </w:pPr>
+      <w:rPr>
+        <w:rFonts w:hint="default"/>
+        <w:sz w:val="40"/>
+        <w:szCs w:val="40"/>
+      </w:rPr>
+    </w:lvl>
+    <w:lvl w:ilvl="1">
+      <w:start w:val="1"/>
+      <w:numFmt w:val="decimal"/>
+      <w:lvlText w:val="%1.%2."/>
+      <w:lvlJc w:val="left"/>
+      <w:pPr>
+        <w:ind w:left="792" w:hanging="432"/>
+      </w:pPr>
+      <w:rPr>
+        <w:rFonts w:hint="default"/>
+      </w:rPr>
+    </w:lvl>
+    <w:lvl w:ilvl="2">
+      <w:start w:val="1"/>
+      <w:numFmt w:val="decimal"/>
+      <w:lvlText w:val="%1.%2.%3."/>
+      <w:lvlJc w:val="left"/>
+      <w:pPr>
+        <w:ind w:left="1224" w:hanging="504"/>
+      </w:pPr>
+      <w:rPr>
+        <w:rFonts w:hint="default"/>
+      </w:rPr>
+    </w:lvl>
+    <w:lvl w:ilvl="3">
+      <w:start w:val="1"/>
+      <w:numFmt w:val="decimal"/>
+      <w:lvlText w:val="%1.%2.%3.%4."/>
+      <w:lvlJc w:val="left"/>
+      <w:pPr>
+        <w:ind w:left="1728" w:hanging="648"/>
+      </w:pPr>
+      <w:rPr>
+        <w:rFonts w:hint="default"/>
+      </w:rPr>
+    </w:lvl>
+    <w:lvl w:ilvl="4">
+      <w:start w:val="1"/>
+      <w:numFmt w:val="decimal"/>
+      <w:lvlText w:val="%1.%2.%3.%4.%5."/>
+      <w:lvlJc w:val="left"/>
+      <w:pPr>
+        <w:ind w:left="2232" w:hanging="792"/>
+      </w:pPr>
+      <w:rPr>
+        <w:rFonts w:hint="default"/>
+      </w:rPr>
+    </w:lvl>
+    <w:lvl w:ilvl="5">
+      <w:start w:val="1"/>
+      <w:numFmt w:val="decimal"/>
+      <w:lvlText w:val="%1.%2.%3.%4.%5.%6."/>
+      <w:lvlJc w:val="left"/>
+      <w:pPr>
+        <w:ind w:left="2736" w:hanging="936"/>
+      </w:pPr>
+      <w:rPr>
+        <w:rFonts w:hint="default"/>
+      </w:rPr>
+    </w:lvl>
+    <w:lvl w:ilvl="6">
+      <w:start w:val="1"/>
+      <w:numFmt w:val="decimal"/>
+      <w:lvlText w:val="%1.%2.%3.%4.%5.%6.%7."/>
+      <w:lvlJc w:val="left"/>
+      <w:pPr>
+        <w:ind w:left="3240" w:hanging="1080"/>
+      </w:pPr>
+      <w:rPr>
+        <w:rFonts w:hint="default"/>
+      </w:rPr>
+    </w:lvl>
+    <w:lvl w:ilvl="7">
+      <w:start w:val="1"/>
+      <w:numFmt w:val="decimal"/>
+      <w:lvlText w:val="%1.%2.%3.%4.%5.%6.%7.%8."/>
+      <w:lvlJc w:val="left"/>
+      <w:pPr>
+        <w:ind w:left="3744" w:hanging="1224"/>
+      </w:pPr>
+      <w:rPr>
+        <w:rFonts w:hint="default"/>
+      </w:rPr>
+    </w:lvl>
+    <w:lvl w:ilvl="8">
+      <w:start w:val="1"/>
+      <w:numFmt w:val="decimal"/>
+      <w:lvlText w:val="%1.%2.%3.%4.%5.%6.%7.%8.%9."/>
+      <w:lvlJc w:val="left"/>
+      <w:pPr>
+        <w:ind w:left="4320" w:hanging="1440"/>
+      </w:pPr>
+      <w:rPr>
+        <w:rFonts w:hint="default"/>
+      </w:rPr>
+    </w:lvl>
+  </w:abstractNum>
+  <w:abstractNum w:abstractNumId="2" w15:restartNumberingAfterBreak="0">
+    <w:nsid w:val="06243CA4"/>
+    <w:multiLevelType w:val="multilevel"/>
+    <w:tmpl w:val="448AEC9E"/>
+    <w:lvl w:ilvl="0">
+      <w:start w:val="4"/>
+      <w:numFmt w:val="decimal"/>
+      <w:lvlText w:val="%1."/>
+      <w:lvlJc w:val="left"/>
+      <w:pPr>
+        <w:ind w:left="360" w:hanging="360"/>
+      </w:pPr>
+      <w:rPr>
+        <w:rFonts w:hint="default"/>
+      </w:rPr>
+    </w:lvl>
+    <w:lvl w:ilvl="1">
+      <w:start w:val="1"/>
+      <w:numFmt w:val="decimal"/>
+      <w:lvlText w:val="%1.%2."/>
+      <w:lvlJc w:val="left"/>
+      <w:pPr>
+        <w:ind w:left="792" w:hanging="432"/>
+      </w:pPr>
+      <w:rPr>
+        <w:rFonts w:hint="default"/>
+      </w:rPr>
+    </w:lvl>
+    <w:lvl w:ilvl="2">
+      <w:start w:val="1"/>
+      <w:numFmt w:val="decimal"/>
+      <w:lvlText w:val="%1.%2.%3."/>
+      <w:lvlJc w:val="left"/>
+      <w:pPr>
+        <w:ind w:left="1224" w:hanging="504"/>
+      </w:pPr>
+      <w:rPr>
+        <w:rFonts w:hint="default"/>
+      </w:rPr>
+    </w:lvl>
+    <w:lvl w:ilvl="3">
+      <w:start w:val="1"/>
+      <w:numFmt w:val="decimal"/>
+      <w:lvlText w:val="%1.%2.%3.%4."/>
+      <w:lvlJc w:val="left"/>
+      <w:pPr>
+        <w:ind w:left="1728" w:hanging="648"/>
+      </w:pPr>
+      <w:rPr>
+        <w:rFonts w:hint="default"/>
+      </w:rPr>
+    </w:lvl>
+    <w:lvl w:ilvl="4">
+      <w:start w:val="1"/>
+      <w:numFmt w:val="decimal"/>
+      <w:lvlText w:val="%1.%2.%3.%4.%5."/>
+      <w:lvlJc w:val="left"/>
+      <w:pPr>
+        <w:ind w:left="2232" w:hanging="792"/>
+      </w:pPr>
+      <w:rPr>
+        <w:rFonts w:hint="default"/>
+      </w:rPr>
+    </w:lvl>
+    <w:lvl w:ilvl="5">
+      <w:start w:val="1"/>
+      <w:numFmt w:val="decimal"/>
+      <w:lvlText w:val="%1.%2.%3.%4.%5.%6."/>
+      <w:lvlJc w:val="left"/>
+      <w:pPr>
+        <w:ind w:left="2736" w:hanging="936"/>
+      </w:pPr>
+      <w:rPr>
+        <w:rFonts w:hint="default"/>
+      </w:rPr>
+    </w:lvl>
+    <w:lvl w:ilvl="6">
+      <w:start w:val="1"/>
+      <w:numFmt w:val="decimal"/>
+      <w:lvlText w:val="%1.%2.%3.%4.%5.%6.%7."/>
+      <w:lvlJc w:val="left"/>
+      <w:pPr>
+        <w:ind w:left="3240" w:hanging="1080"/>
+      </w:pPr>
+      <w:rPr>
+        <w:rFonts w:hint="default"/>
+      </w:rPr>
+    </w:lvl>
+    <w:lvl w:ilvl="7">
+      <w:start w:val="1"/>
+      <w:numFmt w:val="decimal"/>
+      <w:lvlText w:val="%1.%2.%3.%4.%5.%6.%7.%8."/>
+      <w:lvlJc w:val="left"/>
+      <w:pPr>
+        <w:ind w:left="3744" w:hanging="1224"/>
+      </w:pPr>
+      <w:rPr>
+        <w:rFonts w:hint="default"/>
+      </w:rPr>
+    </w:lvl>
+    <w:lvl w:ilvl="8">
+      <w:start w:val="1"/>
+      <w:numFmt w:val="decimal"/>
+      <w:lvlText w:val="%1.%2.%3.%4.%5.%6.%7.%8.%9."/>
+      <w:lvlJc w:val="left"/>
+      <w:pPr>
+        <w:ind w:left="4320" w:hanging="1440"/>
+      </w:pPr>
+      <w:rPr>
+        <w:rFonts w:hint="default"/>
+      </w:rPr>
+    </w:lvl>
+  </w:abstractNum>
+  <w:abstractNum w:abstractNumId="3" w15:restartNumberingAfterBreak="0">
     <w:nsid w:val="0ADB2324"/>
     <w:multiLevelType w:val="multilevel"/>
     <w:tmpl w:val="C900AD6A"/>
@@ -5693,7 +6528,120 @@
       </w:rPr>
     </w:lvl>
   </w:abstractNum>
-  <w:abstractNum w:abstractNumId="2" w15:restartNumberingAfterBreak="0">
+  <w:abstractNum w:abstractNumId="4" w15:restartNumberingAfterBreak="0">
+    <w:nsid w:val="0E1901BF"/>
+    <w:multiLevelType w:val="multilevel"/>
+    <w:tmpl w:val="8664256C"/>
+    <w:lvl w:ilvl="0">
+      <w:start w:val="1"/>
+      <w:numFmt w:val="decimal"/>
+      <w:lvlText w:val="%1."/>
+      <w:lvlJc w:val="left"/>
+      <w:pPr>
+        <w:ind w:left="360" w:hanging="360"/>
+      </w:pPr>
+      <w:rPr>
+        <w:rFonts w:hint="default"/>
+      </w:rPr>
+    </w:lvl>
+    <w:lvl w:ilvl="1">
+      <w:start w:val="1"/>
+      <w:numFmt w:val="decimal"/>
+      <w:lvlText w:val="6.%2."/>
+      <w:lvlJc w:val="left"/>
+      <w:pPr>
+        <w:ind w:left="792" w:hanging="432"/>
+      </w:pPr>
+      <w:rPr>
+        <w:rFonts w:hint="default"/>
+      </w:rPr>
+    </w:lvl>
+    <w:lvl w:ilvl="2">
+      <w:start w:val="1"/>
+      <w:numFmt w:val="decimal"/>
+      <w:lvlText w:val="%1.%2.%3."/>
+      <w:lvlJc w:val="left"/>
+      <w:pPr>
+        <w:ind w:left="1224" w:hanging="504"/>
+      </w:pPr>
+      <w:rPr>
+        <w:rFonts w:hint="default"/>
+      </w:rPr>
+    </w:lvl>
+    <w:lvl w:ilvl="3">
+      <w:start w:val="1"/>
+      <w:numFmt w:val="decimal"/>
+      <w:lvlText w:val="%1.%2.%3.%4."/>
+      <w:lvlJc w:val="left"/>
+      <w:pPr>
+        <w:ind w:left="1728" w:hanging="648"/>
+      </w:pPr>
+      <w:rPr>
+        <w:rFonts w:hint="default"/>
+      </w:rPr>
+    </w:lvl>
+    <w:lvl w:ilvl="4">
+      <w:start w:val="1"/>
+      <w:numFmt w:val="decimal"/>
+      <w:lvlText w:val="%1.%2.%3.%4.%5."/>
+      <w:lvlJc w:val="left"/>
+      <w:pPr>
+        <w:ind w:left="2232" w:hanging="792"/>
+      </w:pPr>
+      <w:rPr>
+        <w:rFonts w:hint="default"/>
+      </w:rPr>
+    </w:lvl>
+    <w:lvl w:ilvl="5">
+      <w:start w:val="1"/>
+      <w:numFmt w:val="decimal"/>
+      <w:lvlText w:val="%1.%2.%3.%4.%5.%6."/>
+      <w:lvlJc w:val="left"/>
+      <w:pPr>
+        <w:ind w:left="2736" w:hanging="936"/>
+      </w:pPr>
+      <w:rPr>
+        <w:rFonts w:hint="default"/>
+      </w:rPr>
+    </w:lvl>
+    <w:lvl w:ilvl="6">
+      <w:start w:val="1"/>
+      <w:numFmt w:val="decimal"/>
+      <w:lvlText w:val="%1.%2.%3.%4.%5.%6.%7."/>
+      <w:lvlJc w:val="left"/>
+      <w:pPr>
+        <w:ind w:left="3240" w:hanging="1080"/>
+      </w:pPr>
+      <w:rPr>
+        <w:rFonts w:hint="default"/>
+      </w:rPr>
+    </w:lvl>
+    <w:lvl w:ilvl="7">
+      <w:start w:val="1"/>
+      <w:numFmt w:val="decimal"/>
+      <w:lvlText w:val="%1.%2.%3.%4.%5.%6.%7.%8."/>
+      <w:lvlJc w:val="left"/>
+      <w:pPr>
+        <w:ind w:left="3744" w:hanging="1224"/>
+      </w:pPr>
+      <w:rPr>
+        <w:rFonts w:hint="default"/>
+      </w:rPr>
+    </w:lvl>
+    <w:lvl w:ilvl="8">
+      <w:start w:val="1"/>
+      <w:numFmt w:val="decimal"/>
+      <w:lvlText w:val="%1.%2.%3.%4.%5.%6.%7.%8.%9."/>
+      <w:lvlJc w:val="left"/>
+      <w:pPr>
+        <w:ind w:left="4320" w:hanging="1440"/>
+      </w:pPr>
+      <w:rPr>
+        <w:rFonts w:hint="default"/>
+      </w:rPr>
+    </w:lvl>
+  </w:abstractNum>
+  <w:abstractNum w:abstractNumId="5" w15:restartNumberingAfterBreak="0">
     <w:nsid w:val="10F36F9C"/>
     <w:multiLevelType w:val="hybridMultilevel"/>
     <w:tmpl w:val="1C5C3F92"/>
@@ -5806,7 +6754,233 @@
       </w:rPr>
     </w:lvl>
   </w:abstractNum>
-  <w:abstractNum w:abstractNumId="3" w15:restartNumberingAfterBreak="0">
+  <w:abstractNum w:abstractNumId="6" w15:restartNumberingAfterBreak="0">
+    <w:nsid w:val="173C7BC1"/>
+    <w:multiLevelType w:val="multilevel"/>
+    <w:tmpl w:val="63EE2DA2"/>
+    <w:lvl w:ilvl="0">
+      <w:start w:val="7"/>
+      <w:numFmt w:val="decimal"/>
+      <w:lvlText w:val="%1."/>
+      <w:lvlJc w:val="left"/>
+      <w:pPr>
+        <w:ind w:left="360" w:hanging="360"/>
+      </w:pPr>
+      <w:rPr>
+        <w:rFonts w:hint="default"/>
+      </w:rPr>
+    </w:lvl>
+    <w:lvl w:ilvl="1">
+      <w:start w:val="1"/>
+      <w:numFmt w:val="decimal"/>
+      <w:lvlText w:val="6.%2."/>
+      <w:lvlJc w:val="left"/>
+      <w:pPr>
+        <w:ind w:left="792" w:hanging="432"/>
+      </w:pPr>
+      <w:rPr>
+        <w:rFonts w:hint="default"/>
+      </w:rPr>
+    </w:lvl>
+    <w:lvl w:ilvl="2">
+      <w:start w:val="1"/>
+      <w:numFmt w:val="decimal"/>
+      <w:lvlText w:val="%1.%2.%3."/>
+      <w:lvlJc w:val="left"/>
+      <w:pPr>
+        <w:ind w:left="1224" w:hanging="504"/>
+      </w:pPr>
+      <w:rPr>
+        <w:rFonts w:hint="default"/>
+      </w:rPr>
+    </w:lvl>
+    <w:lvl w:ilvl="3">
+      <w:start w:val="1"/>
+      <w:numFmt w:val="decimal"/>
+      <w:lvlText w:val="%1.%2.%3.%4."/>
+      <w:lvlJc w:val="left"/>
+      <w:pPr>
+        <w:ind w:left="1728" w:hanging="648"/>
+      </w:pPr>
+      <w:rPr>
+        <w:rFonts w:hint="default"/>
+      </w:rPr>
+    </w:lvl>
+    <w:lvl w:ilvl="4">
+      <w:start w:val="1"/>
+      <w:numFmt w:val="decimal"/>
+      <w:lvlText w:val="%1.%2.%3.%4.%5."/>
+      <w:lvlJc w:val="left"/>
+      <w:pPr>
+        <w:ind w:left="2232" w:hanging="792"/>
+      </w:pPr>
+      <w:rPr>
+        <w:rFonts w:hint="default"/>
+      </w:rPr>
+    </w:lvl>
+    <w:lvl w:ilvl="5">
+      <w:start w:val="1"/>
+      <w:numFmt w:val="decimal"/>
+      <w:lvlText w:val="%1.%2.%3.%4.%5.%6."/>
+      <w:lvlJc w:val="left"/>
+      <w:pPr>
+        <w:ind w:left="2736" w:hanging="936"/>
+      </w:pPr>
+      <w:rPr>
+        <w:rFonts w:hint="default"/>
+      </w:rPr>
+    </w:lvl>
+    <w:lvl w:ilvl="6">
+      <w:start w:val="1"/>
+      <w:numFmt w:val="decimal"/>
+      <w:lvlText w:val="%1.%2.%3.%4.%5.%6.%7."/>
+      <w:lvlJc w:val="left"/>
+      <w:pPr>
+        <w:ind w:left="3240" w:hanging="1080"/>
+      </w:pPr>
+      <w:rPr>
+        <w:rFonts w:hint="default"/>
+      </w:rPr>
+    </w:lvl>
+    <w:lvl w:ilvl="7">
+      <w:start w:val="1"/>
+      <w:numFmt w:val="decimal"/>
+      <w:lvlText w:val="%1.%2.%3.%4.%5.%6.%7.%8."/>
+      <w:lvlJc w:val="left"/>
+      <w:pPr>
+        <w:ind w:left="3744" w:hanging="1224"/>
+      </w:pPr>
+      <w:rPr>
+        <w:rFonts w:hint="default"/>
+      </w:rPr>
+    </w:lvl>
+    <w:lvl w:ilvl="8">
+      <w:start w:val="1"/>
+      <w:numFmt w:val="decimal"/>
+      <w:lvlText w:val="%1.%2.%3.%4.%5.%6.%7.%8.%9."/>
+      <w:lvlJc w:val="left"/>
+      <w:pPr>
+        <w:ind w:left="4320" w:hanging="1440"/>
+      </w:pPr>
+      <w:rPr>
+        <w:rFonts w:hint="default"/>
+      </w:rPr>
+    </w:lvl>
+  </w:abstractNum>
+  <w:abstractNum w:abstractNumId="7" w15:restartNumberingAfterBreak="0">
+    <w:nsid w:val="18C6285F"/>
+    <w:multiLevelType w:val="hybridMultilevel"/>
+    <w:tmpl w:val="19AC627C"/>
+    <w:lvl w:ilvl="0" w:tplc="04090001">
+      <w:start w:val="1"/>
+      <w:numFmt w:val="bullet"/>
+      <w:lvlText w:val=""/>
+      <w:lvlJc w:val="left"/>
+      <w:pPr>
+        <w:ind w:left="2220" w:hanging="360"/>
+      </w:pPr>
+      <w:rPr>
+        <w:rFonts w:ascii="Symbol" w:hAnsi="Symbol" w:hint="default"/>
+      </w:rPr>
+    </w:lvl>
+    <w:lvl w:ilvl="1" w:tplc="04090003" w:tentative="1">
+      <w:start w:val="1"/>
+      <w:numFmt w:val="bullet"/>
+      <w:lvlText w:val="o"/>
+      <w:lvlJc w:val="left"/>
+      <w:pPr>
+        <w:ind w:left="2940" w:hanging="360"/>
+      </w:pPr>
+      <w:rPr>
+        <w:rFonts w:ascii="Courier New" w:hAnsi="Courier New" w:cs="Courier New" w:hint="default"/>
+      </w:rPr>
+    </w:lvl>
+    <w:lvl w:ilvl="2" w:tplc="04090005" w:tentative="1">
+      <w:start w:val="1"/>
+      <w:numFmt w:val="bullet"/>
+      <w:lvlText w:val=""/>
+      <w:lvlJc w:val="left"/>
+      <w:pPr>
+        <w:ind w:left="3660" w:hanging="360"/>
+      </w:pPr>
+      <w:rPr>
+        <w:rFonts w:ascii="Wingdings" w:hAnsi="Wingdings" w:hint="default"/>
+      </w:rPr>
+    </w:lvl>
+    <w:lvl w:ilvl="3" w:tplc="04090001" w:tentative="1">
+      <w:start w:val="1"/>
+      <w:numFmt w:val="bullet"/>
+      <w:lvlText w:val=""/>
+      <w:lvlJc w:val="left"/>
+      <w:pPr>
+        <w:ind w:left="4380" w:hanging="360"/>
+      </w:pPr>
+      <w:rPr>
+        <w:rFonts w:ascii="Symbol" w:hAnsi="Symbol" w:hint="default"/>
+      </w:rPr>
+    </w:lvl>
+    <w:lvl w:ilvl="4" w:tplc="04090003" w:tentative="1">
+      <w:start w:val="1"/>
+      <w:numFmt w:val="bullet"/>
+      <w:lvlText w:val="o"/>
+      <w:lvlJc w:val="left"/>
+      <w:pPr>
+        <w:ind w:left="5100" w:hanging="360"/>
+      </w:pPr>
+      <w:rPr>
+        <w:rFonts w:ascii="Courier New" w:hAnsi="Courier New" w:cs="Courier New" w:hint="default"/>
+      </w:rPr>
+    </w:lvl>
+    <w:lvl w:ilvl="5" w:tplc="04090005" w:tentative="1">
+      <w:start w:val="1"/>
+      <w:numFmt w:val="bullet"/>
+      <w:lvlText w:val=""/>
+      <w:lvlJc w:val="left"/>
+      <w:pPr>
+        <w:ind w:left="5820" w:hanging="360"/>
+      </w:pPr>
+      <w:rPr>
+        <w:rFonts w:ascii="Wingdings" w:hAnsi="Wingdings" w:hint="default"/>
+      </w:rPr>
+    </w:lvl>
+    <w:lvl w:ilvl="6" w:tplc="04090001" w:tentative="1">
+      <w:start w:val="1"/>
+      <w:numFmt w:val="bullet"/>
+      <w:lvlText w:val=""/>
+      <w:lvlJc w:val="left"/>
+      <w:pPr>
+        <w:ind w:left="6540" w:hanging="360"/>
+      </w:pPr>
+      <w:rPr>
+        <w:rFonts w:ascii="Symbol" w:hAnsi="Symbol" w:hint="default"/>
+      </w:rPr>
+    </w:lvl>
+    <w:lvl w:ilvl="7" w:tplc="04090003" w:tentative="1">
+      <w:start w:val="1"/>
+      <w:numFmt w:val="bullet"/>
+      <w:lvlText w:val="o"/>
+      <w:lvlJc w:val="left"/>
+      <w:pPr>
+        <w:ind w:left="7260" w:hanging="360"/>
+      </w:pPr>
+      <w:rPr>
+        <w:rFonts w:ascii="Courier New" w:hAnsi="Courier New" w:cs="Courier New" w:hint="default"/>
+      </w:rPr>
+    </w:lvl>
+    <w:lvl w:ilvl="8" w:tplc="04090005" w:tentative="1">
+      <w:start w:val="1"/>
+      <w:numFmt w:val="bullet"/>
+      <w:lvlText w:val=""/>
+      <w:lvlJc w:val="left"/>
+      <w:pPr>
+        <w:ind w:left="7980" w:hanging="360"/>
+      </w:pPr>
+      <w:rPr>
+        <w:rFonts w:ascii="Wingdings" w:hAnsi="Wingdings" w:hint="default"/>
+      </w:rPr>
+    </w:lvl>
+  </w:abstractNum>
+  <w:abstractNum w:abstractNumId="8" w15:restartNumberingAfterBreak="0">
     <w:nsid w:val="1EB662EE"/>
     <w:multiLevelType w:val="hybridMultilevel"/>
     <w:tmpl w:val="0E6ED5B4"/>
@@ -5919,7 +7093,7 @@
       </w:rPr>
     </w:lvl>
   </w:abstractNum>
-  <w:abstractNum w:abstractNumId="4" w15:restartNumberingAfterBreak="0">
+  <w:abstractNum w:abstractNumId="9" w15:restartNumberingAfterBreak="0">
     <w:nsid w:val="1F650CC1"/>
     <w:multiLevelType w:val="multilevel"/>
     <w:tmpl w:val="D35CEA56"/>
@@ -6032,7 +7206,7 @@
       </w:rPr>
     </w:lvl>
   </w:abstractNum>
-  <w:abstractNum w:abstractNumId="5" w15:restartNumberingAfterBreak="0">
+  <w:abstractNum w:abstractNumId="10" w15:restartNumberingAfterBreak="0">
     <w:nsid w:val="225671A8"/>
     <w:multiLevelType w:val="hybridMultilevel"/>
     <w:tmpl w:val="256AD2B0"/>
@@ -6145,7 +7319,93 @@
       </w:rPr>
     </w:lvl>
   </w:abstractNum>
-  <w:abstractNum w:abstractNumId="6" w15:restartNumberingAfterBreak="0">
+  <w:abstractNum w:abstractNumId="11" w15:restartNumberingAfterBreak="0">
+    <w:nsid w:val="23DC5811"/>
+    <w:multiLevelType w:val="multilevel"/>
+    <w:tmpl w:val="0409001F"/>
+    <w:lvl w:ilvl="0">
+      <w:start w:val="1"/>
+      <w:numFmt w:val="decimal"/>
+      <w:lvlText w:val="%1."/>
+      <w:lvlJc w:val="left"/>
+      <w:pPr>
+        <w:ind w:left="360" w:hanging="360"/>
+      </w:pPr>
+    </w:lvl>
+    <w:lvl w:ilvl="1">
+      <w:start w:val="1"/>
+      <w:numFmt w:val="decimal"/>
+      <w:lvlText w:val="%1.%2."/>
+      <w:lvlJc w:val="left"/>
+      <w:pPr>
+        <w:ind w:left="792" w:hanging="432"/>
+      </w:pPr>
+    </w:lvl>
+    <w:lvl w:ilvl="2">
+      <w:start w:val="1"/>
+      <w:numFmt w:val="decimal"/>
+      <w:lvlText w:val="%1.%2.%3."/>
+      <w:lvlJc w:val="left"/>
+      <w:pPr>
+        <w:ind w:left="1224" w:hanging="504"/>
+      </w:pPr>
+    </w:lvl>
+    <w:lvl w:ilvl="3">
+      <w:start w:val="1"/>
+      <w:numFmt w:val="decimal"/>
+      <w:lvlText w:val="%1.%2.%3.%4."/>
+      <w:lvlJc w:val="left"/>
+      <w:pPr>
+        <w:ind w:left="1728" w:hanging="648"/>
+      </w:pPr>
+    </w:lvl>
+    <w:lvl w:ilvl="4">
+      <w:start w:val="1"/>
+      <w:numFmt w:val="decimal"/>
+      <w:lvlText w:val="%1.%2.%3.%4.%5."/>
+      <w:lvlJc w:val="left"/>
+      <w:pPr>
+        <w:ind w:left="2232" w:hanging="792"/>
+      </w:pPr>
+    </w:lvl>
+    <w:lvl w:ilvl="5">
+      <w:start w:val="1"/>
+      <w:numFmt w:val="decimal"/>
+      <w:lvlText w:val="%1.%2.%3.%4.%5.%6."/>
+      <w:lvlJc w:val="left"/>
+      <w:pPr>
+        <w:ind w:left="2736" w:hanging="936"/>
+      </w:pPr>
+    </w:lvl>
+    <w:lvl w:ilvl="6">
+      <w:start w:val="1"/>
+      <w:numFmt w:val="decimal"/>
+      <w:lvlText w:val="%1.%2.%3.%4.%5.%6.%7."/>
+      <w:lvlJc w:val="left"/>
+      <w:pPr>
+        <w:ind w:left="3240" w:hanging="1080"/>
+      </w:pPr>
+    </w:lvl>
+    <w:lvl w:ilvl="7">
+      <w:start w:val="1"/>
+      <w:numFmt w:val="decimal"/>
+      <w:lvlText w:val="%1.%2.%3.%4.%5.%6.%7.%8."/>
+      <w:lvlJc w:val="left"/>
+      <w:pPr>
+        <w:ind w:left="3744" w:hanging="1224"/>
+      </w:pPr>
+    </w:lvl>
+    <w:lvl w:ilvl="8">
+      <w:start w:val="1"/>
+      <w:numFmt w:val="decimal"/>
+      <w:lvlText w:val="%1.%2.%3.%4.%5.%6.%7.%8.%9."/>
+      <w:lvlJc w:val="left"/>
+      <w:pPr>
+        <w:ind w:left="4320" w:hanging="1440"/>
+      </w:pPr>
+    </w:lvl>
+  </w:abstractNum>
+  <w:abstractNum w:abstractNumId="12" w15:restartNumberingAfterBreak="0">
     <w:nsid w:val="2B830636"/>
     <w:multiLevelType w:val="hybridMultilevel"/>
     <w:tmpl w:val="01402C82"/>
@@ -6258,7 +7518,7 @@
       </w:pPr>
     </w:lvl>
   </w:abstractNum>
-  <w:abstractNum w:abstractNumId="7" w15:restartNumberingAfterBreak="0">
+  <w:abstractNum w:abstractNumId="13" w15:restartNumberingAfterBreak="0">
     <w:nsid w:val="315707D3"/>
     <w:multiLevelType w:val="multilevel"/>
     <w:tmpl w:val="D7E051A6"/>
@@ -6371,7 +7631,7 @@
       </w:rPr>
     </w:lvl>
   </w:abstractNum>
-  <w:abstractNum w:abstractNumId="8" w15:restartNumberingAfterBreak="0">
+  <w:abstractNum w:abstractNumId="14" w15:restartNumberingAfterBreak="0">
     <w:nsid w:val="4041516B"/>
     <w:multiLevelType w:val="multilevel"/>
     <w:tmpl w:val="5B3ECFBA"/>
@@ -6484,7 +7744,7 @@
       </w:rPr>
     </w:lvl>
   </w:abstractNum>
-  <w:abstractNum w:abstractNumId="9" w15:restartNumberingAfterBreak="0">
+  <w:abstractNum w:abstractNumId="15" w15:restartNumberingAfterBreak="0">
     <w:nsid w:val="422E2C32"/>
     <w:multiLevelType w:val="hybridMultilevel"/>
     <w:tmpl w:val="4A68E73A"/>
@@ -6597,7 +7857,7 @@
       </w:rPr>
     </w:lvl>
   </w:abstractNum>
-  <w:abstractNum w:abstractNumId="10" w15:restartNumberingAfterBreak="0">
+  <w:abstractNum w:abstractNumId="16" w15:restartNumberingAfterBreak="0">
     <w:nsid w:val="4A8216E0"/>
     <w:multiLevelType w:val="multilevel"/>
     <w:tmpl w:val="0409001F"/>
@@ -6683,7 +7943,7 @@
       </w:pPr>
     </w:lvl>
   </w:abstractNum>
-  <w:abstractNum w:abstractNumId="11" w15:restartNumberingAfterBreak="0">
+  <w:abstractNum w:abstractNumId="17" w15:restartNumberingAfterBreak="0">
     <w:nsid w:val="50E17DA1"/>
     <w:multiLevelType w:val="multilevel"/>
     <w:tmpl w:val="9828BAE2"/>
@@ -6796,7 +8056,7 @@
       </w:rPr>
     </w:lvl>
   </w:abstractNum>
-  <w:abstractNum w:abstractNumId="12" w15:restartNumberingAfterBreak="0">
+  <w:abstractNum w:abstractNumId="18" w15:restartNumberingAfterBreak="0">
     <w:nsid w:val="5379032B"/>
     <w:multiLevelType w:val="hybridMultilevel"/>
     <w:tmpl w:val="4FEEE294"/>
@@ -6909,7 +8169,7 @@
       </w:rPr>
     </w:lvl>
   </w:abstractNum>
-  <w:abstractNum w:abstractNumId="13" w15:restartNumberingAfterBreak="0">
+  <w:abstractNum w:abstractNumId="19" w15:restartNumberingAfterBreak="0">
     <w:nsid w:val="59C17F06"/>
     <w:multiLevelType w:val="hybridMultilevel"/>
     <w:tmpl w:val="A038F9A2"/>
@@ -6998,7 +8258,7 @@
       </w:pPr>
     </w:lvl>
   </w:abstractNum>
-  <w:abstractNum w:abstractNumId="14" w15:restartNumberingAfterBreak="0">
+  <w:abstractNum w:abstractNumId="20" w15:restartNumberingAfterBreak="0">
     <w:nsid w:val="5A596255"/>
     <w:multiLevelType w:val="multilevel"/>
     <w:tmpl w:val="490001EA"/>
@@ -7111,7 +8371,7 @@
       </w:rPr>
     </w:lvl>
   </w:abstractNum>
-  <w:abstractNum w:abstractNumId="15" w15:restartNumberingAfterBreak="0">
+  <w:abstractNum w:abstractNumId="21" w15:restartNumberingAfterBreak="0">
     <w:nsid w:val="5A733E66"/>
     <w:multiLevelType w:val="multilevel"/>
     <w:tmpl w:val="C72C7234"/>
@@ -7224,7 +8484,7 @@
       </w:rPr>
     </w:lvl>
   </w:abstractNum>
-  <w:abstractNum w:abstractNumId="16" w15:restartNumberingAfterBreak="0">
+  <w:abstractNum w:abstractNumId="22" w15:restartNumberingAfterBreak="0">
     <w:nsid w:val="5A8A1901"/>
     <w:multiLevelType w:val="hybridMultilevel"/>
     <w:tmpl w:val="CAD01EF6"/>
@@ -7337,7 +8597,7 @@
       </w:rPr>
     </w:lvl>
   </w:abstractNum>
-  <w:abstractNum w:abstractNumId="17" w15:restartNumberingAfterBreak="0">
+  <w:abstractNum w:abstractNumId="23" w15:restartNumberingAfterBreak="0">
     <w:nsid w:val="64BF4342"/>
     <w:multiLevelType w:val="multilevel"/>
     <w:tmpl w:val="8228A364"/>
@@ -7450,7 +8710,7 @@
       </w:rPr>
     </w:lvl>
   </w:abstractNum>
-  <w:abstractNum w:abstractNumId="18" w15:restartNumberingAfterBreak="0">
+  <w:abstractNum w:abstractNumId="24" w15:restartNumberingAfterBreak="0">
     <w:nsid w:val="66B74B96"/>
     <w:multiLevelType w:val="multilevel"/>
     <w:tmpl w:val="EC38E88A"/>
@@ -7563,7 +8823,7 @@
       </w:rPr>
     </w:lvl>
   </w:abstractNum>
-  <w:abstractNum w:abstractNumId="19" w15:restartNumberingAfterBreak="0">
+  <w:abstractNum w:abstractNumId="25" w15:restartNumberingAfterBreak="0">
     <w:nsid w:val="74F06ADB"/>
     <w:multiLevelType w:val="multilevel"/>
     <w:tmpl w:val="4EF0A548"/>
@@ -7677,70 +8937,88 @@
     </w:lvl>
   </w:abstractNum>
   <w:num w:numId="1">
-    <w:abstractNumId w:val="7"/>
+    <w:abstractNumId w:val="13"/>
   </w:num>
   <w:num w:numId="2">
+    <w:abstractNumId w:val="24"/>
+  </w:num>
+  <w:num w:numId="3">
+    <w:abstractNumId w:val="14"/>
+  </w:num>
+  <w:num w:numId="4">
+    <w:abstractNumId w:val="20"/>
+  </w:num>
+  <w:num w:numId="5">
+    <w:abstractNumId w:val="25"/>
+  </w:num>
+  <w:num w:numId="6">
+    <w:abstractNumId w:val="9"/>
+  </w:num>
+  <w:num w:numId="7">
+    <w:abstractNumId w:val="17"/>
+  </w:num>
+  <w:num w:numId="8">
+    <w:abstractNumId w:val="3"/>
+  </w:num>
+  <w:num w:numId="9">
+    <w:abstractNumId w:val="10"/>
+  </w:num>
+  <w:num w:numId="10">
+    <w:abstractNumId w:val="23"/>
+  </w:num>
+  <w:num w:numId="11">
+    <w:abstractNumId w:val="16"/>
+  </w:num>
+  <w:num w:numId="12">
+    <w:abstractNumId w:val="19"/>
+  </w:num>
+  <w:num w:numId="13">
+    <w:abstractNumId w:val="5"/>
+  </w:num>
+  <w:num w:numId="14">
     <w:abstractNumId w:val="18"/>
   </w:num>
-  <w:num w:numId="3">
-    <w:abstractNumId w:val="8"/>
-  </w:num>
-  <w:num w:numId="4">
-    <w:abstractNumId w:val="14"/>
-  </w:num>
-  <w:num w:numId="5">
-    <w:abstractNumId w:val="19"/>
-  </w:num>
-  <w:num w:numId="6">
-    <w:abstractNumId w:val="4"/>
-  </w:num>
-  <w:num w:numId="7">
-    <w:abstractNumId w:val="11"/>
-  </w:num>
-  <w:num w:numId="8">
-    <w:abstractNumId w:val="1"/>
-  </w:num>
-  <w:num w:numId="9">
-    <w:abstractNumId w:val="5"/>
-  </w:num>
-  <w:num w:numId="10">
-    <w:abstractNumId w:val="17"/>
-  </w:num>
-  <w:num w:numId="11">
-    <w:abstractNumId w:val="10"/>
-  </w:num>
-  <w:num w:numId="12">
-    <w:abstractNumId w:val="13"/>
-  </w:num>
-  <w:num w:numId="13">
-    <w:abstractNumId w:val="2"/>
-  </w:num>
-  <w:num w:numId="14">
-    <w:abstractNumId w:val="12"/>
-  </w:num>
   <w:num w:numId="15">
-    <w:abstractNumId w:val="9"/>
+    <w:abstractNumId w:val="15"/>
   </w:num>
   <w:num w:numId="16">
-    <w:abstractNumId w:val="16"/>
+    <w:abstractNumId w:val="22"/>
   </w:num>
   <w:num w:numId="17">
-    <w:abstractNumId w:val="3"/>
+    <w:abstractNumId w:val="8"/>
   </w:num>
   <w:num w:numId="18">
     <w:abstractNumId w:val="0"/>
   </w:num>
   <w:num w:numId="19">
-    <w:abstractNumId w:val="15"/>
+    <w:abstractNumId w:val="21"/>
   </w:num>
   <w:num w:numId="20">
+    <w:abstractNumId w:val="12"/>
+  </w:num>
+  <w:num w:numId="21">
+    <w:abstractNumId w:val="11"/>
+  </w:num>
+  <w:num w:numId="22">
+    <w:abstractNumId w:val="4"/>
+  </w:num>
+  <w:num w:numId="23">
+    <w:abstractNumId w:val="7"/>
+  </w:num>
+  <w:num w:numId="24">
+    <w:abstractNumId w:val="2"/>
+  </w:num>
+  <w:num w:numId="25">
+    <w:abstractNumId w:val="1"/>
+  </w:num>
+  <w:num w:numId="26">
     <w:abstractNumId w:val="6"/>
   </w:num>
 </w:numbering>
 </file>
 
 <file path=word/styles.xml><?xml version="1.0" encoding="utf-8"?>
-<w:styles xmlns:mc="http://schemas.openxmlformats.org/markup-compatibility/2006" xmlns:r="http://schemas.openxmlformats.org/officeDocument/2006/relationships" xmlns:w="http://schemas.openxmlformats.org/wordprocessingml/2006/main" xmlns:w14="http://schemas.microsoft.com/office/word/2010/wordml" xmlns:w15="http://schemas.microsoft.com/office/word/2012/wordml" mc:Ignorable="w14 w15">
+<w:styles xmlns:mc="http://schemas.openxmlformats.org/markup-compatibility/2006" xmlns:r="http://schemas.openxmlformats.org/officeDocument/2006/relationships" xmlns:w="http://schemas.openxmlformats.org/wordprocessingml/2006/main" xmlns:w14="http://schemas.microsoft.com/office/word/2010/wordml" xmlns:w15="http://schemas.microsoft.com/office/word/2012/wordml" xmlns:w16cid="http://schemas.microsoft.com/office/word/2016/wordml/cid" xmlns:w16se="http://schemas.microsoft.com/office/word/2015/wordml/symex" mc:Ignorable="w14 w15 w16se w16cid">
   <w:docDefaults>
     <w:rPrDefault>
       <w:rPr>
@@ -7757,7 +9035,7 @@
       </w:pPr>
     </w:pPrDefault>
   </w:docDefaults>
-  <w:latentStyles w:defLockedState="0" w:defUIPriority="99" w:defSemiHidden="0" w:defUnhideWhenUsed="0" w:defQFormat="0" w:count="371">
+  <w:latentStyles w:defLockedState="0" w:defUIPriority="99" w:defSemiHidden="0" w:defUnhideWhenUsed="0" w:defQFormat="0" w:count="375">
     <w:lsdException w:name="Normal" w:uiPriority="0" w:qFormat="1"/>
     <w:lsdException w:name="heading 1" w:uiPriority="9" w:qFormat="1"/>
     <w:lsdException w:name="heading 2" w:semiHidden="1" w:uiPriority="9" w:unhideWhenUsed="1" w:qFormat="1"/>
@@ -8129,6 +9407,10 @@
     <w:lsdException w:name="List Table 5 Dark Accent 6" w:uiPriority="50"/>
     <w:lsdException w:name="List Table 6 Colorful Accent 6" w:uiPriority="51"/>
     <w:lsdException w:name="List Table 7 Colorful Accent 6" w:uiPriority="52"/>
+    <w:lsdException w:name="Mention" w:semiHidden="1" w:unhideWhenUsed="1"/>
+    <w:lsdException w:name="Smart Hyperlink" w:semiHidden="1" w:unhideWhenUsed="1"/>
+    <w:lsdException w:name="Hashtag" w:semiHidden="1" w:unhideWhenUsed="1"/>
+    <w:lsdException w:name="Unresolved Mention" w:semiHidden="1" w:unhideWhenUsed="1"/>
   </w:latentStyles>
   <w:style w:type="paragraph" w:default="1" w:styleId="Normal">
     <w:name w:val="Normal"/>
@@ -8874,7 +10156,7 @@
 </file>
 
 <file path=customXml/itemProps1.xml><?xml version="1.0" encoding="utf-8"?>
-<ds:datastoreItem xmlns:ds="http://schemas.openxmlformats.org/officeDocument/2006/customXml" ds:itemID="{4D56C246-6235-479D-9F53-AB5F0DD9FD7D}">
+<ds:datastoreItem xmlns:ds="http://schemas.openxmlformats.org/officeDocument/2006/customXml" ds:itemID="{C7DBE0DE-09D6-4C77-8269-9B26B5F81C7F}">
   <ds:schemaRefs>
     <ds:schemaRef ds:uri="http://schemas.openxmlformats.org/officeDocument/2006/bibliography"/>
   </ds:schemaRefs>

</xml_diff>

<commit_message>
Finish Project Management section
</commit_message>
<xml_diff>
--- a/SeniorProject/LightControl.docx
+++ b/SeniorProject/LightControl.docx
@@ -3069,13 +3069,7 @@
         <w:ind w:left="1440"/>
       </w:pPr>
       <w:r>
-        <w:t>This document serves as a proposal for the</w:t>
-      </w:r>
-      <w:r>
-        <w:t xml:space="preserve"> senior project</w:t>
-      </w:r>
-      <w:r>
-        <w:t xml:space="preserve"> Android App, </w:t>
+        <w:t xml:space="preserve">This document serves as a proposal for the senior project Android App, </w:t>
       </w:r>
       <w:r>
         <w:rPr>
@@ -3084,10 +3078,7 @@
         <w:t>LytCtrl</w:t>
       </w:r>
       <w:r>
-        <w:t>.</w:t>
-      </w:r>
-      <w:r>
-        <w:t xml:space="preserve"> </w:t>
+        <w:t xml:space="preserve">. </w:t>
       </w:r>
       <w:r>
         <w:t>There are many others like it, but this one describes one mere Home Automation app.</w:t>
@@ -3267,20 +3258,375 @@
         <w:lastRenderedPageBreak/>
         <w:t>Project Management</w:t>
       </w:r>
+    </w:p>
+    <w:p>
+      <w:pPr>
+        <w:pStyle w:val="Heading2"/>
+        <w:numPr>
+          <w:ilvl w:val="1"/>
+          <w:numId w:val="26"/>
+        </w:numPr>
+      </w:pPr>
+      <w:r>
+        <w:t>Change Management Procedure</w:t>
+      </w:r>
+    </w:p>
+    <w:p>
+      <w:pPr>
+        <w:ind w:left="1440"/>
+      </w:pPr>
+      <w:r>
+        <w:t>The CAT team will handle change requests as the need arises.</w:t>
+      </w:r>
+    </w:p>
+    <w:p>
+      <w:pPr>
+        <w:pStyle w:val="Heading3"/>
+        <w:ind w:left="1440"/>
+      </w:pPr>
+      <w:r>
+        <w:t>CAT Team</w:t>
+      </w:r>
+    </w:p>
+    <w:p>
+      <w:pPr>
+        <w:ind w:left="1440"/>
+      </w:pPr>
+      <w:r>
+        <w:t>The CAT team is made up by the Senior Project Advisor, Sherry Yang, and the senior year student, Lydia Doza.</w:t>
+      </w:r>
+      <w:r>
+        <w:t xml:space="preserve"> </w:t>
+      </w:r>
+    </w:p>
+    <w:p>
+      <w:pPr>
+        <w:pStyle w:val="Heading3"/>
+        <w:ind w:left="1440"/>
+      </w:pPr>
+      <w:r>
+        <w:t>Medium</w:t>
+      </w:r>
+    </w:p>
+    <w:p>
+      <w:pPr>
+        <w:ind w:left="1440"/>
+      </w:pPr>
+      <w:r>
+        <w:t>Change requests will be managed through email within the CAT Team</w:t>
+      </w:r>
+      <w:r>
+        <w:t xml:space="preserve"> and managed in the scrum wiki </w:t>
+      </w:r>
+    </w:p>
+    <w:p>
+      <w:pPr>
+        <w:pStyle w:val="Heading3"/>
+        <w:ind w:left="1440"/>
+      </w:pPr>
+      <w:r>
+        <w:t>Protocol Response Time</w:t>
+      </w:r>
+    </w:p>
+    <w:p>
+      <w:pPr>
+        <w:ind w:left="1440"/>
+      </w:pPr>
+      <w:r>
+        <w:t>Response to change requests will be analyzed and responded to within 3 business days.</w:t>
+      </w:r>
+    </w:p>
+    <w:p>
+      <w:pPr>
+        <w:pStyle w:val="Heading3"/>
+        <w:ind w:left="1440"/>
+      </w:pPr>
+      <w:r>
+        <w:t>Impact Analysis</w:t>
+      </w:r>
+    </w:p>
+    <w:p>
+      <w:pPr>
+        <w:ind w:left="1440"/>
+      </w:pPr>
+      <w:r>
+        <w:t>Both members will evaluate the affects a change will have on the project regarding functional requirements, dependencies, and the impact on the timeline.</w:t>
+      </w:r>
+    </w:p>
+    <w:p>
+      <w:pPr>
+        <w:pStyle w:val="Heading3"/>
+        <w:ind w:left="1440"/>
+      </w:pPr>
+      <w:r>
+        <w:t>Archive</w:t>
+      </w:r>
+    </w:p>
+    <w:p>
+      <w:pPr>
+        <w:ind w:left="1440"/>
+      </w:pPr>
+      <w:r>
+        <w:t>Change requests will be archived in the scrum wiki for reference.</w:t>
+      </w:r>
+    </w:p>
+    <w:p>
+      <w:pPr>
+        <w:pStyle w:val="Heading2"/>
+        <w:numPr>
+          <w:ilvl w:val="1"/>
+          <w:numId w:val="26"/>
+        </w:numPr>
+      </w:pPr>
+      <w:r>
+        <w:t>Software Delivery, Installation, and Acceptance Criteria</w:t>
+      </w:r>
+    </w:p>
+    <w:p>
+      <w:pPr>
+        <w:ind w:left="1440"/>
+      </w:pPr>
+      <w:r>
+        <w:t>The Android App will be available on the Google Play store. The</w:t>
+      </w:r>
+      <w:r>
+        <w:t xml:space="preserve"> Raspberry Pi software will have installation instructions and the source code available on GitHub.com at </w:t>
+      </w:r>
+      <w:hyperlink r:id="rId11" w:history="1">
+        <w:r>
+          <w:rPr>
+            <w:rStyle w:val="Hyperlink"/>
+          </w:rPr>
+          <w:t>https://github.com/LydiaDoza/LightControl</w:t>
+        </w:r>
+      </w:hyperlink>
+      <w:r>
+        <w:t>. The acceptance criteria will depend on the fu</w:t>
+      </w:r>
+      <w:r>
+        <w:t xml:space="preserve">nctional requirements being met and </w:t>
+      </w:r>
+      <w:r>
+        <w:t>usability</w:t>
+      </w:r>
+      <w:r>
+        <w:t>.</w:t>
+      </w:r>
+    </w:p>
+    <w:p>
+      <w:r>
+        <w:br w:type="page"/>
+      </w:r>
+    </w:p>
+    <w:p>
+      <w:pPr>
+        <w:pStyle w:val="Heading2"/>
+        <w:numPr>
+          <w:ilvl w:val="1"/>
+          <w:numId w:val="26"/>
+        </w:numPr>
+      </w:pPr>
+      <w:r>
+        <w:lastRenderedPageBreak/>
+        <w:t>Documentation and Online Help</w:t>
+      </w:r>
+    </w:p>
+    <w:p>
+      <w:pPr>
+        <w:ind w:left="1440"/>
+      </w:pPr>
+      <w:r>
+        <w:t xml:space="preserve">Project management documentation and tracking is available at </w:t>
+      </w:r>
+      <w:hyperlink r:id="rId12" w:history="1">
+        <w:r>
+          <w:rPr>
+            <w:rStyle w:val="Hyperlink"/>
+          </w:rPr>
+          <w:t>https://tree.taiga.io/project/lydiasaurus-lytctrl-senior-project/</w:t>
+        </w:r>
+      </w:hyperlink>
+      <w:r>
+        <w:t>.</w:t>
+      </w:r>
+    </w:p>
+    <w:p>
+      <w:pPr>
+        <w:ind w:left="1440"/>
+      </w:pPr>
+    </w:p>
+    <w:p>
+      <w:pPr>
+        <w:ind w:left="1440"/>
+      </w:pPr>
+      <w:r>
+        <w:t xml:space="preserve">Online help is available in the GitHub repository at </w:t>
+      </w:r>
+      <w:hyperlink r:id="rId13" w:history="1">
+        <w:r>
+          <w:rPr>
+            <w:rStyle w:val="Hyperlink"/>
+          </w:rPr>
+          <w:t>https://github.com/LydiaDoza/LightControl</w:t>
+        </w:r>
+      </w:hyperlink>
+      <w:r>
+        <w:t>.</w:t>
+      </w:r>
+    </w:p>
+    <w:p>
+      <w:pPr>
+        <w:pStyle w:val="Heading2"/>
+        <w:numPr>
+          <w:ilvl w:val="1"/>
+          <w:numId w:val="26"/>
+        </w:numPr>
+      </w:pPr>
+      <w:r>
+        <w:t>Project Risks</w:t>
+      </w:r>
+    </w:p>
+    <w:p>
+      <w:pPr>
+        <w:ind w:left="1440"/>
+      </w:pPr>
+      <w:r>
+        <w:t xml:space="preserve">Some </w:t>
+      </w:r>
+      <w:r>
+        <w:t>of the risks this project make face include the communication between the server on the Raspberry Pi and the NanoLeaf Rhythm module, successfully setting up the server on the Raspberry Pi, and syncing information between the Android App users and the server.</w:t>
+      </w:r>
+    </w:p>
+    <w:p>
+      <w:pPr>
+        <w:pStyle w:val="Heading2"/>
+        <w:numPr>
+          <w:ilvl w:val="1"/>
+          <w:numId w:val="26"/>
+        </w:numPr>
+      </w:pPr>
+      <w:r>
+        <w:t>Customer Responsibilities</w:t>
+      </w:r>
+    </w:p>
+    <w:p>
+      <w:pPr>
+        <w:ind w:left="1440"/>
+      </w:pPr>
+      <w:r>
+        <w:t xml:space="preserve">The customer will be responsible for setting up the server on the Raspberry Pi </w:t>
+      </w:r>
+      <w:r>
+        <w:t xml:space="preserve">(including securing it) </w:t>
+      </w:r>
+      <w:r>
+        <w:t>and providing their own NanoLeaf Light Panels with Rhythm Module.</w:t>
+      </w:r>
+      <w:r>
+        <w:t xml:space="preserve"> </w:t>
+      </w:r>
+    </w:p>
+    <w:p>
+      <w:pPr>
+        <w:pStyle w:val="Heading2"/>
+        <w:numPr>
+          <w:ilvl w:val="1"/>
+          <w:numId w:val="26"/>
+        </w:numPr>
+      </w:pPr>
+      <w:r>
+        <w:t>Status Reporting</w:t>
+      </w:r>
+    </w:p>
+    <w:p>
+      <w:pPr>
+        <w:ind w:left="1440"/>
+      </w:pPr>
+      <w:r>
+        <w:t>Project status will be reported once a week</w:t>
+      </w:r>
+      <w:r>
+        <w:t xml:space="preserve"> to the senior project advisor</w:t>
+      </w:r>
       <w:bookmarkStart w:id="22" w:name="_GoBack"/>
       <w:bookmarkEnd w:id="22"/>
+      <w:r>
+        <w:t xml:space="preserve"> and will include:</w:t>
+      </w:r>
+    </w:p>
+    <w:p>
+      <w:pPr>
+        <w:pStyle w:val="ListParagraph"/>
+        <w:numPr>
+          <w:ilvl w:val="0"/>
+          <w:numId w:val="30"/>
+        </w:numPr>
+      </w:pPr>
+      <w:r>
+        <w:t>Work completed this week</w:t>
+      </w:r>
+    </w:p>
+    <w:p>
+      <w:pPr>
+        <w:pStyle w:val="ListParagraph"/>
+        <w:numPr>
+          <w:ilvl w:val="0"/>
+          <w:numId w:val="30"/>
+        </w:numPr>
+      </w:pPr>
+      <w:r>
+        <w:t>Work to be completed next week</w:t>
+      </w:r>
+    </w:p>
+    <w:p>
+      <w:pPr>
+        <w:pStyle w:val="ListParagraph"/>
+        <w:numPr>
+          <w:ilvl w:val="0"/>
+          <w:numId w:val="30"/>
+        </w:numPr>
+      </w:pPr>
+      <w:r>
+        <w:t>Issues, their severity, and possible solutions</w:t>
+      </w:r>
+      <w:r>
+        <w:br w:type="page"/>
+      </w:r>
+    </w:p>
+    <w:p>
+      <w:pPr>
+        <w:pStyle w:val="Heading1"/>
+        <w:numPr>
+          <w:ilvl w:val="0"/>
+          <w:numId w:val="26"/>
+        </w:numPr>
+      </w:pPr>
+      <w:r>
+        <w:lastRenderedPageBreak/>
+        <w:t>System General Description</w:t>
+      </w:r>
+    </w:p>
+    <w:p>
+      <w:r>
+        <w:t>LytCtrl will deliver an android app, server software package, and an outlet cover to turn an outlet on and off by June 2017.</w:t>
+      </w:r>
     </w:p>
     <w:p/>
-    <w:p/>
-    <w:p>
-      <w:r>
-        <w:t>Home automation systems</w:t>
-      </w:r>
-      <w:r>
-        <w:t xml:space="preserve"> are</w:t>
-      </w:r>
-      <w:r>
-        <w:t xml:space="preserve"> still new to the market, which means the cost of buying one is high. </w:t>
+    <w:p>
+      <w:pPr>
+        <w:pStyle w:val="Heading2"/>
+        <w:numPr>
+          <w:ilvl w:val="1"/>
+          <w:numId w:val="26"/>
+        </w:numPr>
+      </w:pPr>
+      <w:r>
+        <w:t>Project Summary</w:t>
+      </w:r>
+    </w:p>
+    <w:p>
+      <w:r>
+        <w:t xml:space="preserve">Home automation systems are still new to the market, which means the cost of buying one is high. </w:t>
       </w:r>
       <w:r>
         <w:rPr>
@@ -3289,13 +3635,7 @@
         <w:t>LytCtrl</w:t>
       </w:r>
       <w:r>
-        <w:t xml:space="preserve"> (pronounced light control) aims to provide an economical light automation system</w:t>
-      </w:r>
-      <w:r>
-        <w:t xml:space="preserve"> with android app controlled outlets</w:t>
-      </w:r>
-      <w:r>
-        <w:t xml:space="preserve">. </w:t>
+        <w:t xml:space="preserve"> (pronounced light control) aims to provide an economical light automation system with android app controlled outlets. </w:t>
       </w:r>
     </w:p>
     <w:p/>
@@ -3386,16 +3726,7 @@
         <w:t>LytCtrl</w:t>
       </w:r>
       <w:r>
-        <w:t xml:space="preserve"> focuses on the user’s perspective by making installation intuitive. The software package for the home computer will lead the user through a step-by-step wizard for installation and security setup. Each outlet cover has a Bluetooth chip, allowing communication to the home computer. </w:t>
-      </w:r>
-      <w:r>
-        <w:t xml:space="preserve">When a new Bluetooth device is discovered, the home computer notifies the administrative Android user. </w:t>
-      </w:r>
-      <w:r>
-        <w:t xml:space="preserve">The Android user can setup a new outlet and assign it at product type (light, alarm clock, tv, etc) and a nickname. </w:t>
-      </w:r>
-      <w:r>
-        <w:t>Later, they can check to see which outlets are on or off. With a quick tap, they can turn off their bedside lamp they forgot to turn off.</w:t>
+        <w:t xml:space="preserve"> focuses on the user’s perspective by making installation intuitive. The software package for the home computer will lead the user through a step-by-step wizard for installation and security setup. Each outlet cover has a Bluetooth chip, allowing communication to the home computer. When a new Bluetooth device is discovered, the home computer notifies the administrative Android user. The Android user can setup a new outlet and assign it at product type (light, alarm clock, tv, etc) and a nickname. Later, they can check to see which outlets are on or off. With a quick tap, they can turn off their bedside lamp they forgot to turn off.</w:t>
       </w:r>
     </w:p>
     <w:p/>
@@ -3410,10 +3741,7 @@
         <w:t>LytCtrl</w:t>
       </w:r>
       <w:r>
-        <w:t xml:space="preserve"> is to help develop home use of Internet of Things (IoT), the idea that everyday objects have some sort of network connectivity. In this case, it is the network of the computer, outlets, and android devices.</w:t>
-      </w:r>
-      <w:r>
-        <w:t xml:space="preserve"> </w:t>
+        <w:t xml:space="preserve"> is to help develop home use of Internet of Things (IoT), the idea that everyday objects have some sort of network connectivity. In this case, it is the network of the computer, outlets, and android devices. </w:t>
       </w:r>
       <w:r>
         <w:rPr>
@@ -3422,10 +3750,7 @@
         <w:t>LytCtrl</w:t>
       </w:r>
       <w:r>
-        <w:t xml:space="preserve"> </w:t>
-      </w:r>
-      <w:r>
-        <w:t>will be on the leading edge of this new, IoT industry.</w:t>
+        <w:t xml:space="preserve"> will be on the leading edge of this new, IoT industry.</w:t>
       </w:r>
     </w:p>
     <w:p/>
@@ -3434,41 +3759,24 @@
         <w:pStyle w:val="Heading2"/>
         <w:numPr>
           <w:ilvl w:val="1"/>
-          <w:numId w:val="18"/>
-        </w:numPr>
-        <w:spacing w:after="0"/>
-        <w:contextualSpacing w:val="0"/>
-      </w:pPr>
-      <w:bookmarkStart w:id="23" w:name="h.18k65a7fwbh2" w:colFirst="0" w:colLast="0"/>
-      <w:bookmarkStart w:id="24" w:name="_Toc461707881"/>
-      <w:bookmarkEnd w:id="23"/>
-      <w:r>
-        <w:t>P</w:t>
-      </w:r>
-      <w:r>
-        <w:t>roject Goal Statement</w:t>
-      </w:r>
-      <w:bookmarkEnd w:id="24"/>
-    </w:p>
-    <w:p>
-      <w:pPr>
-        <w:ind w:left="720"/>
-      </w:pPr>
-      <w:r>
-        <w:t>LytCtrl will deliver an android app, server software package, and an outlet cover to turn an outlet on and off by June 2017.</w:t>
-      </w:r>
-    </w:p>
-    <w:p>
-      <w:pPr>
-        <w:rPr>
-          <w:sz w:val="32"/>
-          <w:szCs w:val="32"/>
-        </w:rPr>
-      </w:pPr>
-      <w:bookmarkStart w:id="25" w:name="h.pia9qgjvnmoo" w:colFirst="0" w:colLast="0"/>
-      <w:bookmarkEnd w:id="25"/>
-      <w:r>
-        <w:br w:type="page"/>
+          <w:numId w:val="26"/>
+        </w:numPr>
+      </w:pPr>
+      <w:r>
+        <w:lastRenderedPageBreak/>
+        <w:t>Perspective</w:t>
+      </w:r>
+    </w:p>
+    <w:p>
+      <w:pPr>
+        <w:pStyle w:val="Heading3"/>
+        <w:numPr>
+          <w:ilvl w:val="2"/>
+          <w:numId w:val="26"/>
+        </w:numPr>
+      </w:pPr>
+      <w:r>
+        <w:t>History/Prior Releases</w:t>
       </w:r>
     </w:p>
     <w:p>
@@ -3476,1653 +3784,104 @@
         <w:pStyle w:val="Heading2"/>
         <w:numPr>
           <w:ilvl w:val="1"/>
-          <w:numId w:val="18"/>
-        </w:numPr>
-        <w:spacing w:after="0" w:line="360" w:lineRule="auto"/>
-        <w:contextualSpacing w:val="0"/>
-      </w:pPr>
-      <w:bookmarkStart w:id="26" w:name="_Toc461707882"/>
-      <w:r>
-        <w:lastRenderedPageBreak/>
-        <w:t>Major Features</w:t>
-      </w:r>
-      <w:bookmarkEnd w:id="26"/>
+          <w:numId w:val="26"/>
+        </w:numPr>
+      </w:pPr>
+      <w:r>
+        <w:t>Major Subsystems</w:t>
+      </w:r>
     </w:p>
     <w:p>
       <w:pPr>
         <w:pStyle w:val="ListParagraph"/>
         <w:numPr>
           <w:ilvl w:val="0"/>
-          <w:numId w:val="19"/>
-        </w:numPr>
-        <w:spacing w:line="240" w:lineRule="auto"/>
-        <w:ind w:left="1875"/>
-        <w:rPr>
-          <w:b/>
-        </w:rPr>
-      </w:pPr>
-      <w:r>
-        <w:rPr>
-          <w:b/>
-        </w:rPr>
-        <w:t>Android App</w:t>
+          <w:numId w:val="28"/>
+        </w:numPr>
+      </w:pPr>
+      <w:r>
+        <w:t>Android Phone (Samsung Galaxy S6 for this project)</w:t>
       </w:r>
     </w:p>
     <w:p>
       <w:pPr>
         <w:pStyle w:val="ListParagraph"/>
         <w:numPr>
-          <w:ilvl w:val="1"/>
-          <w:numId w:val="19"/>
-        </w:numPr>
-        <w:spacing w:line="240" w:lineRule="auto"/>
-        <w:ind w:left="2880"/>
-      </w:pPr>
-      <w:r>
-        <w:t>Ability to sign up for account</w:t>
+          <w:ilvl w:val="0"/>
+          <w:numId w:val="28"/>
+        </w:numPr>
+      </w:pPr>
+      <w:r>
+        <w:t>Raspberry Pi 3</w:t>
       </w:r>
     </w:p>
     <w:p>
       <w:pPr>
         <w:pStyle w:val="ListParagraph"/>
         <w:numPr>
-          <w:ilvl w:val="1"/>
-          <w:numId w:val="19"/>
-        </w:numPr>
-        <w:spacing w:line="240" w:lineRule="auto"/>
-        <w:ind w:left="2880"/>
-      </w:pPr>
-      <w:r>
-        <w:t>Ability to sign into account</w:t>
+          <w:ilvl w:val="0"/>
+          <w:numId w:val="28"/>
+        </w:numPr>
+      </w:pPr>
+      <w:r>
+        <w:t xml:space="preserve">Ubuntu Server </w:t>
       </w:r>
     </w:p>
     <w:p>
       <w:pPr>
         <w:pStyle w:val="ListParagraph"/>
         <w:numPr>
-          <w:ilvl w:val="2"/>
-          <w:numId w:val="19"/>
-        </w:numPr>
-        <w:spacing w:line="240" w:lineRule="auto"/>
-        <w:ind w:left="3600"/>
-      </w:pPr>
-      <w:r>
-        <w:t xml:space="preserve"> </w:t>
-      </w:r>
-      <w:r>
-        <w:t>Allow to a</w:t>
-      </w:r>
-      <w:r>
-        <w:t>utomatic</w:t>
-      </w:r>
-      <w:r>
-        <w:t>ally sign int</w:t>
-      </w:r>
-      <w:r>
-        <w:t>o Android (via Gmail)</w:t>
+          <w:ilvl w:val="0"/>
+          <w:numId w:val="28"/>
+        </w:numPr>
+      </w:pPr>
+      <w:r>
+        <w:t>Wireless Router</w:t>
       </w:r>
     </w:p>
     <w:p>
       <w:pPr>
         <w:pStyle w:val="ListParagraph"/>
         <w:numPr>
-          <w:ilvl w:val="1"/>
-          <w:numId w:val="19"/>
-        </w:numPr>
-        <w:spacing w:line="240" w:lineRule="auto"/>
-        <w:ind w:left="2880"/>
-      </w:pPr>
-      <w:r>
-        <w:t>Pair Android app with Ubuntu server over locally connected WiFi</w:t>
+          <w:ilvl w:val="0"/>
+          <w:numId w:val="28"/>
+        </w:numPr>
+      </w:pPr>
+      <w:r>
+        <w:t>Outlets</w:t>
       </w:r>
     </w:p>
     <w:p>
       <w:pPr>
         <w:pStyle w:val="ListParagraph"/>
         <w:numPr>
-          <w:ilvl w:val="2"/>
-          <w:numId w:val="19"/>
-        </w:numPr>
-        <w:spacing w:line="240" w:lineRule="auto"/>
-        <w:ind w:left="3600"/>
-      </w:pPr>
-      <w:r>
-        <w:t>Save IP address of server</w:t>
+          <w:ilvl w:val="0"/>
+          <w:numId w:val="28"/>
+        </w:numPr>
+      </w:pPr>
+      <w:r>
+        <w:t>ATTiny85 microcontroller development board</w:t>
       </w:r>
     </w:p>
     <w:p>
       <w:pPr>
         <w:pStyle w:val="ListParagraph"/>
         <w:numPr>
-          <w:ilvl w:val="1"/>
-          <w:numId w:val="19"/>
-        </w:numPr>
-        <w:spacing w:line="240" w:lineRule="auto"/>
-        <w:ind w:left="2880"/>
-      </w:pPr>
-      <w:r>
-        <w:t>Shows user outlets</w:t>
+          <w:ilvl w:val="0"/>
+          <w:numId w:val="28"/>
+        </w:numPr>
+      </w:pPr>
+      <w:r>
+        <w:t>220VAC @ 20A Relay</w:t>
       </w:r>
     </w:p>
     <w:p>
       <w:pPr>
         <w:pStyle w:val="ListParagraph"/>
         <w:numPr>
-          <w:ilvl w:val="2"/>
-          <w:numId w:val="19"/>
-        </w:numPr>
-        <w:spacing w:line="240" w:lineRule="auto"/>
-        <w:ind w:left="3600"/>
-      </w:pPr>
-      <w:r>
-        <w:t xml:space="preserve"> Name of outlet</w:t>
-      </w:r>
-    </w:p>
-    <w:p>
-      <w:pPr>
-        <w:pStyle w:val="ListParagraph"/>
-        <w:numPr>
-          <w:ilvl w:val="2"/>
-          <w:numId w:val="19"/>
-        </w:numPr>
-        <w:spacing w:line="240" w:lineRule="auto"/>
-        <w:ind w:left="3600"/>
-      </w:pPr>
-      <w:r>
-        <w:t xml:space="preserve"> Organized by room</w:t>
-      </w:r>
-    </w:p>
-    <w:p>
-      <w:pPr>
-        <w:pStyle w:val="ListParagraph"/>
-        <w:numPr>
-          <w:ilvl w:val="2"/>
-          <w:numId w:val="19"/>
-        </w:numPr>
-        <w:spacing w:line="240" w:lineRule="auto"/>
-        <w:ind w:left="3600"/>
-      </w:pPr>
-      <w:r>
-        <w:t xml:space="preserve"> Current on/off status</w:t>
-      </w:r>
-    </w:p>
-    <w:p>
-      <w:pPr>
-        <w:pStyle w:val="ListParagraph"/>
-        <w:numPr>
-          <w:ilvl w:val="2"/>
-          <w:numId w:val="19"/>
-        </w:numPr>
-        <w:spacing w:line="240" w:lineRule="auto"/>
-        <w:ind w:left="3600"/>
-      </w:pPr>
-      <w:r>
-        <w:t xml:space="preserve"> Allows user to turn outlet on/off</w:t>
-      </w:r>
-    </w:p>
-    <w:p>
-      <w:pPr>
-        <w:pStyle w:val="ListParagraph"/>
-        <w:numPr>
-          <w:ilvl w:val="1"/>
-          <w:numId w:val="19"/>
-        </w:numPr>
-        <w:spacing w:line="240" w:lineRule="auto"/>
-        <w:ind w:left="2880"/>
-      </w:pPr>
-      <w:r>
-        <w:t>Allows user to set a timed action</w:t>
-      </w:r>
-    </w:p>
-    <w:p>
-      <w:pPr>
-        <w:pStyle w:val="ListParagraph"/>
-        <w:numPr>
-          <w:ilvl w:val="2"/>
-          <w:numId w:val="19"/>
-        </w:numPr>
-        <w:spacing w:line="240" w:lineRule="auto"/>
-        <w:ind w:left="3600"/>
-      </w:pPr>
-      <w:r>
-        <w:t xml:space="preserve"> Outlet will be turned on or off at time chosen by user</w:t>
-      </w:r>
-    </w:p>
-    <w:p>
-      <w:pPr>
-        <w:spacing w:line="240" w:lineRule="auto"/>
-      </w:pPr>
-    </w:p>
-    <w:p>
-      <w:pPr>
-        <w:pStyle w:val="ListParagraph"/>
-        <w:numPr>
           <w:ilvl w:val="0"/>
-          <w:numId w:val="19"/>
-        </w:numPr>
-        <w:spacing w:before="240" w:line="240" w:lineRule="auto"/>
-        <w:ind w:left="1875"/>
-        <w:rPr>
-          <w:b/>
-        </w:rPr>
-      </w:pPr>
-      <w:r>
-        <w:rPr>
-          <w:b/>
-        </w:rPr>
-        <w:t>Admin Access stored to “global” server</w:t>
-      </w:r>
-    </w:p>
-    <w:p>
-      <w:pPr>
-        <w:pStyle w:val="ListParagraph"/>
-        <w:numPr>
-          <w:ilvl w:val="1"/>
-          <w:numId w:val="19"/>
-        </w:numPr>
-        <w:spacing w:line="240" w:lineRule="auto"/>
-        <w:ind w:left="2880"/>
-      </w:pPr>
-      <w:r>
-        <w:t xml:space="preserve"> </w:t>
-      </w:r>
-      <w:r>
-        <w:tab/>
-        <w:t>Add new outlets</w:t>
-      </w:r>
-    </w:p>
-    <w:p>
-      <w:pPr>
-        <w:pStyle w:val="ListParagraph"/>
-        <w:numPr>
-          <w:ilvl w:val="1"/>
-          <w:numId w:val="19"/>
-        </w:numPr>
-        <w:spacing w:line="240" w:lineRule="auto"/>
-        <w:ind w:left="2880"/>
-      </w:pPr>
-      <w:r>
-        <w:t>Remove outlets</w:t>
-      </w:r>
-    </w:p>
-    <w:p>
-      <w:pPr>
-        <w:pStyle w:val="ListParagraph"/>
-        <w:numPr>
-          <w:ilvl w:val="1"/>
-          <w:numId w:val="19"/>
-        </w:numPr>
-        <w:spacing w:line="240" w:lineRule="auto"/>
-        <w:ind w:left="2880"/>
-      </w:pPr>
-      <w:r>
-        <w:t>Edit outlet name</w:t>
-      </w:r>
-    </w:p>
-    <w:p>
-      <w:pPr>
-        <w:pStyle w:val="ListParagraph"/>
-        <w:numPr>
-          <w:ilvl w:val="1"/>
-          <w:numId w:val="19"/>
-        </w:numPr>
-        <w:spacing w:line="240" w:lineRule="auto"/>
-        <w:ind w:left="2880"/>
-      </w:pPr>
-      <w:r>
-        <w:t>Add rooms</w:t>
-      </w:r>
-    </w:p>
-    <w:p>
-      <w:pPr>
-        <w:pStyle w:val="ListParagraph"/>
-        <w:numPr>
-          <w:ilvl w:val="1"/>
-          <w:numId w:val="19"/>
-        </w:numPr>
-        <w:spacing w:line="240" w:lineRule="auto"/>
-        <w:ind w:left="2880"/>
-      </w:pPr>
-      <w:r>
-        <w:t>Edit rooms</w:t>
-      </w:r>
-    </w:p>
-    <w:p>
-      <w:pPr>
-        <w:pStyle w:val="ListParagraph"/>
-        <w:numPr>
-          <w:ilvl w:val="1"/>
-          <w:numId w:val="19"/>
-        </w:numPr>
-        <w:spacing w:line="240" w:lineRule="auto"/>
-        <w:ind w:left="2880"/>
-      </w:pPr>
-      <w:r>
-        <w:t>Edit outlet room</w:t>
-      </w:r>
-    </w:p>
-    <w:p>
-      <w:pPr>
-        <w:pStyle w:val="ListParagraph"/>
-        <w:numPr>
-          <w:ilvl w:val="1"/>
-          <w:numId w:val="19"/>
-        </w:numPr>
-        <w:spacing w:line="240" w:lineRule="auto"/>
-        <w:ind w:left="2880"/>
-      </w:pPr>
-      <w:r>
-        <w:t>Has access to every outlet in house</w:t>
-      </w:r>
-    </w:p>
-    <w:p>
-      <w:pPr>
-        <w:pStyle w:val="ListParagraph"/>
-        <w:numPr>
-          <w:ilvl w:val="1"/>
-          <w:numId w:val="19"/>
-        </w:numPr>
-        <w:spacing w:line="240" w:lineRule="auto"/>
-        <w:ind w:left="2880"/>
-      </w:pPr>
-      <w:r>
-        <w:t>Add/remove any outlet’s list of users</w:t>
-      </w:r>
-    </w:p>
-    <w:p>
-      <w:pPr>
-        <w:pStyle w:val="ListParagraph"/>
-        <w:numPr>
-          <w:ilvl w:val="1"/>
-          <w:numId w:val="19"/>
-        </w:numPr>
-        <w:spacing w:line="240" w:lineRule="auto"/>
-        <w:ind w:left="2880"/>
-      </w:pPr>
-      <w:r>
-        <w:t>Grant admin privileges to other users</w:t>
-      </w:r>
-    </w:p>
-    <w:p>
-      <w:pPr>
-        <w:spacing w:line="240" w:lineRule="auto"/>
-      </w:pPr>
-    </w:p>
-    <w:p>
-      <w:pPr>
-        <w:pStyle w:val="ListParagraph"/>
-        <w:numPr>
-          <w:ilvl w:val="0"/>
-          <w:numId w:val="19"/>
-        </w:numPr>
-        <w:spacing w:line="240" w:lineRule="auto"/>
-        <w:ind w:left="1875"/>
-        <w:rPr>
-          <w:b/>
-        </w:rPr>
-      </w:pPr>
-      <w:r>
-        <w:rPr>
-          <w:b/>
-        </w:rPr>
-        <w:t>Raspberry Pi 3</w:t>
-      </w:r>
-    </w:p>
-    <w:p>
-      <w:pPr>
-        <w:pStyle w:val="ListParagraph"/>
-        <w:numPr>
-          <w:ilvl w:val="1"/>
-          <w:numId w:val="19"/>
-        </w:numPr>
-        <w:spacing w:line="240" w:lineRule="auto"/>
-        <w:ind w:left="2880"/>
-      </w:pPr>
-      <w:r>
-        <w:t>Hosts the home Ubuntu server</w:t>
-      </w:r>
-    </w:p>
-    <w:p>
-      <w:pPr>
-        <w:pStyle w:val="ListParagraph"/>
-        <w:numPr>
-          <w:ilvl w:val="2"/>
-          <w:numId w:val="19"/>
-        </w:numPr>
-        <w:spacing w:line="240" w:lineRule="auto"/>
-        <w:ind w:left="3600"/>
-      </w:pPr>
-      <w:r>
-        <w:t>Pair server with Android connected on local WiFi</w:t>
-      </w:r>
-    </w:p>
-    <w:p>
-      <w:pPr>
-        <w:pStyle w:val="ListParagraph"/>
-        <w:numPr>
-          <w:ilvl w:val="3"/>
-          <w:numId w:val="19"/>
-        </w:numPr>
-        <w:spacing w:line="240" w:lineRule="auto"/>
-        <w:ind w:left="4680"/>
-      </w:pPr>
-      <w:r>
-        <w:t>Send IP address of server</w:t>
-      </w:r>
-    </w:p>
-    <w:p>
-      <w:pPr>
-        <w:pStyle w:val="ListParagraph"/>
-        <w:numPr>
-          <w:ilvl w:val="3"/>
-          <w:numId w:val="19"/>
-        </w:numPr>
-        <w:spacing w:line="240" w:lineRule="auto"/>
-        <w:ind w:left="4680"/>
-      </w:pPr>
-      <w:r>
-        <w:t>Update MySQL Database with user credentials</w:t>
-      </w:r>
-    </w:p>
-    <w:p>
-      <w:pPr>
-        <w:pStyle w:val="ListParagraph"/>
-        <w:numPr>
-          <w:ilvl w:val="4"/>
-          <w:numId w:val="19"/>
-        </w:numPr>
-        <w:spacing w:line="240" w:lineRule="auto"/>
-        <w:ind w:left="5400"/>
-      </w:pPr>
-      <w:r>
-        <w:t>First user paired is Admin</w:t>
-      </w:r>
-    </w:p>
-    <w:p>
-      <w:pPr>
-        <w:pStyle w:val="ListParagraph"/>
-        <w:numPr>
-          <w:ilvl w:val="2"/>
-          <w:numId w:val="19"/>
-        </w:numPr>
-        <w:spacing w:line="240" w:lineRule="auto"/>
-        <w:ind w:left="3600"/>
-      </w:pPr>
-      <w:r>
-        <w:t>Android Client communication</w:t>
-      </w:r>
-    </w:p>
-    <w:p>
-      <w:pPr>
-        <w:pStyle w:val="ListParagraph"/>
-        <w:numPr>
-          <w:ilvl w:val="3"/>
-          <w:numId w:val="19"/>
-        </w:numPr>
-        <w:spacing w:line="240" w:lineRule="auto"/>
-        <w:ind w:left="4680"/>
-      </w:pPr>
-      <w:r>
-        <w:t>Receive instruction</w:t>
-      </w:r>
-    </w:p>
-    <w:p>
-      <w:pPr>
-        <w:pStyle w:val="ListParagraph"/>
-        <w:numPr>
-          <w:ilvl w:val="4"/>
-          <w:numId w:val="19"/>
-        </w:numPr>
-        <w:spacing w:line="240" w:lineRule="auto"/>
-        <w:ind w:left="5400"/>
-      </w:pPr>
-      <w:r>
-        <w:t>Send Bluetooth packet to specified OutletID</w:t>
-      </w:r>
-    </w:p>
-    <w:p>
-      <w:pPr>
-        <w:pStyle w:val="ListParagraph"/>
-        <w:numPr>
-          <w:ilvl w:val="3"/>
-          <w:numId w:val="19"/>
-        </w:numPr>
-        <w:spacing w:line="240" w:lineRule="auto"/>
-        <w:ind w:left="4680"/>
-      </w:pPr>
-      <w:r>
-        <w:t>Receive status request</w:t>
-      </w:r>
-    </w:p>
-    <w:p>
-      <w:pPr>
-        <w:pStyle w:val="ListParagraph"/>
-        <w:numPr>
-          <w:ilvl w:val="4"/>
-          <w:numId w:val="19"/>
-        </w:numPr>
-        <w:spacing w:line="240" w:lineRule="auto"/>
-        <w:ind w:left="5400"/>
-      </w:pPr>
-      <w:r>
-        <w:t>Send status request packets to specified OutletIDs</w:t>
-      </w:r>
-    </w:p>
-    <w:p>
-      <w:pPr>
-        <w:pStyle w:val="ListParagraph"/>
-        <w:numPr>
-          <w:ilvl w:val="4"/>
-          <w:numId w:val="19"/>
-        </w:numPr>
-        <w:spacing w:line="240" w:lineRule="auto"/>
-        <w:ind w:left="5400"/>
-      </w:pPr>
-      <w:r>
-        <w:t>Receive Bluetooth packets</w:t>
-      </w:r>
-    </w:p>
-    <w:p>
-      <w:pPr>
-        <w:pStyle w:val="ListParagraph"/>
-        <w:numPr>
-          <w:ilvl w:val="5"/>
-          <w:numId w:val="19"/>
-        </w:numPr>
-        <w:spacing w:line="240" w:lineRule="auto"/>
-        <w:ind w:left="6480"/>
-      </w:pPr>
-      <w:r>
-        <w:t>Interpret and update database of outlet status</w:t>
-      </w:r>
-    </w:p>
-    <w:p>
-      <w:pPr>
-        <w:spacing w:line="240" w:lineRule="auto"/>
-      </w:pPr>
-    </w:p>
-    <w:p>
-      <w:pPr>
-        <w:pStyle w:val="ListParagraph"/>
-        <w:numPr>
-          <w:ilvl w:val="0"/>
-          <w:numId w:val="19"/>
-        </w:numPr>
-        <w:spacing w:line="240" w:lineRule="auto"/>
-        <w:ind w:left="1875"/>
-        <w:rPr>
-          <w:b/>
-        </w:rPr>
-      </w:pPr>
-      <w:r>
-        <w:rPr>
-          <w:b/>
-        </w:rPr>
-        <w:lastRenderedPageBreak/>
-        <w:t>Outlets</w:t>
-      </w:r>
-    </w:p>
-    <w:p>
-      <w:pPr>
-        <w:pStyle w:val="ListParagraph"/>
-        <w:numPr>
-          <w:ilvl w:val="1"/>
-          <w:numId w:val="19"/>
-        </w:numPr>
-        <w:spacing w:line="240" w:lineRule="auto"/>
-        <w:ind w:left="2880"/>
-      </w:pPr>
-      <w:r>
-        <w:t>Relay default position set to off</w:t>
-      </w:r>
-    </w:p>
-    <w:p>
-      <w:pPr>
-        <w:pStyle w:val="ListParagraph"/>
-        <w:numPr>
-          <w:ilvl w:val="1"/>
-          <w:numId w:val="19"/>
-        </w:numPr>
-        <w:spacing w:line="240" w:lineRule="auto"/>
-        <w:ind w:left="2880"/>
-      </w:pPr>
-      <w:r>
-        <w:t>Bluetooth</w:t>
-      </w:r>
-    </w:p>
-    <w:p>
-      <w:pPr>
-        <w:pStyle w:val="ListParagraph"/>
-        <w:numPr>
-          <w:ilvl w:val="2"/>
-          <w:numId w:val="19"/>
-        </w:numPr>
-        <w:spacing w:line="240" w:lineRule="auto"/>
-        <w:ind w:left="3600"/>
-      </w:pPr>
-      <w:r>
-        <w:t>Set Bluetooth Name (20 character limit)</w:t>
-      </w:r>
-    </w:p>
-    <w:p>
-      <w:pPr>
-        <w:pStyle w:val="ListParagraph"/>
-        <w:numPr>
-          <w:ilvl w:val="2"/>
-          <w:numId w:val="19"/>
-        </w:numPr>
-        <w:spacing w:line="240" w:lineRule="auto"/>
-        <w:ind w:left="3600"/>
-      </w:pPr>
-      <w:r>
-        <w:t>Pair Bluetooth with server</w:t>
-      </w:r>
-    </w:p>
-    <w:p>
-      <w:pPr>
-        <w:pStyle w:val="ListParagraph"/>
-        <w:numPr>
-          <w:ilvl w:val="2"/>
-          <w:numId w:val="19"/>
-        </w:numPr>
-        <w:spacing w:line="240" w:lineRule="auto"/>
-        <w:ind w:left="3600"/>
-      </w:pPr>
-      <w:r>
-        <w:t>Change Bluetooth pair password</w:t>
-      </w:r>
-    </w:p>
-    <w:p>
-      <w:pPr>
-        <w:pStyle w:val="ListParagraph"/>
-        <w:numPr>
-          <w:ilvl w:val="2"/>
-          <w:numId w:val="19"/>
-        </w:numPr>
-        <w:spacing w:line="240" w:lineRule="auto"/>
-        <w:ind w:left="3600"/>
-      </w:pPr>
-      <w:r>
-        <w:t>Test Bluetooth communication</w:t>
-      </w:r>
-    </w:p>
-    <w:p>
-      <w:pPr>
-        <w:pStyle w:val="ListParagraph"/>
-        <w:numPr>
-          <w:ilvl w:val="2"/>
-          <w:numId w:val="19"/>
-        </w:numPr>
-        <w:spacing w:line="240" w:lineRule="auto"/>
-        <w:ind w:left="3600"/>
-      </w:pPr>
-      <w:r>
-        <w:t>Send state of relay (on/off position) over Bluetooth</w:t>
-      </w:r>
-    </w:p>
-    <w:p>
-      <w:pPr>
-        <w:pStyle w:val="ListParagraph"/>
-        <w:numPr>
-          <w:ilvl w:val="2"/>
-          <w:numId w:val="19"/>
-        </w:numPr>
-        <w:spacing w:line="240" w:lineRule="auto"/>
-        <w:ind w:left="3600"/>
-      </w:pPr>
-      <w:r>
-        <w:t>Receive instruction from Bluetooth server</w:t>
-      </w:r>
-    </w:p>
-    <w:p>
-      <w:pPr>
-        <w:pStyle w:val="ListParagraph"/>
-        <w:numPr>
-          <w:ilvl w:val="1"/>
-          <w:numId w:val="19"/>
-        </w:numPr>
-        <w:spacing w:line="240" w:lineRule="auto"/>
-        <w:ind w:left="2880"/>
-      </w:pPr>
-      <w:r>
-        <w:t>Microcontroller</w:t>
-      </w:r>
-    </w:p>
-    <w:p>
-      <w:pPr>
-        <w:pStyle w:val="ListParagraph"/>
-        <w:numPr>
-          <w:ilvl w:val="2"/>
-          <w:numId w:val="19"/>
-        </w:numPr>
-        <w:spacing w:line="240" w:lineRule="auto"/>
-        <w:ind w:left="3600"/>
-      </w:pPr>
-      <w:r>
-        <w:t>Save paired Bluetooth info to server</w:t>
-      </w:r>
-    </w:p>
-    <w:p>
-      <w:pPr>
-        <w:pStyle w:val="ListParagraph"/>
-        <w:numPr>
-          <w:ilvl w:val="3"/>
-          <w:numId w:val="19"/>
-        </w:numPr>
-        <w:spacing w:line="240" w:lineRule="auto"/>
-        <w:ind w:left="4680"/>
-      </w:pPr>
-      <w:r>
-        <w:t>BluetoothName</w:t>
-      </w:r>
-    </w:p>
-    <w:p>
-      <w:pPr>
-        <w:pStyle w:val="ListParagraph"/>
-        <w:numPr>
-          <w:ilvl w:val="3"/>
-          <w:numId w:val="19"/>
-        </w:numPr>
-        <w:spacing w:line="240" w:lineRule="auto"/>
-        <w:ind w:left="4680"/>
-      </w:pPr>
-      <w:r>
-        <w:t>BluetoothPairingPassword</w:t>
-      </w:r>
-    </w:p>
-    <w:p>
-      <w:pPr>
-        <w:pStyle w:val="ListParagraph"/>
-        <w:numPr>
-          <w:ilvl w:val="2"/>
-          <w:numId w:val="19"/>
-        </w:numPr>
-        <w:spacing w:line="240" w:lineRule="auto"/>
-        <w:ind w:left="3600"/>
-      </w:pPr>
-      <w:r>
-        <w:t>Interpret incoming Bluetooth packet</w:t>
-      </w:r>
-    </w:p>
-    <w:p>
-      <w:pPr>
-        <w:pStyle w:val="ListParagraph"/>
-        <w:numPr>
-          <w:ilvl w:val="3"/>
-          <w:numId w:val="19"/>
-        </w:numPr>
-        <w:spacing w:line="240" w:lineRule="auto"/>
-        <w:ind w:left="4680"/>
-      </w:pPr>
-      <w:r>
-        <w:t>Instruction</w:t>
-      </w:r>
-    </w:p>
-    <w:p>
-      <w:pPr>
-        <w:pStyle w:val="ListParagraph"/>
-        <w:numPr>
-          <w:ilvl w:val="4"/>
-          <w:numId w:val="19"/>
-        </w:numPr>
-        <w:spacing w:line="240" w:lineRule="auto"/>
-        <w:ind w:left="5400"/>
-      </w:pPr>
-      <w:r>
-        <w:t>Set pin to output</w:t>
-      </w:r>
-    </w:p>
-    <w:p>
-      <w:pPr>
-        <w:pStyle w:val="ListParagraph"/>
-        <w:numPr>
-          <w:ilvl w:val="5"/>
-          <w:numId w:val="19"/>
-        </w:numPr>
-        <w:spacing w:line="240" w:lineRule="auto"/>
-        <w:ind w:left="6480"/>
-      </w:pPr>
-      <w:r>
-        <w:t>Turn relay on</w:t>
-      </w:r>
-    </w:p>
-    <w:p>
-      <w:pPr>
-        <w:pStyle w:val="ListParagraph"/>
-        <w:numPr>
-          <w:ilvl w:val="5"/>
-          <w:numId w:val="19"/>
-        </w:numPr>
-        <w:spacing w:line="240" w:lineRule="auto"/>
-        <w:ind w:left="6480"/>
-      </w:pPr>
-      <w:r>
-        <w:t>Turn relay off</w:t>
-      </w:r>
-    </w:p>
-    <w:p>
-      <w:pPr>
-        <w:pStyle w:val="ListParagraph"/>
-        <w:numPr>
-          <w:ilvl w:val="3"/>
-          <w:numId w:val="19"/>
-        </w:numPr>
-        <w:spacing w:line="240" w:lineRule="auto"/>
-        <w:ind w:left="4680"/>
-      </w:pPr>
-      <w:r>
-        <w:t>Status Request</w:t>
-      </w:r>
-    </w:p>
-    <w:p>
-      <w:pPr>
-        <w:pStyle w:val="ListParagraph"/>
-        <w:numPr>
-          <w:ilvl w:val="3"/>
-          <w:numId w:val="19"/>
-        </w:numPr>
-        <w:spacing w:line="240" w:lineRule="auto"/>
-        <w:ind w:left="4680"/>
-      </w:pPr>
-      <w:r>
-        <w:t>Send Packet</w:t>
-      </w:r>
-    </w:p>
-    <w:p>
-      <w:pPr>
-        <w:pStyle w:val="ListParagraph"/>
-        <w:numPr>
-          <w:ilvl w:val="4"/>
-          <w:numId w:val="19"/>
-        </w:numPr>
-        <w:spacing w:line="240" w:lineRule="auto"/>
-        <w:ind w:left="5400"/>
-      </w:pPr>
-      <w:r>
-        <w:t>BluetoothName</w:t>
-      </w:r>
-    </w:p>
-    <w:p>
-      <w:pPr>
-        <w:pStyle w:val="ListParagraph"/>
-        <w:numPr>
-          <w:ilvl w:val="4"/>
-          <w:numId w:val="19"/>
-        </w:numPr>
-        <w:spacing w:line="240" w:lineRule="auto"/>
-        <w:ind w:left="5400"/>
-      </w:pPr>
-      <w:r>
-        <w:t>Relay Status (on/off)</w:t>
-      </w:r>
-    </w:p>
-    <w:p>
-      <w:pPr>
-        <w:spacing w:line="360" w:lineRule="auto"/>
-        <w:ind w:left="1440"/>
-      </w:pPr>
-    </w:p>
-    <w:p/>
-    <w:p>
-      <w:pPr>
-        <w:pStyle w:val="Heading1"/>
-        <w:numPr>
-          <w:ilvl w:val="0"/>
-          <w:numId w:val="18"/>
-        </w:numPr>
-      </w:pPr>
-      <w:bookmarkStart w:id="27" w:name="h.q01rkgh4r8k6" w:colFirst="0" w:colLast="0"/>
-      <w:bookmarkStart w:id="28" w:name="_Toc461707883"/>
-      <w:bookmarkEnd w:id="27"/>
-      <w:r>
-        <w:t>Customers</w:t>
-      </w:r>
-      <w:bookmarkEnd w:id="28"/>
-    </w:p>
-    <w:p>
-      <w:pPr>
-        <w:ind w:left="720"/>
-      </w:pPr>
-      <w:r>
-        <w:t xml:space="preserve">The </w:t>
-      </w:r>
-      <w:r>
-        <w:t>focus for</w:t>
-      </w:r>
-      <w:r>
-        <w:t xml:space="preserve"> customers for this project </w:t>
-      </w:r>
-      <w:r>
-        <w:t xml:space="preserve">are the type of users who like </w:t>
-      </w:r>
-      <w:r>
-        <w:rPr>
-          <w:b/>
-        </w:rPr>
-        <w:t>DIY</w:t>
-      </w:r>
-      <w:r>
-        <w:t xml:space="preserve"> projects. All of the design work created for this project will be published online</w:t>
-      </w:r>
-      <w:r>
-        <w:t xml:space="preserve"> with the source code</w:t>
-      </w:r>
-      <w:r>
-        <w:t>. There will be step by step instructions to re-create this project for those who wish to teach themselves about writing code, basic electronics, and networking.</w:t>
-      </w:r>
-    </w:p>
-    <w:p>
-      <w:pPr>
-        <w:spacing w:line="360" w:lineRule="auto"/>
-      </w:pPr>
-      <w:r>
-        <w:br w:type="page"/>
-      </w:r>
-    </w:p>
-    <w:p>
-      <w:pPr>
-        <w:pStyle w:val="Heading1"/>
-        <w:numPr>
-          <w:ilvl w:val="0"/>
-          <w:numId w:val="18"/>
-        </w:numPr>
-        <w:spacing w:after="0" w:line="240" w:lineRule="auto"/>
-        <w:contextualSpacing w:val="0"/>
-      </w:pPr>
-      <w:bookmarkStart w:id="29" w:name="h.1m6pdm14m5wa" w:colFirst="0" w:colLast="0"/>
-      <w:bookmarkStart w:id="30" w:name="_Toc461707884"/>
-      <w:bookmarkEnd w:id="29"/>
-      <w:r>
-        <w:lastRenderedPageBreak/>
-        <w:t xml:space="preserve">Project </w:t>
-      </w:r>
-      <w:r>
-        <w:t>Success</w:t>
-      </w:r>
-      <w:bookmarkEnd w:id="30"/>
-    </w:p>
-    <w:p>
-      <w:pPr>
-        <w:ind w:left="435"/>
-      </w:pPr>
-      <w:r>
-        <w:t>The indicator for success for this project will be the ability to turn an outlet on/off with the Android App.</w:t>
-      </w:r>
-      <w:r>
-        <w:t xml:space="preserve"> </w:t>
-      </w:r>
-    </w:p>
-    <w:p>
-      <w:pPr>
-        <w:pStyle w:val="Heading1"/>
-        <w:spacing w:after="0" w:line="240" w:lineRule="auto"/>
-        <w:contextualSpacing w:val="0"/>
-      </w:pPr>
-      <w:bookmarkStart w:id="31" w:name="h.w96atw5bhkiz" w:colFirst="0" w:colLast="0"/>
-      <w:bookmarkStart w:id="32" w:name="h.1xz4jadsqzlc" w:colFirst="0" w:colLast="0"/>
-      <w:bookmarkStart w:id="33" w:name="h.93q4rwrqhlf4" w:colFirst="0" w:colLast="0"/>
-      <w:bookmarkStart w:id="34" w:name="h.ukc2byrh17od" w:colFirst="0" w:colLast="0"/>
-      <w:bookmarkStart w:id="35" w:name="h.5eep5vetsego" w:colFirst="0" w:colLast="0"/>
-      <w:bookmarkStart w:id="36" w:name="h.mjazrcipbh8x" w:colFirst="0" w:colLast="0"/>
-      <w:bookmarkStart w:id="37" w:name="h.2ajsuxcjg38y" w:colFirst="0" w:colLast="0"/>
-      <w:bookmarkStart w:id="38" w:name="h.7ct7ilo0qayh" w:colFirst="0" w:colLast="0"/>
-      <w:bookmarkStart w:id="39" w:name="h.6t891l840pij" w:colFirst="0" w:colLast="0"/>
-      <w:bookmarkStart w:id="40" w:name="h.4ybqx9m6ux4p" w:colFirst="0" w:colLast="0"/>
-      <w:bookmarkStart w:id="41" w:name="_Toc461707885"/>
-      <w:bookmarkEnd w:id="31"/>
-      <w:bookmarkEnd w:id="32"/>
-      <w:bookmarkEnd w:id="33"/>
-      <w:bookmarkEnd w:id="34"/>
-      <w:bookmarkEnd w:id="35"/>
-      <w:bookmarkEnd w:id="36"/>
-      <w:bookmarkEnd w:id="37"/>
-      <w:bookmarkEnd w:id="38"/>
-      <w:bookmarkEnd w:id="39"/>
-      <w:bookmarkEnd w:id="40"/>
-      <w:r>
-        <w:t>4</w:t>
-      </w:r>
-      <w:r>
-        <w:t xml:space="preserve"> </w:t>
-      </w:r>
-      <w:r>
-        <w:t>Risk Management</w:t>
-      </w:r>
-      <w:bookmarkEnd w:id="41"/>
-    </w:p>
-    <w:p/>
-    <w:p>
-      <w:pPr>
-        <w:jc w:val="center"/>
-        <w:rPr>
-          <w:b/>
-          <w:sz w:val="32"/>
-          <w:szCs w:val="32"/>
-        </w:rPr>
-      </w:pPr>
-      <w:r>
-        <w:rPr>
-          <w:b/>
-          <w:sz w:val="32"/>
-          <w:szCs w:val="32"/>
-        </w:rPr>
-        <w:t>Risks</w:t>
-      </w:r>
-    </w:p>
-    <w:tbl>
-      <w:tblPr>
-        <w:tblStyle w:val="TableGrid"/>
-        <w:tblW w:w="9408" w:type="dxa"/>
-        <w:tblLook w:val="04A0" w:firstRow="1" w:lastRow="0" w:firstColumn="1" w:lastColumn="0" w:noHBand="0" w:noVBand="1"/>
-      </w:tblPr>
-      <w:tblGrid>
-        <w:gridCol w:w="715"/>
-        <w:gridCol w:w="4940"/>
-        <w:gridCol w:w="951"/>
-        <w:gridCol w:w="1358"/>
-        <w:gridCol w:w="1444"/>
-      </w:tblGrid>
-      <w:tr>
-        <w:trPr>
-          <w:trHeight w:val="619"/>
-        </w:trPr>
-        <w:tc>
-          <w:tcPr>
-            <w:tcW w:w="715" w:type="dxa"/>
-            <w:shd w:val="clear" w:color="auto" w:fill="71D1C6"/>
-            <w:vAlign w:val="center"/>
-          </w:tcPr>
-          <w:p>
-            <w:pPr>
-              <w:jc w:val="center"/>
-              <w:rPr>
-                <w:b/>
-                <w:sz w:val="20"/>
-                <w:szCs w:val="20"/>
-              </w:rPr>
-            </w:pPr>
-            <w:r>
-              <w:rPr>
-                <w:b/>
-                <w:sz w:val="20"/>
-                <w:szCs w:val="20"/>
-              </w:rPr>
-              <w:t>Risk ID</w:t>
-            </w:r>
-          </w:p>
-        </w:tc>
-        <w:tc>
-          <w:tcPr>
-            <w:tcW w:w="4940" w:type="dxa"/>
-            <w:shd w:val="clear" w:color="auto" w:fill="71D1C6"/>
-            <w:vAlign w:val="center"/>
-          </w:tcPr>
-          <w:p>
-            <w:pPr>
-              <w:jc w:val="center"/>
-              <w:rPr>
-                <w:b/>
-                <w:sz w:val="20"/>
-                <w:szCs w:val="20"/>
-              </w:rPr>
-            </w:pPr>
-            <w:r>
-              <w:rPr>
-                <w:b/>
-                <w:sz w:val="20"/>
-                <w:szCs w:val="20"/>
-              </w:rPr>
-              <w:t>Description</w:t>
-            </w:r>
-          </w:p>
-        </w:tc>
-        <w:tc>
-          <w:tcPr>
-            <w:tcW w:w="951" w:type="dxa"/>
-            <w:shd w:val="clear" w:color="auto" w:fill="71D1C6"/>
-            <w:vAlign w:val="center"/>
-          </w:tcPr>
-          <w:p>
-            <w:pPr>
-              <w:jc w:val="center"/>
-              <w:rPr>
-                <w:b/>
-                <w:sz w:val="20"/>
-                <w:szCs w:val="20"/>
-              </w:rPr>
-            </w:pPr>
-            <w:r>
-              <w:rPr>
-                <w:b/>
-                <w:sz w:val="20"/>
-                <w:szCs w:val="20"/>
-              </w:rPr>
-              <w:t>Impact (1-10)</w:t>
-            </w:r>
-          </w:p>
-        </w:tc>
-        <w:tc>
-          <w:tcPr>
-            <w:tcW w:w="1358" w:type="dxa"/>
-            <w:shd w:val="clear" w:color="auto" w:fill="71D1C6"/>
-            <w:vAlign w:val="center"/>
-          </w:tcPr>
-          <w:p>
-            <w:pPr>
-              <w:jc w:val="center"/>
-              <w:rPr>
-                <w:b/>
-                <w:sz w:val="20"/>
-                <w:szCs w:val="20"/>
-              </w:rPr>
-            </w:pPr>
-            <w:r>
-              <w:rPr>
-                <w:b/>
-                <w:sz w:val="20"/>
-                <w:szCs w:val="20"/>
-              </w:rPr>
-              <w:t>Likelihood (1-10)</w:t>
-            </w:r>
-          </w:p>
-        </w:tc>
-        <w:tc>
-          <w:tcPr>
-            <w:tcW w:w="1444" w:type="dxa"/>
-            <w:shd w:val="clear" w:color="auto" w:fill="71D1C6"/>
-            <w:vAlign w:val="center"/>
-          </w:tcPr>
-          <w:p>
-            <w:pPr>
-              <w:jc w:val="center"/>
-              <w:rPr>
-                <w:b/>
-                <w:sz w:val="20"/>
-                <w:szCs w:val="20"/>
-              </w:rPr>
-            </w:pPr>
-            <w:r>
-              <w:rPr>
-                <w:b/>
-                <w:sz w:val="20"/>
-                <w:szCs w:val="20"/>
-              </w:rPr>
-              <w:t>Priority (Impact * Likelihood)</w:t>
-            </w:r>
-          </w:p>
-        </w:tc>
-      </w:tr>
-      <w:tr>
-        <w:trPr>
-          <w:trHeight w:val="683"/>
-        </w:trPr>
-        <w:tc>
-          <w:tcPr>
-            <w:tcW w:w="715" w:type="dxa"/>
-            <w:vAlign w:val="center"/>
-          </w:tcPr>
-          <w:p>
-            <w:pPr>
-              <w:jc w:val="center"/>
-              <w:rPr>
-                <w:sz w:val="20"/>
-                <w:szCs w:val="20"/>
-              </w:rPr>
-            </w:pPr>
-            <w:r>
-              <w:rPr>
-                <w:sz w:val="20"/>
-                <w:szCs w:val="20"/>
-              </w:rPr>
-              <w:t>1</w:t>
-            </w:r>
-          </w:p>
-        </w:tc>
-        <w:tc>
-          <w:tcPr>
-            <w:tcW w:w="4940" w:type="dxa"/>
-            <w:vAlign w:val="center"/>
-          </w:tcPr>
-          <w:p>
-            <w:pPr>
-              <w:rPr>
-                <w:sz w:val="20"/>
-                <w:szCs w:val="20"/>
-              </w:rPr>
-            </w:pPr>
-            <w:r>
-              <w:rPr>
-                <w:sz w:val="20"/>
-                <w:szCs w:val="20"/>
-              </w:rPr>
-              <w:t>Communication between home server and outlet</w:t>
-            </w:r>
-          </w:p>
-        </w:tc>
-        <w:tc>
-          <w:tcPr>
-            <w:tcW w:w="951" w:type="dxa"/>
-            <w:vAlign w:val="center"/>
-          </w:tcPr>
-          <w:p>
-            <w:pPr>
-              <w:jc w:val="center"/>
-              <w:rPr>
-                <w:sz w:val="20"/>
-                <w:szCs w:val="20"/>
-              </w:rPr>
-            </w:pPr>
-            <w:r>
-              <w:rPr>
-                <w:sz w:val="20"/>
-                <w:szCs w:val="20"/>
-              </w:rPr>
-              <w:t>10</w:t>
-            </w:r>
-          </w:p>
-        </w:tc>
-        <w:tc>
-          <w:tcPr>
-            <w:tcW w:w="1358" w:type="dxa"/>
-            <w:vAlign w:val="center"/>
-          </w:tcPr>
-          <w:p>
-            <w:pPr>
-              <w:jc w:val="center"/>
-              <w:rPr>
-                <w:sz w:val="20"/>
-                <w:szCs w:val="20"/>
-              </w:rPr>
-            </w:pPr>
-            <w:r>
-              <w:rPr>
-                <w:sz w:val="20"/>
-                <w:szCs w:val="20"/>
-              </w:rPr>
-              <w:t>5</w:t>
-            </w:r>
-          </w:p>
-        </w:tc>
-        <w:tc>
-          <w:tcPr>
-            <w:tcW w:w="1444" w:type="dxa"/>
-            <w:vAlign w:val="center"/>
-          </w:tcPr>
-          <w:p>
-            <w:pPr>
-              <w:jc w:val="center"/>
-              <w:rPr>
-                <w:sz w:val="20"/>
-                <w:szCs w:val="20"/>
-              </w:rPr>
-            </w:pPr>
-            <w:r>
-              <w:rPr>
-                <w:sz w:val="20"/>
-                <w:szCs w:val="20"/>
-              </w:rPr>
-              <w:t>50</w:t>
-            </w:r>
-          </w:p>
-        </w:tc>
-      </w:tr>
-      <w:tr>
-        <w:trPr>
-          <w:trHeight w:val="485"/>
-        </w:trPr>
-        <w:tc>
-          <w:tcPr>
-            <w:tcW w:w="715" w:type="dxa"/>
-            <w:vAlign w:val="center"/>
-          </w:tcPr>
-          <w:p>
-            <w:pPr>
-              <w:jc w:val="center"/>
-              <w:rPr>
-                <w:sz w:val="20"/>
-                <w:szCs w:val="20"/>
-              </w:rPr>
-            </w:pPr>
-            <w:r>
-              <w:rPr>
-                <w:sz w:val="20"/>
-                <w:szCs w:val="20"/>
-              </w:rPr>
-              <w:t>2</w:t>
-            </w:r>
-          </w:p>
-        </w:tc>
-        <w:tc>
-          <w:tcPr>
-            <w:tcW w:w="4940" w:type="dxa"/>
-            <w:vAlign w:val="center"/>
-          </w:tcPr>
-          <w:p>
-            <w:pPr>
-              <w:rPr>
-                <w:sz w:val="20"/>
-                <w:szCs w:val="20"/>
-              </w:rPr>
-            </w:pPr>
-            <w:r>
-              <w:rPr>
-                <w:sz w:val="20"/>
-                <w:szCs w:val="20"/>
-              </w:rPr>
-              <w:t>Setting up home server</w:t>
-            </w:r>
-          </w:p>
-        </w:tc>
-        <w:tc>
-          <w:tcPr>
-            <w:tcW w:w="951" w:type="dxa"/>
-            <w:vAlign w:val="center"/>
-          </w:tcPr>
-          <w:p>
-            <w:pPr>
-              <w:jc w:val="center"/>
-              <w:rPr>
-                <w:sz w:val="20"/>
-                <w:szCs w:val="20"/>
-              </w:rPr>
-            </w:pPr>
-            <w:r>
-              <w:rPr>
-                <w:sz w:val="20"/>
-                <w:szCs w:val="20"/>
-              </w:rPr>
-              <w:t>10</w:t>
-            </w:r>
-          </w:p>
-        </w:tc>
-        <w:tc>
-          <w:tcPr>
-            <w:tcW w:w="1358" w:type="dxa"/>
-            <w:vAlign w:val="center"/>
-          </w:tcPr>
-          <w:p>
-            <w:pPr>
-              <w:jc w:val="center"/>
-              <w:rPr>
-                <w:sz w:val="20"/>
-                <w:szCs w:val="20"/>
-              </w:rPr>
-            </w:pPr>
-            <w:r>
-              <w:rPr>
-                <w:sz w:val="20"/>
-                <w:szCs w:val="20"/>
-              </w:rPr>
-              <w:t>3</w:t>
-            </w:r>
-          </w:p>
-        </w:tc>
-        <w:tc>
-          <w:tcPr>
-            <w:tcW w:w="1444" w:type="dxa"/>
-            <w:vAlign w:val="center"/>
-          </w:tcPr>
-          <w:p>
-            <w:pPr>
-              <w:jc w:val="center"/>
-              <w:rPr>
-                <w:sz w:val="20"/>
-                <w:szCs w:val="20"/>
-              </w:rPr>
-            </w:pPr>
-            <w:r>
-              <w:rPr>
-                <w:sz w:val="20"/>
-                <w:szCs w:val="20"/>
-              </w:rPr>
-              <w:t>30</w:t>
-            </w:r>
-          </w:p>
-        </w:tc>
-      </w:tr>
-      <w:tr>
-        <w:trPr>
-          <w:trHeight w:val="467"/>
-        </w:trPr>
-        <w:tc>
-          <w:tcPr>
-            <w:tcW w:w="715" w:type="dxa"/>
-            <w:vAlign w:val="center"/>
-          </w:tcPr>
-          <w:p>
-            <w:pPr>
-              <w:jc w:val="center"/>
-              <w:rPr>
-                <w:sz w:val="20"/>
-                <w:szCs w:val="20"/>
-              </w:rPr>
-            </w:pPr>
-            <w:r>
-              <w:rPr>
-                <w:sz w:val="20"/>
-                <w:szCs w:val="20"/>
-              </w:rPr>
-              <w:t>3</w:t>
-            </w:r>
-          </w:p>
-        </w:tc>
-        <w:tc>
-          <w:tcPr>
-            <w:tcW w:w="4940" w:type="dxa"/>
-            <w:vAlign w:val="center"/>
-          </w:tcPr>
-          <w:p>
-            <w:pPr>
-              <w:rPr>
-                <w:sz w:val="20"/>
-                <w:szCs w:val="20"/>
-              </w:rPr>
-            </w:pPr>
-            <w:r>
-              <w:rPr>
-                <w:sz w:val="20"/>
-                <w:szCs w:val="20"/>
-              </w:rPr>
-              <w:t>Sync Android App users with home server</w:t>
-            </w:r>
-          </w:p>
-        </w:tc>
-        <w:tc>
-          <w:tcPr>
-            <w:tcW w:w="951" w:type="dxa"/>
-            <w:vAlign w:val="center"/>
-          </w:tcPr>
-          <w:p>
-            <w:pPr>
-              <w:jc w:val="center"/>
-              <w:rPr>
-                <w:sz w:val="20"/>
-                <w:szCs w:val="20"/>
-              </w:rPr>
-            </w:pPr>
-            <w:r>
-              <w:rPr>
-                <w:sz w:val="20"/>
-                <w:szCs w:val="20"/>
-              </w:rPr>
-              <w:t>10</w:t>
-            </w:r>
-          </w:p>
-        </w:tc>
-        <w:tc>
-          <w:tcPr>
-            <w:tcW w:w="1358" w:type="dxa"/>
-            <w:vAlign w:val="center"/>
-          </w:tcPr>
-          <w:p>
-            <w:pPr>
-              <w:jc w:val="center"/>
-              <w:rPr>
-                <w:sz w:val="20"/>
-                <w:szCs w:val="20"/>
-              </w:rPr>
-            </w:pPr>
-            <w:r>
-              <w:rPr>
-                <w:sz w:val="20"/>
-                <w:szCs w:val="20"/>
-              </w:rPr>
-              <w:t>1</w:t>
-            </w:r>
-          </w:p>
-        </w:tc>
-        <w:tc>
-          <w:tcPr>
-            <w:tcW w:w="1444" w:type="dxa"/>
-            <w:vAlign w:val="center"/>
-          </w:tcPr>
-          <w:p>
-            <w:pPr>
-              <w:jc w:val="center"/>
-              <w:rPr>
-                <w:sz w:val="20"/>
-                <w:szCs w:val="20"/>
-              </w:rPr>
-            </w:pPr>
-            <w:r>
-              <w:rPr>
-                <w:sz w:val="20"/>
-                <w:szCs w:val="20"/>
-              </w:rPr>
-              <w:t>10</w:t>
-            </w:r>
-          </w:p>
-        </w:tc>
-      </w:tr>
-    </w:tbl>
-    <w:p>
-      <w:pPr>
-        <w:pStyle w:val="Heading1"/>
-        <w:spacing w:after="0" w:line="240" w:lineRule="auto"/>
-        <w:contextualSpacing w:val="0"/>
-      </w:pPr>
-      <w:bookmarkStart w:id="42" w:name="h.mn5zr64pwqan" w:colFirst="0" w:colLast="0"/>
-      <w:bookmarkStart w:id="43" w:name="h.i25bw92la35k" w:colFirst="0" w:colLast="0"/>
-      <w:bookmarkStart w:id="44" w:name="h.7oa9cj7451rh" w:colFirst="0" w:colLast="0"/>
-      <w:bookmarkStart w:id="45" w:name="h.z71k6epkonjb" w:colFirst="0" w:colLast="0"/>
-      <w:bookmarkStart w:id="46" w:name="h.j6t1ei9wexu7" w:colFirst="0" w:colLast="0"/>
-      <w:bookmarkStart w:id="47" w:name="_Toc461707886"/>
-      <w:bookmarkEnd w:id="42"/>
-      <w:bookmarkEnd w:id="43"/>
-      <w:bookmarkEnd w:id="44"/>
-      <w:bookmarkEnd w:id="45"/>
-      <w:bookmarkEnd w:id="46"/>
-      <w:r>
-        <w:t>5 Technical Environmen</w:t>
-      </w:r>
-      <w:r>
-        <w:t>t</w:t>
-      </w:r>
-      <w:bookmarkEnd w:id="47"/>
-    </w:p>
-    <w:p>
-      <w:pPr>
-        <w:numPr>
-          <w:ilvl w:val="0"/>
-          <w:numId w:val="1"/>
-        </w:numPr>
-        <w:ind w:hanging="360"/>
-        <w:contextualSpacing/>
-      </w:pPr>
-      <w:bookmarkStart w:id="48" w:name="h.ohq1ycto20gi" w:colFirst="0" w:colLast="0"/>
-      <w:bookmarkStart w:id="49" w:name="h.qald0roa04ab" w:colFirst="0" w:colLast="0"/>
-      <w:bookmarkEnd w:id="48"/>
-      <w:bookmarkEnd w:id="49"/>
-      <w:r>
-        <w:t>Android Phone (Samsung Galaxy S6 for this project)</w:t>
-      </w:r>
-    </w:p>
-    <w:p>
-      <w:pPr>
-        <w:numPr>
-          <w:ilvl w:val="0"/>
-          <w:numId w:val="1"/>
-        </w:numPr>
-        <w:ind w:hanging="360"/>
-        <w:contextualSpacing/>
-      </w:pPr>
-      <w:r>
-        <w:t>Raspberry Pi 3</w:t>
-      </w:r>
-    </w:p>
-    <w:p>
-      <w:pPr>
-        <w:numPr>
-          <w:ilvl w:val="1"/>
-          <w:numId w:val="1"/>
-        </w:numPr>
-        <w:ind w:left="2340" w:firstLine="0"/>
-        <w:contextualSpacing/>
-      </w:pPr>
-      <w:r>
-        <w:t xml:space="preserve">Ubuntu Server </w:t>
-      </w:r>
-    </w:p>
-    <w:p>
-      <w:pPr>
-        <w:numPr>
-          <w:ilvl w:val="0"/>
-          <w:numId w:val="1"/>
-        </w:numPr>
-        <w:ind w:hanging="360"/>
-        <w:contextualSpacing/>
-      </w:pPr>
-      <w:r>
-        <w:t>Wireless Router</w:t>
-      </w:r>
-    </w:p>
-    <w:p>
-      <w:pPr>
-        <w:numPr>
-          <w:ilvl w:val="0"/>
-          <w:numId w:val="1"/>
-        </w:numPr>
-        <w:ind w:hanging="360"/>
-        <w:contextualSpacing/>
-      </w:pPr>
-      <w:r>
-        <w:t>Outlets</w:t>
-      </w:r>
-    </w:p>
-    <w:p>
-      <w:pPr>
-        <w:numPr>
-          <w:ilvl w:val="0"/>
-          <w:numId w:val="1"/>
-        </w:numPr>
-        <w:ind w:hanging="360"/>
-        <w:contextualSpacing/>
-      </w:pPr>
-      <w:r>
-        <w:t>ATTiny85 microcontroller development board</w:t>
-      </w:r>
-    </w:p>
-    <w:p>
-      <w:pPr>
-        <w:numPr>
-          <w:ilvl w:val="0"/>
-          <w:numId w:val="1"/>
-        </w:numPr>
-        <w:ind w:hanging="360"/>
-        <w:contextualSpacing/>
-      </w:pPr>
-      <w:r>
-        <w:t>220VAC @ 20A Relay</w:t>
-      </w:r>
-    </w:p>
-    <w:p>
-      <w:pPr>
-        <w:numPr>
-          <w:ilvl w:val="0"/>
-          <w:numId w:val="1"/>
-        </w:numPr>
-        <w:ind w:hanging="360"/>
-        <w:contextualSpacing/>
+          <w:numId w:val="28"/>
+        </w:numPr>
       </w:pPr>
       <w:r>
         <w:t>JBtek HC-06 Bluetooth to UART converter</w:t>
@@ -5136,8 +3895,8 @@
       </w:pPr>
     </w:p>
     <w:p>
-      <w:bookmarkStart w:id="50" w:name="h.ql7115crmjap" w:colFirst="0" w:colLast="0"/>
-      <w:bookmarkEnd w:id="50"/>
+      <w:bookmarkStart w:id="23" w:name="h.ql7115crmjap" w:colFirst="0" w:colLast="0"/>
+      <w:bookmarkEnd w:id="23"/>
     </w:p>
     <w:tbl>
       <w:tblPr>
@@ -5495,14 +4254,1067 @@
       </w:tr>
     </w:tbl>
     <w:p>
-      <w:bookmarkStart w:id="51" w:name="h.e6knrftfifzz" w:colFirst="0" w:colLast="0"/>
-      <w:bookmarkStart w:id="52" w:name="h.n654pmecrfyz" w:colFirst="0" w:colLast="0"/>
-      <w:bookmarkStart w:id="53" w:name="h.prtyyspxzxhg" w:colFirst="0" w:colLast="0"/>
-      <w:bookmarkStart w:id="54" w:name="h.w3y0gsbv4rol" w:colFirst="0" w:colLast="0"/>
-      <w:bookmarkEnd w:id="51"/>
-      <w:bookmarkEnd w:id="52"/>
-      <w:bookmarkEnd w:id="53"/>
-      <w:bookmarkEnd w:id="54"/>
+      <w:bookmarkStart w:id="24" w:name="h.e6knrftfifzz" w:colFirst="0" w:colLast="0"/>
+      <w:bookmarkStart w:id="25" w:name="h.n654pmecrfyz" w:colFirst="0" w:colLast="0"/>
+      <w:bookmarkStart w:id="26" w:name="h.prtyyspxzxhg" w:colFirst="0" w:colLast="0"/>
+      <w:bookmarkStart w:id="27" w:name="h.w3y0gsbv4rol" w:colFirst="0" w:colLast="0"/>
+      <w:bookmarkEnd w:id="24"/>
+      <w:bookmarkEnd w:id="25"/>
+      <w:bookmarkEnd w:id="26"/>
+      <w:bookmarkEnd w:id="27"/>
+    </w:p>
+    <w:p>
+      <w:r>
+        <w:t>I will be using online resources to learn about the tools as I build this project. I have limited to no exposure to any of the tools listed prior to building this project.</w:t>
+      </w:r>
+    </w:p>
+    <w:p>
+      <w:pPr>
+        <w:pStyle w:val="Heading2"/>
+        <w:numPr>
+          <w:ilvl w:val="1"/>
+          <w:numId w:val="26"/>
+        </w:numPr>
+      </w:pPr>
+      <w:r>
+        <w:t>Relation of System to Existing System(s)</w:t>
+      </w:r>
+    </w:p>
+    <w:p>
+      <w:pPr>
+        <w:pStyle w:val="Heading2"/>
+        <w:numPr>
+          <w:ilvl w:val="1"/>
+          <w:numId w:val="26"/>
+        </w:numPr>
+      </w:pPr>
+      <w:r>
+        <w:t>Hardware Platform Description</w:t>
+      </w:r>
+    </w:p>
+    <w:p>
+      <w:pPr>
+        <w:pStyle w:val="Heading2"/>
+        <w:numPr>
+          <w:ilvl w:val="1"/>
+          <w:numId w:val="26"/>
+        </w:numPr>
+      </w:pPr>
+      <w:r>
+        <w:t>Software Platform Description</w:t>
+      </w:r>
+    </w:p>
+    <w:p>
+      <w:pPr>
+        <w:pStyle w:val="Heading2"/>
+        <w:numPr>
+          <w:ilvl w:val="1"/>
+          <w:numId w:val="26"/>
+        </w:numPr>
+      </w:pPr>
+      <w:r>
+        <w:t>Third Party Libraries</w:t>
+      </w:r>
+    </w:p>
+    <w:p>
+      <w:r>
+        <w:br w:type="page"/>
+      </w:r>
+    </w:p>
+    <w:p>
+      <w:pPr>
+        <w:pStyle w:val="Heading1"/>
+        <w:numPr>
+          <w:ilvl w:val="0"/>
+          <w:numId w:val="26"/>
+        </w:numPr>
+      </w:pPr>
+      <w:r>
+        <w:lastRenderedPageBreak/>
+        <w:t>Product Requirements</w:t>
+      </w:r>
+    </w:p>
+    <w:p>
+      <w:pPr>
+        <w:pStyle w:val="Heading2"/>
+        <w:numPr>
+          <w:ilvl w:val="1"/>
+          <w:numId w:val="26"/>
+        </w:numPr>
+      </w:pPr>
+      <w:r>
+        <w:t>Functional</w:t>
+      </w:r>
+    </w:p>
+    <w:p>
+      <w:pPr>
+        <w:pStyle w:val="ListParagraph"/>
+        <w:numPr>
+          <w:ilvl w:val="2"/>
+          <w:numId w:val="26"/>
+        </w:numPr>
+        <w:spacing w:line="240" w:lineRule="auto"/>
+        <w:rPr>
+          <w:b/>
+        </w:rPr>
+      </w:pPr>
+      <w:r>
+        <w:rPr>
+          <w:b/>
+        </w:rPr>
+        <w:t>Android App</w:t>
+      </w:r>
+    </w:p>
+    <w:p>
+      <w:pPr>
+        <w:pStyle w:val="ListParagraph"/>
+        <w:numPr>
+          <w:ilvl w:val="3"/>
+          <w:numId w:val="26"/>
+        </w:numPr>
+        <w:spacing w:line="240" w:lineRule="auto"/>
+      </w:pPr>
+      <w:r>
+        <w:t>Ability to sign up for account</w:t>
+      </w:r>
+    </w:p>
+    <w:p>
+      <w:pPr>
+        <w:pStyle w:val="ListParagraph"/>
+        <w:numPr>
+          <w:ilvl w:val="3"/>
+          <w:numId w:val="26"/>
+        </w:numPr>
+        <w:spacing w:line="240" w:lineRule="auto"/>
+      </w:pPr>
+      <w:r>
+        <w:t>Ability to sign into account</w:t>
+      </w:r>
+    </w:p>
+    <w:p>
+      <w:pPr>
+        <w:pStyle w:val="ListParagraph"/>
+        <w:numPr>
+          <w:ilvl w:val="4"/>
+          <w:numId w:val="26"/>
+        </w:numPr>
+        <w:spacing w:line="240" w:lineRule="auto"/>
+      </w:pPr>
+      <w:r>
+        <w:t xml:space="preserve"> </w:t>
+      </w:r>
+      <w:r>
+        <w:t>Allow to a</w:t>
+      </w:r>
+      <w:r>
+        <w:t>utomatic</w:t>
+      </w:r>
+      <w:r>
+        <w:t>ally sign int</w:t>
+      </w:r>
+      <w:r>
+        <w:t>o Android (via Gmail)</w:t>
+      </w:r>
+    </w:p>
+    <w:p>
+      <w:pPr>
+        <w:pStyle w:val="ListParagraph"/>
+        <w:numPr>
+          <w:ilvl w:val="3"/>
+          <w:numId w:val="26"/>
+        </w:numPr>
+        <w:spacing w:line="240" w:lineRule="auto"/>
+      </w:pPr>
+      <w:r>
+        <w:t>Pair Android app with Ubuntu server over locally connected WiFi</w:t>
+      </w:r>
+    </w:p>
+    <w:p>
+      <w:pPr>
+        <w:pStyle w:val="ListParagraph"/>
+        <w:numPr>
+          <w:ilvl w:val="4"/>
+          <w:numId w:val="26"/>
+        </w:numPr>
+        <w:spacing w:line="240" w:lineRule="auto"/>
+      </w:pPr>
+      <w:r>
+        <w:t>Save IP address of server</w:t>
+      </w:r>
+    </w:p>
+    <w:p>
+      <w:pPr>
+        <w:pStyle w:val="ListParagraph"/>
+        <w:numPr>
+          <w:ilvl w:val="3"/>
+          <w:numId w:val="26"/>
+        </w:numPr>
+        <w:spacing w:line="240" w:lineRule="auto"/>
+      </w:pPr>
+      <w:r>
+        <w:t>Shows user outlets</w:t>
+      </w:r>
+    </w:p>
+    <w:p>
+      <w:pPr>
+        <w:pStyle w:val="ListParagraph"/>
+        <w:numPr>
+          <w:ilvl w:val="4"/>
+          <w:numId w:val="26"/>
+        </w:numPr>
+        <w:spacing w:line="240" w:lineRule="auto"/>
+      </w:pPr>
+      <w:r>
+        <w:t xml:space="preserve"> Name of outlet</w:t>
+      </w:r>
+    </w:p>
+    <w:p>
+      <w:pPr>
+        <w:pStyle w:val="ListParagraph"/>
+        <w:numPr>
+          <w:ilvl w:val="4"/>
+          <w:numId w:val="26"/>
+        </w:numPr>
+        <w:spacing w:line="240" w:lineRule="auto"/>
+      </w:pPr>
+      <w:r>
+        <w:t xml:space="preserve"> Organized by room</w:t>
+      </w:r>
+    </w:p>
+    <w:p>
+      <w:pPr>
+        <w:pStyle w:val="ListParagraph"/>
+        <w:numPr>
+          <w:ilvl w:val="4"/>
+          <w:numId w:val="26"/>
+        </w:numPr>
+        <w:spacing w:line="240" w:lineRule="auto"/>
+      </w:pPr>
+      <w:r>
+        <w:t xml:space="preserve"> Current on/off status</w:t>
+      </w:r>
+    </w:p>
+    <w:p>
+      <w:pPr>
+        <w:pStyle w:val="ListParagraph"/>
+        <w:numPr>
+          <w:ilvl w:val="4"/>
+          <w:numId w:val="26"/>
+        </w:numPr>
+        <w:spacing w:line="240" w:lineRule="auto"/>
+      </w:pPr>
+      <w:r>
+        <w:t xml:space="preserve"> Allows user to turn outlet on/off</w:t>
+      </w:r>
+    </w:p>
+    <w:p>
+      <w:pPr>
+        <w:pStyle w:val="ListParagraph"/>
+        <w:numPr>
+          <w:ilvl w:val="3"/>
+          <w:numId w:val="26"/>
+        </w:numPr>
+        <w:spacing w:line="240" w:lineRule="auto"/>
+      </w:pPr>
+      <w:r>
+        <w:t>Allows user to set a timed action</w:t>
+      </w:r>
+    </w:p>
+    <w:p>
+      <w:pPr>
+        <w:pStyle w:val="ListParagraph"/>
+        <w:numPr>
+          <w:ilvl w:val="4"/>
+          <w:numId w:val="26"/>
+        </w:numPr>
+        <w:spacing w:line="240" w:lineRule="auto"/>
+      </w:pPr>
+      <w:r>
+        <w:t xml:space="preserve"> Outlet will be turned on or off at time chosen by user</w:t>
+      </w:r>
+    </w:p>
+    <w:p>
+      <w:pPr>
+        <w:spacing w:line="240" w:lineRule="auto"/>
+        <w:ind w:left="720"/>
+      </w:pPr>
+    </w:p>
+    <w:p>
+      <w:pPr>
+        <w:pStyle w:val="ListParagraph"/>
+        <w:numPr>
+          <w:ilvl w:val="2"/>
+          <w:numId w:val="26"/>
+        </w:numPr>
+        <w:spacing w:before="240" w:line="240" w:lineRule="auto"/>
+        <w:rPr>
+          <w:b/>
+        </w:rPr>
+      </w:pPr>
+      <w:r>
+        <w:rPr>
+          <w:b/>
+        </w:rPr>
+        <w:t>Admin Access stored to “global” server</w:t>
+      </w:r>
+    </w:p>
+    <w:p>
+      <w:pPr>
+        <w:pStyle w:val="ListParagraph"/>
+        <w:numPr>
+          <w:ilvl w:val="3"/>
+          <w:numId w:val="26"/>
+        </w:numPr>
+        <w:spacing w:line="240" w:lineRule="auto"/>
+      </w:pPr>
+      <w:r>
+        <w:t xml:space="preserve"> </w:t>
+      </w:r>
+      <w:r>
+        <w:t>Add new outlets</w:t>
+      </w:r>
+    </w:p>
+    <w:p>
+      <w:pPr>
+        <w:pStyle w:val="ListParagraph"/>
+        <w:numPr>
+          <w:ilvl w:val="3"/>
+          <w:numId w:val="26"/>
+        </w:numPr>
+        <w:spacing w:line="240" w:lineRule="auto"/>
+      </w:pPr>
+      <w:r>
+        <w:t>Remove outlets</w:t>
+      </w:r>
+    </w:p>
+    <w:p>
+      <w:pPr>
+        <w:pStyle w:val="ListParagraph"/>
+        <w:numPr>
+          <w:ilvl w:val="3"/>
+          <w:numId w:val="26"/>
+        </w:numPr>
+        <w:spacing w:line="240" w:lineRule="auto"/>
+      </w:pPr>
+      <w:r>
+        <w:t>Edit outlet name</w:t>
+      </w:r>
+    </w:p>
+    <w:p>
+      <w:pPr>
+        <w:pStyle w:val="ListParagraph"/>
+        <w:numPr>
+          <w:ilvl w:val="3"/>
+          <w:numId w:val="26"/>
+        </w:numPr>
+        <w:spacing w:line="240" w:lineRule="auto"/>
+      </w:pPr>
+      <w:r>
+        <w:t>Add rooms</w:t>
+      </w:r>
+    </w:p>
+    <w:p>
+      <w:pPr>
+        <w:pStyle w:val="ListParagraph"/>
+        <w:numPr>
+          <w:ilvl w:val="3"/>
+          <w:numId w:val="26"/>
+        </w:numPr>
+        <w:spacing w:line="240" w:lineRule="auto"/>
+      </w:pPr>
+      <w:r>
+        <w:t>Edit rooms</w:t>
+      </w:r>
+    </w:p>
+    <w:p>
+      <w:pPr>
+        <w:pStyle w:val="ListParagraph"/>
+        <w:numPr>
+          <w:ilvl w:val="3"/>
+          <w:numId w:val="26"/>
+        </w:numPr>
+        <w:spacing w:line="240" w:lineRule="auto"/>
+      </w:pPr>
+      <w:r>
+        <w:t>Edit outlet room</w:t>
+      </w:r>
+    </w:p>
+    <w:p>
+      <w:pPr>
+        <w:pStyle w:val="ListParagraph"/>
+        <w:numPr>
+          <w:ilvl w:val="3"/>
+          <w:numId w:val="26"/>
+        </w:numPr>
+        <w:spacing w:line="240" w:lineRule="auto"/>
+      </w:pPr>
+      <w:r>
+        <w:t>Has access to every outlet in house</w:t>
+      </w:r>
+    </w:p>
+    <w:p>
+      <w:pPr>
+        <w:pStyle w:val="ListParagraph"/>
+        <w:numPr>
+          <w:ilvl w:val="3"/>
+          <w:numId w:val="26"/>
+        </w:numPr>
+        <w:spacing w:line="240" w:lineRule="auto"/>
+      </w:pPr>
+      <w:r>
+        <w:t>Add/remove any outlet’s list of users</w:t>
+      </w:r>
+    </w:p>
+    <w:p>
+      <w:pPr>
+        <w:pStyle w:val="ListParagraph"/>
+        <w:numPr>
+          <w:ilvl w:val="3"/>
+          <w:numId w:val="26"/>
+        </w:numPr>
+        <w:spacing w:line="240" w:lineRule="auto"/>
+      </w:pPr>
+      <w:r>
+        <w:t>Grant admin privileges to other users</w:t>
+      </w:r>
+    </w:p>
+    <w:p>
+      <w:pPr>
+        <w:spacing w:line="240" w:lineRule="auto"/>
+        <w:ind w:left="720"/>
+      </w:pPr>
+    </w:p>
+    <w:p>
+      <w:pPr>
+        <w:pStyle w:val="ListParagraph"/>
+        <w:numPr>
+          <w:ilvl w:val="2"/>
+          <w:numId w:val="26"/>
+        </w:numPr>
+        <w:spacing w:line="240" w:lineRule="auto"/>
+        <w:rPr>
+          <w:b/>
+        </w:rPr>
+      </w:pPr>
+      <w:r>
+        <w:rPr>
+          <w:b/>
+        </w:rPr>
+        <w:t>Raspberry Pi 3</w:t>
+      </w:r>
+    </w:p>
+    <w:p>
+      <w:pPr>
+        <w:pStyle w:val="ListParagraph"/>
+        <w:numPr>
+          <w:ilvl w:val="3"/>
+          <w:numId w:val="26"/>
+        </w:numPr>
+        <w:spacing w:line="240" w:lineRule="auto"/>
+      </w:pPr>
+      <w:r>
+        <w:t>Hosts the home Ubuntu server</w:t>
+      </w:r>
+    </w:p>
+    <w:p>
+      <w:pPr>
+        <w:pStyle w:val="ListParagraph"/>
+        <w:numPr>
+          <w:ilvl w:val="4"/>
+          <w:numId w:val="26"/>
+        </w:numPr>
+        <w:spacing w:line="240" w:lineRule="auto"/>
+      </w:pPr>
+      <w:r>
+        <w:t>Pair server with Android connected on local WiFi</w:t>
+      </w:r>
+    </w:p>
+    <w:p>
+      <w:pPr>
+        <w:pStyle w:val="ListParagraph"/>
+        <w:numPr>
+          <w:ilvl w:val="3"/>
+          <w:numId w:val="26"/>
+        </w:numPr>
+        <w:spacing w:line="240" w:lineRule="auto"/>
+        <w:ind w:left="2448"/>
+      </w:pPr>
+      <w:r>
+        <w:t>Send IP address of server</w:t>
+      </w:r>
+    </w:p>
+    <w:p>
+      <w:pPr>
+        <w:pStyle w:val="ListParagraph"/>
+        <w:numPr>
+          <w:ilvl w:val="3"/>
+          <w:numId w:val="26"/>
+        </w:numPr>
+        <w:spacing w:line="240" w:lineRule="auto"/>
+        <w:ind w:left="2448"/>
+      </w:pPr>
+      <w:r>
+        <w:t>Update MySQL Database with user credentials</w:t>
+      </w:r>
+    </w:p>
+    <w:p>
+      <w:pPr>
+        <w:pStyle w:val="ListParagraph"/>
+        <w:numPr>
+          <w:ilvl w:val="4"/>
+          <w:numId w:val="26"/>
+        </w:numPr>
+        <w:spacing w:line="240" w:lineRule="auto"/>
+        <w:ind w:left="2952"/>
+      </w:pPr>
+      <w:r>
+        <w:t>First user paired is Admin</w:t>
+      </w:r>
+    </w:p>
+    <w:p>
+      <w:pPr>
+        <w:pStyle w:val="ListParagraph"/>
+        <w:numPr>
+          <w:ilvl w:val="4"/>
+          <w:numId w:val="26"/>
+        </w:numPr>
+        <w:spacing w:line="240" w:lineRule="auto"/>
+      </w:pPr>
+      <w:r>
+        <w:t>Android Client communication</w:t>
+      </w:r>
+    </w:p>
+    <w:p>
+      <w:pPr>
+        <w:pStyle w:val="ListParagraph"/>
+        <w:numPr>
+          <w:ilvl w:val="3"/>
+          <w:numId w:val="26"/>
+        </w:numPr>
+        <w:spacing w:line="240" w:lineRule="auto"/>
+        <w:ind w:left="2448"/>
+      </w:pPr>
+      <w:r>
+        <w:t>Receive instruction</w:t>
+      </w:r>
+    </w:p>
+    <w:p>
+      <w:pPr>
+        <w:pStyle w:val="ListParagraph"/>
+        <w:numPr>
+          <w:ilvl w:val="4"/>
+          <w:numId w:val="26"/>
+        </w:numPr>
+        <w:spacing w:line="240" w:lineRule="auto"/>
+        <w:ind w:left="2952"/>
+      </w:pPr>
+      <w:r>
+        <w:t>Send Bluetooth packet to specified OutletID</w:t>
+      </w:r>
+    </w:p>
+    <w:p>
+      <w:pPr>
+        <w:pStyle w:val="ListParagraph"/>
+        <w:numPr>
+          <w:ilvl w:val="3"/>
+          <w:numId w:val="26"/>
+        </w:numPr>
+        <w:spacing w:line="240" w:lineRule="auto"/>
+        <w:ind w:left="2448"/>
+      </w:pPr>
+      <w:r>
+        <w:t>Receive status request</w:t>
+      </w:r>
+    </w:p>
+    <w:p>
+      <w:pPr>
+        <w:pStyle w:val="ListParagraph"/>
+        <w:numPr>
+          <w:ilvl w:val="4"/>
+          <w:numId w:val="26"/>
+        </w:numPr>
+        <w:spacing w:line="240" w:lineRule="auto"/>
+        <w:ind w:left="2952"/>
+      </w:pPr>
+      <w:r>
+        <w:t>Send status request packets to specified OutletIDs</w:t>
+      </w:r>
+    </w:p>
+    <w:p>
+      <w:pPr>
+        <w:pStyle w:val="ListParagraph"/>
+        <w:numPr>
+          <w:ilvl w:val="4"/>
+          <w:numId w:val="26"/>
+        </w:numPr>
+        <w:spacing w:line="240" w:lineRule="auto"/>
+        <w:ind w:left="2952"/>
+      </w:pPr>
+      <w:r>
+        <w:t>Receive Bluetooth packets</w:t>
+      </w:r>
+    </w:p>
+    <w:p>
+      <w:pPr>
+        <w:pStyle w:val="ListParagraph"/>
+        <w:numPr>
+          <w:ilvl w:val="5"/>
+          <w:numId w:val="26"/>
+        </w:numPr>
+        <w:spacing w:line="240" w:lineRule="auto"/>
+        <w:ind w:left="3456"/>
+      </w:pPr>
+      <w:r>
+        <w:t>Interpret and update database of outlet status</w:t>
+      </w:r>
+    </w:p>
+    <w:p>
+      <w:pPr>
+        <w:spacing w:line="240" w:lineRule="auto"/>
+        <w:ind w:left="720"/>
+      </w:pPr>
+    </w:p>
+    <w:p>
+      <w:pPr>
+        <w:pStyle w:val="ListParagraph"/>
+        <w:numPr>
+          <w:ilvl w:val="2"/>
+          <w:numId w:val="26"/>
+        </w:numPr>
+        <w:spacing w:line="240" w:lineRule="auto"/>
+        <w:rPr>
+          <w:b/>
+        </w:rPr>
+      </w:pPr>
+      <w:r>
+        <w:rPr>
+          <w:b/>
+        </w:rPr>
+        <w:t>Outlets</w:t>
+      </w:r>
+    </w:p>
+    <w:p>
+      <w:pPr>
+        <w:pStyle w:val="ListParagraph"/>
+        <w:numPr>
+          <w:ilvl w:val="3"/>
+          <w:numId w:val="26"/>
+        </w:numPr>
+        <w:spacing w:line="240" w:lineRule="auto"/>
+      </w:pPr>
+      <w:r>
+        <w:t>Relay default position set to off</w:t>
+      </w:r>
+    </w:p>
+    <w:p>
+      <w:pPr>
+        <w:pStyle w:val="ListParagraph"/>
+        <w:numPr>
+          <w:ilvl w:val="3"/>
+          <w:numId w:val="26"/>
+        </w:numPr>
+        <w:spacing w:line="240" w:lineRule="auto"/>
+      </w:pPr>
+      <w:r>
+        <w:lastRenderedPageBreak/>
+        <w:t>Bluetooth</w:t>
+      </w:r>
+    </w:p>
+    <w:p>
+      <w:pPr>
+        <w:pStyle w:val="ListParagraph"/>
+        <w:numPr>
+          <w:ilvl w:val="2"/>
+          <w:numId w:val="26"/>
+        </w:numPr>
+        <w:spacing w:line="240" w:lineRule="auto"/>
+        <w:ind w:left="1944"/>
+      </w:pPr>
+      <w:r>
+        <w:t>Set Bluetooth Name (20 character limit)</w:t>
+      </w:r>
+    </w:p>
+    <w:p>
+      <w:pPr>
+        <w:pStyle w:val="ListParagraph"/>
+        <w:numPr>
+          <w:ilvl w:val="2"/>
+          <w:numId w:val="26"/>
+        </w:numPr>
+        <w:spacing w:line="240" w:lineRule="auto"/>
+        <w:ind w:left="1944"/>
+      </w:pPr>
+      <w:r>
+        <w:t>Pair Bluetooth with server</w:t>
+      </w:r>
+    </w:p>
+    <w:p>
+      <w:pPr>
+        <w:pStyle w:val="ListParagraph"/>
+        <w:numPr>
+          <w:ilvl w:val="2"/>
+          <w:numId w:val="26"/>
+        </w:numPr>
+        <w:spacing w:line="240" w:lineRule="auto"/>
+        <w:ind w:left="1944"/>
+      </w:pPr>
+      <w:r>
+        <w:t>Change Bluetooth pair password</w:t>
+      </w:r>
+    </w:p>
+    <w:p>
+      <w:pPr>
+        <w:pStyle w:val="ListParagraph"/>
+        <w:numPr>
+          <w:ilvl w:val="2"/>
+          <w:numId w:val="26"/>
+        </w:numPr>
+        <w:spacing w:line="240" w:lineRule="auto"/>
+        <w:ind w:left="1944"/>
+      </w:pPr>
+      <w:r>
+        <w:t>Test Bluetooth communication</w:t>
+      </w:r>
+    </w:p>
+    <w:p>
+      <w:pPr>
+        <w:pStyle w:val="ListParagraph"/>
+        <w:numPr>
+          <w:ilvl w:val="2"/>
+          <w:numId w:val="26"/>
+        </w:numPr>
+        <w:spacing w:line="240" w:lineRule="auto"/>
+        <w:ind w:left="1944"/>
+      </w:pPr>
+      <w:r>
+        <w:t>Send state of relay (on/off position) over Bluetooth</w:t>
+      </w:r>
+    </w:p>
+    <w:p>
+      <w:pPr>
+        <w:pStyle w:val="ListParagraph"/>
+        <w:numPr>
+          <w:ilvl w:val="2"/>
+          <w:numId w:val="26"/>
+        </w:numPr>
+        <w:spacing w:line="240" w:lineRule="auto"/>
+        <w:ind w:left="1944"/>
+      </w:pPr>
+      <w:r>
+        <w:t>Receive instruction from Bluetooth server</w:t>
+      </w:r>
+    </w:p>
+    <w:p>
+      <w:pPr>
+        <w:pStyle w:val="ListParagraph"/>
+        <w:numPr>
+          <w:ilvl w:val="3"/>
+          <w:numId w:val="26"/>
+        </w:numPr>
+        <w:spacing w:line="240" w:lineRule="auto"/>
+      </w:pPr>
+      <w:r>
+        <w:t>Microcontroller</w:t>
+      </w:r>
+    </w:p>
+    <w:p>
+      <w:pPr>
+        <w:pStyle w:val="ListParagraph"/>
+        <w:numPr>
+          <w:ilvl w:val="2"/>
+          <w:numId w:val="26"/>
+        </w:numPr>
+        <w:spacing w:line="240" w:lineRule="auto"/>
+        <w:ind w:left="1944"/>
+      </w:pPr>
+      <w:r>
+        <w:t>Save paired Bluetooth info to server</w:t>
+      </w:r>
+    </w:p>
+    <w:p>
+      <w:pPr>
+        <w:pStyle w:val="ListParagraph"/>
+        <w:numPr>
+          <w:ilvl w:val="3"/>
+          <w:numId w:val="26"/>
+        </w:numPr>
+        <w:spacing w:line="240" w:lineRule="auto"/>
+        <w:ind w:left="2448"/>
+      </w:pPr>
+      <w:r>
+        <w:t>BluetoothName</w:t>
+      </w:r>
+    </w:p>
+    <w:p>
+      <w:pPr>
+        <w:pStyle w:val="ListParagraph"/>
+        <w:numPr>
+          <w:ilvl w:val="3"/>
+          <w:numId w:val="26"/>
+        </w:numPr>
+        <w:spacing w:line="240" w:lineRule="auto"/>
+        <w:ind w:left="2448"/>
+      </w:pPr>
+      <w:r>
+        <w:t>BluetoothPairingPassword</w:t>
+      </w:r>
+    </w:p>
+    <w:p>
+      <w:pPr>
+        <w:pStyle w:val="ListParagraph"/>
+        <w:numPr>
+          <w:ilvl w:val="2"/>
+          <w:numId w:val="26"/>
+        </w:numPr>
+        <w:spacing w:line="240" w:lineRule="auto"/>
+        <w:ind w:left="1944"/>
+      </w:pPr>
+      <w:r>
+        <w:t>Interpret incoming Bluetooth packet</w:t>
+      </w:r>
+    </w:p>
+    <w:p>
+      <w:pPr>
+        <w:pStyle w:val="ListParagraph"/>
+        <w:numPr>
+          <w:ilvl w:val="3"/>
+          <w:numId w:val="26"/>
+        </w:numPr>
+        <w:spacing w:line="240" w:lineRule="auto"/>
+        <w:ind w:left="2448"/>
+      </w:pPr>
+      <w:r>
+        <w:t>Instruction</w:t>
+      </w:r>
+    </w:p>
+    <w:p>
+      <w:pPr>
+        <w:pStyle w:val="ListParagraph"/>
+        <w:numPr>
+          <w:ilvl w:val="4"/>
+          <w:numId w:val="26"/>
+        </w:numPr>
+        <w:spacing w:line="240" w:lineRule="auto"/>
+        <w:ind w:left="2952"/>
+      </w:pPr>
+      <w:r>
+        <w:t>Set pin to output</w:t>
+      </w:r>
+    </w:p>
+    <w:p>
+      <w:pPr>
+        <w:pStyle w:val="ListParagraph"/>
+        <w:numPr>
+          <w:ilvl w:val="5"/>
+          <w:numId w:val="26"/>
+        </w:numPr>
+        <w:spacing w:line="240" w:lineRule="auto"/>
+        <w:ind w:left="3456"/>
+      </w:pPr>
+      <w:r>
+        <w:t>Turn relay on</w:t>
+      </w:r>
+    </w:p>
+    <w:p>
+      <w:pPr>
+        <w:pStyle w:val="ListParagraph"/>
+        <w:numPr>
+          <w:ilvl w:val="5"/>
+          <w:numId w:val="26"/>
+        </w:numPr>
+        <w:spacing w:line="240" w:lineRule="auto"/>
+        <w:ind w:left="3456"/>
+      </w:pPr>
+      <w:r>
+        <w:t>Turn relay off</w:t>
+      </w:r>
+    </w:p>
+    <w:p>
+      <w:pPr>
+        <w:pStyle w:val="ListParagraph"/>
+        <w:numPr>
+          <w:ilvl w:val="3"/>
+          <w:numId w:val="26"/>
+        </w:numPr>
+        <w:spacing w:line="240" w:lineRule="auto"/>
+        <w:ind w:left="2448"/>
+      </w:pPr>
+      <w:r>
+        <w:t>Status Request</w:t>
+      </w:r>
+    </w:p>
+    <w:p>
+      <w:pPr>
+        <w:pStyle w:val="ListParagraph"/>
+        <w:numPr>
+          <w:ilvl w:val="3"/>
+          <w:numId w:val="26"/>
+        </w:numPr>
+        <w:spacing w:line="240" w:lineRule="auto"/>
+        <w:ind w:left="2448"/>
+      </w:pPr>
+      <w:r>
+        <w:t>Send Packet</w:t>
+      </w:r>
+    </w:p>
+    <w:p>
+      <w:pPr>
+        <w:pStyle w:val="ListParagraph"/>
+        <w:numPr>
+          <w:ilvl w:val="4"/>
+          <w:numId w:val="26"/>
+        </w:numPr>
+        <w:spacing w:line="240" w:lineRule="auto"/>
+        <w:ind w:left="2952"/>
+      </w:pPr>
+      <w:r>
+        <w:t>BluetoothName</w:t>
+      </w:r>
+    </w:p>
+    <w:p>
+      <w:pPr>
+        <w:pStyle w:val="ListParagraph"/>
+        <w:numPr>
+          <w:ilvl w:val="4"/>
+          <w:numId w:val="26"/>
+        </w:numPr>
+        <w:spacing w:line="240" w:lineRule="auto"/>
+        <w:ind w:left="2952"/>
+      </w:pPr>
+      <w:r>
+        <w:t>Relay Status (on/off)</w:t>
+      </w:r>
+    </w:p>
+    <w:p/>
+    <w:p>
+      <w:pPr>
+        <w:pStyle w:val="Heading2"/>
+        <w:numPr>
+          <w:ilvl w:val="1"/>
+          <w:numId w:val="26"/>
+        </w:numPr>
+      </w:pPr>
+      <w:r>
+        <w:t>Performance</w:t>
+      </w:r>
+    </w:p>
+    <w:p>
+      <w:pPr>
+        <w:pStyle w:val="Heading2"/>
+        <w:numPr>
+          <w:ilvl w:val="1"/>
+          <w:numId w:val="26"/>
+        </w:numPr>
+      </w:pPr>
+      <w:r>
+        <w:t>Reliability</w:t>
+      </w:r>
+    </w:p>
+    <w:p>
+      <w:pPr>
+        <w:pStyle w:val="Heading2"/>
+        <w:numPr>
+          <w:ilvl w:val="1"/>
+          <w:numId w:val="26"/>
+        </w:numPr>
+      </w:pPr>
+      <w:r>
+        <w:t>Data Description</w:t>
+      </w:r>
+    </w:p>
+    <w:p>
+      <w:pPr>
+        <w:pStyle w:val="Heading2"/>
+        <w:numPr>
+          <w:ilvl w:val="1"/>
+          <w:numId w:val="26"/>
+        </w:numPr>
+      </w:pPr>
+      <w:r>
+        <w:t>Security/Safety</w:t>
+      </w:r>
+    </w:p>
+    <w:p>
+      <w:pPr>
+        <w:pStyle w:val="Heading2"/>
+        <w:numPr>
+          <w:ilvl w:val="1"/>
+          <w:numId w:val="26"/>
+        </w:numPr>
+      </w:pPr>
+      <w:r>
+        <w:t>Con</w:t>
+      </w:r>
+      <w:r>
+        <w:t>s</w:t>
+      </w:r>
+      <w:r>
+        <w:t>traints</w:t>
+      </w:r>
+    </w:p>
+    <w:p>
+      <w:r>
+        <w:br w:type="page"/>
+      </w:r>
+    </w:p>
+    <w:p>
+      <w:pPr>
+        <w:pStyle w:val="Heading1"/>
+        <w:numPr>
+          <w:ilvl w:val="0"/>
+          <w:numId w:val="26"/>
+        </w:numPr>
+      </w:pPr>
+      <w:r>
+        <w:lastRenderedPageBreak/>
+        <w:t>User Profiles</w:t>
+      </w:r>
+    </w:p>
+    <w:p>
+      <w:r>
+        <w:br w:type="page"/>
+      </w:r>
+    </w:p>
+    <w:p>
+      <w:pPr>
+        <w:pStyle w:val="Heading1"/>
+        <w:numPr>
+          <w:ilvl w:val="0"/>
+          <w:numId w:val="26"/>
+        </w:numPr>
+      </w:pPr>
+      <w:r>
+        <w:lastRenderedPageBreak/>
+        <w:t>Glossary</w:t>
+      </w:r>
+    </w:p>
+    <w:p>
+      <w:r>
+        <w:br w:type="page"/>
+      </w:r>
+    </w:p>
+    <w:p>
+      <w:pPr>
+        <w:pStyle w:val="Heading1"/>
+        <w:numPr>
+          <w:ilvl w:val="0"/>
+          <w:numId w:val="26"/>
+        </w:numPr>
+      </w:pPr>
+      <w:r>
+        <w:lastRenderedPageBreak/>
+        <w:t>Appendices</w:t>
+      </w:r>
+    </w:p>
+    <w:p/>
+    <w:p>
+      <w:pPr>
+        <w:pStyle w:val="Heading2"/>
+        <w:spacing w:after="0"/>
+        <w:contextualSpacing w:val="0"/>
+      </w:pPr>
+      <w:bookmarkStart w:id="28" w:name="h.18k65a7fwbh2" w:colFirst="0" w:colLast="0"/>
+      <w:bookmarkEnd w:id="28"/>
     </w:p>
     <w:p>
       <w:pPr>
@@ -5511,188 +5323,53 @@
           <w:szCs w:val="32"/>
         </w:rPr>
       </w:pPr>
-      <w:r>
-        <w:t>I will be using online resources to learn about the tools as I build this project. I have limited to no exposure to any of the tools listed prior to building this project.</w:t>
-      </w:r>
-      <w:r>
-        <w:br w:type="page"/>
-      </w:r>
-    </w:p>
-    <w:p>
-      <w:pPr>
-        <w:pStyle w:val="Heading1"/>
-        <w:spacing w:after="0" w:line="360" w:lineRule="auto"/>
-        <w:contextualSpacing w:val="0"/>
-      </w:pPr>
-      <w:bookmarkStart w:id="55" w:name="h.adlxsn48xo47" w:colFirst="0" w:colLast="0"/>
-      <w:bookmarkStart w:id="56" w:name="h.mh7xa69isah9" w:colFirst="0" w:colLast="0"/>
-      <w:bookmarkStart w:id="57" w:name="h.4phc5qmvktii" w:colFirst="0" w:colLast="0"/>
-      <w:bookmarkStart w:id="58" w:name="_Toc461707887"/>
-      <w:bookmarkEnd w:id="55"/>
-      <w:bookmarkEnd w:id="56"/>
-      <w:bookmarkEnd w:id="57"/>
-      <w:r>
-        <w:lastRenderedPageBreak/>
-        <w:t xml:space="preserve">6 </w:t>
-      </w:r>
-      <w:r>
-        <w:t>Summer Work Plan</w:t>
-      </w:r>
-      <w:bookmarkEnd w:id="58"/>
-    </w:p>
-    <w:p>
-      <w:r>
-        <w:t>The plan for this summer is to order all of the parts for my senior project and complete this project proposal. I will make the first outlet assembly and begin programming it.</w:t>
-      </w:r>
-      <w:r>
-        <w:t xml:space="preserve"> I’ll install all of the necessary tools and ensure that I have can build a mock Android app, set up my router, set up the server, and put on a simple database.</w:t>
-      </w:r>
-    </w:p>
-    <w:p/>
-    <w:p>
-      <w:r>
-        <w:t>Once I get things set up I’ll constantly be assessing whether I have the right tools for the job and make adjustments after researching the database, server, and programming on the ATTiny85.</w:t>
-      </w:r>
-    </w:p>
-    <w:p/>
-    <w:p>
-      <w:r>
-        <w:t>If I find that along the way I cannot make the outlets communicate with the server, I will try to allow a connection directly to the android phone, although this would prevent remote access to the outlet status.</w:t>
-      </w:r>
-    </w:p>
-    <w:p>
-      <w:pPr>
-        <w:pStyle w:val="Heading1"/>
-      </w:pPr>
-      <w:bookmarkStart w:id="59" w:name="_Toc461707888"/>
-      <w:r>
-        <w:t>Appendix A</w:t>
-      </w:r>
-      <w:r>
-        <w:t xml:space="preserve"> Glossary</w:t>
-      </w:r>
-      <w:bookmarkEnd w:id="59"/>
-    </w:p>
-    <w:p>
-      <w:pPr>
-        <w:rPr>
-          <w:b/>
-        </w:rPr>
-      </w:pPr>
-    </w:p>
-    <w:p>
-      <w:r>
-        <w:rPr>
-          <w:b/>
-        </w:rPr>
-        <w:t>DIY</w:t>
-      </w:r>
-      <w:r>
-        <w:tab/>
-        <w:t>Do It Yourself</w:t>
-      </w:r>
-    </w:p>
-    <w:p/>
-    <w:p>
-      <w:pPr>
-        <w:pStyle w:val="Heading1"/>
-      </w:pPr>
-      <w:bookmarkStart w:id="60" w:name="_Toc461707889"/>
-      <w:r>
-        <w:t>Appendix B Outlet Assembly Wiring Diagram</w:t>
-      </w:r>
-      <w:bookmarkEnd w:id="60"/>
-    </w:p>
-    <w:p>
-      <w:r>
-        <w:rPr>
-          <w:noProof/>
-        </w:rPr>
-        <w:drawing>
-          <wp:inline distT="0" distB="0" distL="0" distR="0" wp14:anchorId="2C13E333" wp14:editId="2A2813BC">
-            <wp:extent cx="5267325" cy="2962870"/>
-            <wp:effectExtent l="0" t="0" r="0" b="9525"/>
-            <wp:docPr id="3" name="Picture 3"/>
-            <wp:cNvGraphicFramePr>
-              <a:graphicFrameLocks xmlns:a="http://schemas.openxmlformats.org/drawingml/2006/main" noChangeAspect="1"/>
-            </wp:cNvGraphicFramePr>
-            <a:graphic xmlns:a="http://schemas.openxmlformats.org/drawingml/2006/main">
-              <a:graphicData uri="http://schemas.openxmlformats.org/drawingml/2006/picture">
-                <pic:pic xmlns:pic="http://schemas.openxmlformats.org/drawingml/2006/picture">
-                  <pic:nvPicPr>
-                    <pic:cNvPr id="3" name="OutletAssemblyWiringDiagram.jpg"/>
-                    <pic:cNvPicPr/>
-                  </pic:nvPicPr>
-                  <pic:blipFill>
-                    <a:blip r:embed="rId11" cstate="print">
-                      <a:extLst>
-                        <a:ext uri="{28A0092B-C50C-407E-A947-70E740481C1C}">
-                          <a14:useLocalDpi xmlns:a14="http://schemas.microsoft.com/office/drawing/2010/main" val="0"/>
-                        </a:ext>
-                      </a:extLst>
-                    </a:blip>
-                    <a:stretch>
-                      <a:fillRect/>
-                    </a:stretch>
-                  </pic:blipFill>
-                  <pic:spPr>
-                    <a:xfrm>
-                      <a:off x="0" y="0"/>
-                      <a:ext cx="5270760" cy="2964802"/>
-                    </a:xfrm>
-                    <a:prstGeom prst="rect">
-                      <a:avLst/>
-                    </a:prstGeom>
-                  </pic:spPr>
-                </pic:pic>
-              </a:graphicData>
-            </a:graphic>
-          </wp:inline>
-        </w:drawing>
-      </w:r>
-    </w:p>
-    <w:p/>
-    <w:p>
-      <w:pPr>
-        <w:pStyle w:val="Heading1"/>
-      </w:pPr>
-      <w:bookmarkStart w:id="61" w:name="_Toc461707890"/>
-      <w:r>
-        <w:lastRenderedPageBreak/>
-        <w:t>Appendix C Microcontroller Data Sheet</w:t>
-      </w:r>
-      <w:bookmarkEnd w:id="61"/>
-    </w:p>
-    <w:p>
-      <w:r>
-        <w:object w:dxaOrig="8925" w:dyaOrig="12630" w14:anchorId="7203ABFC">
-          <v:shapetype id="_x0000_t75" coordsize="21600,21600" o:spt="75" o:preferrelative="t" path="m@4@5l@4@11@9@11@9@5xe" filled="f" stroked="f">
-            <v:stroke joinstyle="miter"/>
-            <v:formulas>
-              <v:f eqn="if lineDrawn pixelLineWidth 0"/>
-              <v:f eqn="sum @0 1 0"/>
-              <v:f eqn="sum 0 0 @1"/>
-              <v:f eqn="prod @2 1 2"/>
-              <v:f eqn="prod @3 21600 pixelWidth"/>
-              <v:f eqn="prod @3 21600 pixelHeight"/>
-              <v:f eqn="sum @0 0 1"/>
-              <v:f eqn="prod @6 1 2"/>
-              <v:f eqn="prod @7 21600 pixelWidth"/>
-              <v:f eqn="sum @8 21600 0"/>
-              <v:f eqn="prod @7 21600 pixelHeight"/>
-              <v:f eqn="sum @10 21600 0"/>
-            </v:formulas>
-            <v:path o:extrusionok="f" gradientshapeok="t" o:connecttype="rect"/>
-            <o:lock v:ext="edit" aspectratio="t"/>
-          </v:shapetype>
-          <v:shape id="_x0000_i1025" type="#_x0000_t75" style="width:408pt;height:577.5pt" o:ole="">
-            <v:imagedata r:id="rId12" o:title=""/>
-          </v:shape>
-          <o:OLEObject Type="Embed" ProgID="AcroExch.Document.DC" ShapeID="_x0000_i1025" DrawAspect="Content" ObjectID="_1600800367" r:id="rId13"/>
-        </w:object>
-      </w:r>
-    </w:p>
-    <w:p/>
+      <w:bookmarkStart w:id="29" w:name="h.pia9qgjvnmoo" w:colFirst="0" w:colLast="0"/>
+      <w:bookmarkStart w:id="30" w:name="h.q01rkgh4r8k6" w:colFirst="0" w:colLast="0"/>
+      <w:bookmarkStart w:id="31" w:name="h.1m6pdm14m5wa" w:colFirst="0" w:colLast="0"/>
+      <w:bookmarkStart w:id="32" w:name="h.w96atw5bhkiz" w:colFirst="0" w:colLast="0"/>
+      <w:bookmarkStart w:id="33" w:name="h.1xz4jadsqzlc" w:colFirst="0" w:colLast="0"/>
+      <w:bookmarkStart w:id="34" w:name="h.93q4rwrqhlf4" w:colFirst="0" w:colLast="0"/>
+      <w:bookmarkStart w:id="35" w:name="h.ukc2byrh17od" w:colFirst="0" w:colLast="0"/>
+      <w:bookmarkStart w:id="36" w:name="h.5eep5vetsego" w:colFirst="0" w:colLast="0"/>
+      <w:bookmarkStart w:id="37" w:name="h.mjazrcipbh8x" w:colFirst="0" w:colLast="0"/>
+      <w:bookmarkStart w:id="38" w:name="h.2ajsuxcjg38y" w:colFirst="0" w:colLast="0"/>
+      <w:bookmarkStart w:id="39" w:name="h.7ct7ilo0qayh" w:colFirst="0" w:colLast="0"/>
+      <w:bookmarkStart w:id="40" w:name="h.6t891l840pij" w:colFirst="0" w:colLast="0"/>
+      <w:bookmarkStart w:id="41" w:name="h.4ybqx9m6ux4p" w:colFirst="0" w:colLast="0"/>
+      <w:bookmarkStart w:id="42" w:name="h.mn5zr64pwqan" w:colFirst="0" w:colLast="0"/>
+      <w:bookmarkStart w:id="43" w:name="h.i25bw92la35k" w:colFirst="0" w:colLast="0"/>
+      <w:bookmarkStart w:id="44" w:name="h.7oa9cj7451rh" w:colFirst="0" w:colLast="0"/>
+      <w:bookmarkStart w:id="45" w:name="h.z71k6epkonjb" w:colFirst="0" w:colLast="0"/>
+      <w:bookmarkStart w:id="46" w:name="h.j6t1ei9wexu7" w:colFirst="0" w:colLast="0"/>
+      <w:bookmarkStart w:id="47" w:name="h.ohq1ycto20gi" w:colFirst="0" w:colLast="0"/>
+      <w:bookmarkStart w:id="48" w:name="h.qald0roa04ab" w:colFirst="0" w:colLast="0"/>
+      <w:bookmarkStart w:id="49" w:name="h.adlxsn48xo47" w:colFirst="0" w:colLast="0"/>
+      <w:bookmarkStart w:id="50" w:name="h.mh7xa69isah9" w:colFirst="0" w:colLast="0"/>
+      <w:bookmarkStart w:id="51" w:name="h.4phc5qmvktii" w:colFirst="0" w:colLast="0"/>
+      <w:bookmarkEnd w:id="29"/>
+      <w:bookmarkEnd w:id="30"/>
+      <w:bookmarkEnd w:id="31"/>
+      <w:bookmarkEnd w:id="32"/>
+      <w:bookmarkEnd w:id="33"/>
+      <w:bookmarkEnd w:id="34"/>
+      <w:bookmarkEnd w:id="35"/>
+      <w:bookmarkEnd w:id="36"/>
+      <w:bookmarkEnd w:id="37"/>
+      <w:bookmarkEnd w:id="38"/>
+      <w:bookmarkEnd w:id="39"/>
+      <w:bookmarkEnd w:id="40"/>
+      <w:bookmarkEnd w:id="41"/>
+      <w:bookmarkEnd w:id="42"/>
+      <w:bookmarkEnd w:id="43"/>
+      <w:bookmarkEnd w:id="44"/>
+      <w:bookmarkEnd w:id="45"/>
+      <w:bookmarkEnd w:id="46"/>
+      <w:bookmarkEnd w:id="47"/>
+      <w:bookmarkEnd w:id="48"/>
+      <w:bookmarkEnd w:id="49"/>
+      <w:bookmarkEnd w:id="50"/>
+      <w:bookmarkEnd w:id="51"/>
+    </w:p>
     <w:sectPr>
       <w:pgSz w:w="12240" w:h="15840"/>
       <w:pgMar w:top="1440" w:right="1440" w:bottom="1440" w:left="1440" w:header="720" w:footer="720" w:gutter="0"/>
@@ -6035,13 +5712,13 @@
       </w:sdtContent>
     </w:sdt>
     <w:r>
-      <w:t>LytCtrl Project Proposal – 9/1</w:t>
+      <w:t>LytCtrl Project Proposal – 10</w:t>
     </w:r>
     <w:r>
-      <w:t>5</w:t>
+      <w:t>/1</w:t>
     </w:r>
     <w:r>
-      <w:t>/16</w:t>
+      <w:t>3/18</w:t>
     </w:r>
   </w:p>
 </w:ftr>
@@ -6077,11 +5754,11 @@
   <w:abstractNum w:abstractNumId="0" w15:restartNumberingAfterBreak="0">
     <w:nsid w:val="0194465F"/>
     <w:multiLevelType w:val="multilevel"/>
-    <w:tmpl w:val="D6B6C746"/>
+    <w:tmpl w:val="4B1C052A"/>
     <w:lvl w:ilvl="0">
       <w:start w:val="6"/>
       <w:numFmt w:val="decimal"/>
-      <w:lvlText w:val="%1"/>
+      <w:lvlText w:val="%1."/>
       <w:lvlJc w:val="left"/>
       <w:pPr>
         <w:ind w:left="435" w:hanging="435"/>
@@ -6757,7 +6434,7 @@
   <w:abstractNum w:abstractNumId="6" w15:restartNumberingAfterBreak="0">
     <w:nsid w:val="173C7BC1"/>
     <w:multiLevelType w:val="multilevel"/>
-    <w:tmpl w:val="63EE2DA2"/>
+    <w:tmpl w:val="5062325A"/>
     <w:lvl w:ilvl="0">
       <w:start w:val="7"/>
       <w:numFmt w:val="decimal"/>
@@ -6773,7 +6450,7 @@
     <w:lvl w:ilvl="1">
       <w:start w:val="1"/>
       <w:numFmt w:val="decimal"/>
-      <w:lvlText w:val="6.%2."/>
+      <w:lvlText w:val="%1.%2."/>
       <w:lvlJc w:val="left"/>
       <w:pPr>
         <w:ind w:left="792" w:hanging="432"/>
@@ -7406,6 +7083,119 @@
     </w:lvl>
   </w:abstractNum>
   <w:abstractNum w:abstractNumId="12" w15:restartNumberingAfterBreak="0">
+    <w:nsid w:val="24145067"/>
+    <w:multiLevelType w:val="hybridMultilevel"/>
+    <w:tmpl w:val="7AD2272E"/>
+    <w:lvl w:ilvl="0" w:tplc="04090001">
+      <w:start w:val="1"/>
+      <w:numFmt w:val="bullet"/>
+      <w:lvlText w:val=""/>
+      <w:lvlJc w:val="left"/>
+      <w:pPr>
+        <w:ind w:left="2160" w:hanging="360"/>
+      </w:pPr>
+      <w:rPr>
+        <w:rFonts w:ascii="Symbol" w:hAnsi="Symbol" w:hint="default"/>
+      </w:rPr>
+    </w:lvl>
+    <w:lvl w:ilvl="1" w:tplc="04090003" w:tentative="1">
+      <w:start w:val="1"/>
+      <w:numFmt w:val="bullet"/>
+      <w:lvlText w:val="o"/>
+      <w:lvlJc w:val="left"/>
+      <w:pPr>
+        <w:ind w:left="2880" w:hanging="360"/>
+      </w:pPr>
+      <w:rPr>
+        <w:rFonts w:ascii="Courier New" w:hAnsi="Courier New" w:cs="Courier New" w:hint="default"/>
+      </w:rPr>
+    </w:lvl>
+    <w:lvl w:ilvl="2" w:tplc="04090005" w:tentative="1">
+      <w:start w:val="1"/>
+      <w:numFmt w:val="bullet"/>
+      <w:lvlText w:val=""/>
+      <w:lvlJc w:val="left"/>
+      <w:pPr>
+        <w:ind w:left="3600" w:hanging="360"/>
+      </w:pPr>
+      <w:rPr>
+        <w:rFonts w:ascii="Wingdings" w:hAnsi="Wingdings" w:hint="default"/>
+      </w:rPr>
+    </w:lvl>
+    <w:lvl w:ilvl="3" w:tplc="04090001" w:tentative="1">
+      <w:start w:val="1"/>
+      <w:numFmt w:val="bullet"/>
+      <w:lvlText w:val=""/>
+      <w:lvlJc w:val="left"/>
+      <w:pPr>
+        <w:ind w:left="4320" w:hanging="360"/>
+      </w:pPr>
+      <w:rPr>
+        <w:rFonts w:ascii="Symbol" w:hAnsi="Symbol" w:hint="default"/>
+      </w:rPr>
+    </w:lvl>
+    <w:lvl w:ilvl="4" w:tplc="04090003" w:tentative="1">
+      <w:start w:val="1"/>
+      <w:numFmt w:val="bullet"/>
+      <w:lvlText w:val="o"/>
+      <w:lvlJc w:val="left"/>
+      <w:pPr>
+        <w:ind w:left="5040" w:hanging="360"/>
+      </w:pPr>
+      <w:rPr>
+        <w:rFonts w:ascii="Courier New" w:hAnsi="Courier New" w:cs="Courier New" w:hint="default"/>
+      </w:rPr>
+    </w:lvl>
+    <w:lvl w:ilvl="5" w:tplc="04090005" w:tentative="1">
+      <w:start w:val="1"/>
+      <w:numFmt w:val="bullet"/>
+      <w:lvlText w:val=""/>
+      <w:lvlJc w:val="left"/>
+      <w:pPr>
+        <w:ind w:left="5760" w:hanging="360"/>
+      </w:pPr>
+      <w:rPr>
+        <w:rFonts w:ascii="Wingdings" w:hAnsi="Wingdings" w:hint="default"/>
+      </w:rPr>
+    </w:lvl>
+    <w:lvl w:ilvl="6" w:tplc="04090001" w:tentative="1">
+      <w:start w:val="1"/>
+      <w:numFmt w:val="bullet"/>
+      <w:lvlText w:val=""/>
+      <w:lvlJc w:val="left"/>
+      <w:pPr>
+        <w:ind w:left="6480" w:hanging="360"/>
+      </w:pPr>
+      <w:rPr>
+        <w:rFonts w:ascii="Symbol" w:hAnsi="Symbol" w:hint="default"/>
+      </w:rPr>
+    </w:lvl>
+    <w:lvl w:ilvl="7" w:tplc="04090003" w:tentative="1">
+      <w:start w:val="1"/>
+      <w:numFmt w:val="bullet"/>
+      <w:lvlText w:val="o"/>
+      <w:lvlJc w:val="left"/>
+      <w:pPr>
+        <w:ind w:left="7200" w:hanging="360"/>
+      </w:pPr>
+      <w:rPr>
+        <w:rFonts w:ascii="Courier New" w:hAnsi="Courier New" w:cs="Courier New" w:hint="default"/>
+      </w:rPr>
+    </w:lvl>
+    <w:lvl w:ilvl="8" w:tplc="04090005" w:tentative="1">
+      <w:start w:val="1"/>
+      <w:numFmt w:val="bullet"/>
+      <w:lvlText w:val=""/>
+      <w:lvlJc w:val="left"/>
+      <w:pPr>
+        <w:ind w:left="7920" w:hanging="360"/>
+      </w:pPr>
+      <w:rPr>
+        <w:rFonts w:ascii="Wingdings" w:hAnsi="Wingdings" w:hint="default"/>
+      </w:rPr>
+    </w:lvl>
+  </w:abstractNum>
+  <w:abstractNum w:abstractNumId="13" w15:restartNumberingAfterBreak="0">
     <w:nsid w:val="2B830636"/>
     <w:multiLevelType w:val="hybridMultilevel"/>
     <w:tmpl w:val="01402C82"/>
@@ -7518,7 +7308,7 @@
       </w:pPr>
     </w:lvl>
   </w:abstractNum>
-  <w:abstractNum w:abstractNumId="13" w15:restartNumberingAfterBreak="0">
+  <w:abstractNum w:abstractNumId="14" w15:restartNumberingAfterBreak="0">
     <w:nsid w:val="315707D3"/>
     <w:multiLevelType w:val="multilevel"/>
     <w:tmpl w:val="D7E051A6"/>
@@ -7631,7 +7421,120 @@
       </w:rPr>
     </w:lvl>
   </w:abstractNum>
-  <w:abstractNum w:abstractNumId="14" w15:restartNumberingAfterBreak="0">
+  <w:abstractNum w:abstractNumId="15" w15:restartNumberingAfterBreak="0">
+    <w:nsid w:val="3334032E"/>
+    <w:multiLevelType w:val="hybridMultilevel"/>
+    <w:tmpl w:val="69903FA6"/>
+    <w:lvl w:ilvl="0" w:tplc="04090001">
+      <w:start w:val="1"/>
+      <w:numFmt w:val="bullet"/>
+      <w:lvlText w:val=""/>
+      <w:lvlJc w:val="left"/>
+      <w:pPr>
+        <w:ind w:left="2160" w:hanging="360"/>
+      </w:pPr>
+      <w:rPr>
+        <w:rFonts w:ascii="Symbol" w:hAnsi="Symbol" w:hint="default"/>
+      </w:rPr>
+    </w:lvl>
+    <w:lvl w:ilvl="1" w:tplc="04090003" w:tentative="1">
+      <w:start w:val="1"/>
+      <w:numFmt w:val="bullet"/>
+      <w:lvlText w:val="o"/>
+      <w:lvlJc w:val="left"/>
+      <w:pPr>
+        <w:ind w:left="2880" w:hanging="360"/>
+      </w:pPr>
+      <w:rPr>
+        <w:rFonts w:ascii="Courier New" w:hAnsi="Courier New" w:cs="Courier New" w:hint="default"/>
+      </w:rPr>
+    </w:lvl>
+    <w:lvl w:ilvl="2" w:tplc="04090005" w:tentative="1">
+      <w:start w:val="1"/>
+      <w:numFmt w:val="bullet"/>
+      <w:lvlText w:val=""/>
+      <w:lvlJc w:val="left"/>
+      <w:pPr>
+        <w:ind w:left="3600" w:hanging="360"/>
+      </w:pPr>
+      <w:rPr>
+        <w:rFonts w:ascii="Wingdings" w:hAnsi="Wingdings" w:hint="default"/>
+      </w:rPr>
+    </w:lvl>
+    <w:lvl w:ilvl="3" w:tplc="04090001" w:tentative="1">
+      <w:start w:val="1"/>
+      <w:numFmt w:val="bullet"/>
+      <w:lvlText w:val=""/>
+      <w:lvlJc w:val="left"/>
+      <w:pPr>
+        <w:ind w:left="4320" w:hanging="360"/>
+      </w:pPr>
+      <w:rPr>
+        <w:rFonts w:ascii="Symbol" w:hAnsi="Symbol" w:hint="default"/>
+      </w:rPr>
+    </w:lvl>
+    <w:lvl w:ilvl="4" w:tplc="04090003" w:tentative="1">
+      <w:start w:val="1"/>
+      <w:numFmt w:val="bullet"/>
+      <w:lvlText w:val="o"/>
+      <w:lvlJc w:val="left"/>
+      <w:pPr>
+        <w:ind w:left="5040" w:hanging="360"/>
+      </w:pPr>
+      <w:rPr>
+        <w:rFonts w:ascii="Courier New" w:hAnsi="Courier New" w:cs="Courier New" w:hint="default"/>
+      </w:rPr>
+    </w:lvl>
+    <w:lvl w:ilvl="5" w:tplc="04090005" w:tentative="1">
+      <w:start w:val="1"/>
+      <w:numFmt w:val="bullet"/>
+      <w:lvlText w:val=""/>
+      <w:lvlJc w:val="left"/>
+      <w:pPr>
+        <w:ind w:left="5760" w:hanging="360"/>
+      </w:pPr>
+      <w:rPr>
+        <w:rFonts w:ascii="Wingdings" w:hAnsi="Wingdings" w:hint="default"/>
+      </w:rPr>
+    </w:lvl>
+    <w:lvl w:ilvl="6" w:tplc="04090001" w:tentative="1">
+      <w:start w:val="1"/>
+      <w:numFmt w:val="bullet"/>
+      <w:lvlText w:val=""/>
+      <w:lvlJc w:val="left"/>
+      <w:pPr>
+        <w:ind w:left="6480" w:hanging="360"/>
+      </w:pPr>
+      <w:rPr>
+        <w:rFonts w:ascii="Symbol" w:hAnsi="Symbol" w:hint="default"/>
+      </w:rPr>
+    </w:lvl>
+    <w:lvl w:ilvl="7" w:tplc="04090003" w:tentative="1">
+      <w:start w:val="1"/>
+      <w:numFmt w:val="bullet"/>
+      <w:lvlText w:val="o"/>
+      <w:lvlJc w:val="left"/>
+      <w:pPr>
+        <w:ind w:left="7200" w:hanging="360"/>
+      </w:pPr>
+      <w:rPr>
+        <w:rFonts w:ascii="Courier New" w:hAnsi="Courier New" w:cs="Courier New" w:hint="default"/>
+      </w:rPr>
+    </w:lvl>
+    <w:lvl w:ilvl="8" w:tplc="04090005" w:tentative="1">
+      <w:start w:val="1"/>
+      <w:numFmt w:val="bullet"/>
+      <w:lvlText w:val=""/>
+      <w:lvlJc w:val="left"/>
+      <w:pPr>
+        <w:ind w:left="7920" w:hanging="360"/>
+      </w:pPr>
+      <w:rPr>
+        <w:rFonts w:ascii="Wingdings" w:hAnsi="Wingdings" w:hint="default"/>
+      </w:rPr>
+    </w:lvl>
+  </w:abstractNum>
+  <w:abstractNum w:abstractNumId="16" w15:restartNumberingAfterBreak="0">
     <w:nsid w:val="4041516B"/>
     <w:multiLevelType w:val="multilevel"/>
     <w:tmpl w:val="5B3ECFBA"/>
@@ -7744,7 +7647,7 @@
       </w:rPr>
     </w:lvl>
   </w:abstractNum>
-  <w:abstractNum w:abstractNumId="15" w15:restartNumberingAfterBreak="0">
+  <w:abstractNum w:abstractNumId="17" w15:restartNumberingAfterBreak="0">
     <w:nsid w:val="422E2C32"/>
     <w:multiLevelType w:val="hybridMultilevel"/>
     <w:tmpl w:val="4A68E73A"/>
@@ -7857,7 +7760,7 @@
       </w:rPr>
     </w:lvl>
   </w:abstractNum>
-  <w:abstractNum w:abstractNumId="16" w15:restartNumberingAfterBreak="0">
+  <w:abstractNum w:abstractNumId="18" w15:restartNumberingAfterBreak="0">
     <w:nsid w:val="4A8216E0"/>
     <w:multiLevelType w:val="multilevel"/>
     <w:tmpl w:val="0409001F"/>
@@ -7943,7 +7846,7 @@
       </w:pPr>
     </w:lvl>
   </w:abstractNum>
-  <w:abstractNum w:abstractNumId="17" w15:restartNumberingAfterBreak="0">
+  <w:abstractNum w:abstractNumId="19" w15:restartNumberingAfterBreak="0">
     <w:nsid w:val="50E17DA1"/>
     <w:multiLevelType w:val="multilevel"/>
     <w:tmpl w:val="9828BAE2"/>
@@ -8056,7 +7959,120 @@
       </w:rPr>
     </w:lvl>
   </w:abstractNum>
-  <w:abstractNum w:abstractNumId="18" w15:restartNumberingAfterBreak="0">
+  <w:abstractNum w:abstractNumId="20" w15:restartNumberingAfterBreak="0">
+    <w:nsid w:val="512252DB"/>
+    <w:multiLevelType w:val="hybridMultilevel"/>
+    <w:tmpl w:val="D81E8D16"/>
+    <w:lvl w:ilvl="0" w:tplc="04090001">
+      <w:start w:val="1"/>
+      <w:numFmt w:val="bullet"/>
+      <w:lvlText w:val=""/>
+      <w:lvlJc w:val="left"/>
+      <w:pPr>
+        <w:ind w:left="720" w:hanging="360"/>
+      </w:pPr>
+      <w:rPr>
+        <w:rFonts w:ascii="Symbol" w:hAnsi="Symbol" w:hint="default"/>
+      </w:rPr>
+    </w:lvl>
+    <w:lvl w:ilvl="1" w:tplc="04090003" w:tentative="1">
+      <w:start w:val="1"/>
+      <w:numFmt w:val="bullet"/>
+      <w:lvlText w:val="o"/>
+      <w:lvlJc w:val="left"/>
+      <w:pPr>
+        <w:ind w:left="1440" w:hanging="360"/>
+      </w:pPr>
+      <w:rPr>
+        <w:rFonts w:ascii="Courier New" w:hAnsi="Courier New" w:cs="Courier New" w:hint="default"/>
+      </w:rPr>
+    </w:lvl>
+    <w:lvl w:ilvl="2" w:tplc="04090005" w:tentative="1">
+      <w:start w:val="1"/>
+      <w:numFmt w:val="bullet"/>
+      <w:lvlText w:val=""/>
+      <w:lvlJc w:val="left"/>
+      <w:pPr>
+        <w:ind w:left="2160" w:hanging="360"/>
+      </w:pPr>
+      <w:rPr>
+        <w:rFonts w:ascii="Wingdings" w:hAnsi="Wingdings" w:hint="default"/>
+      </w:rPr>
+    </w:lvl>
+    <w:lvl w:ilvl="3" w:tplc="04090001" w:tentative="1">
+      <w:start w:val="1"/>
+      <w:numFmt w:val="bullet"/>
+      <w:lvlText w:val=""/>
+      <w:lvlJc w:val="left"/>
+      <w:pPr>
+        <w:ind w:left="2880" w:hanging="360"/>
+      </w:pPr>
+      <w:rPr>
+        <w:rFonts w:ascii="Symbol" w:hAnsi="Symbol" w:hint="default"/>
+      </w:rPr>
+    </w:lvl>
+    <w:lvl w:ilvl="4" w:tplc="04090003" w:tentative="1">
+      <w:start w:val="1"/>
+      <w:numFmt w:val="bullet"/>
+      <w:lvlText w:val="o"/>
+      <w:lvlJc w:val="left"/>
+      <w:pPr>
+        <w:ind w:left="3600" w:hanging="360"/>
+      </w:pPr>
+      <w:rPr>
+        <w:rFonts w:ascii="Courier New" w:hAnsi="Courier New" w:cs="Courier New" w:hint="default"/>
+      </w:rPr>
+    </w:lvl>
+    <w:lvl w:ilvl="5" w:tplc="04090005" w:tentative="1">
+      <w:start w:val="1"/>
+      <w:numFmt w:val="bullet"/>
+      <w:lvlText w:val=""/>
+      <w:lvlJc w:val="left"/>
+      <w:pPr>
+        <w:ind w:left="4320" w:hanging="360"/>
+      </w:pPr>
+      <w:rPr>
+        <w:rFonts w:ascii="Wingdings" w:hAnsi="Wingdings" w:hint="default"/>
+      </w:rPr>
+    </w:lvl>
+    <w:lvl w:ilvl="6" w:tplc="04090001" w:tentative="1">
+      <w:start w:val="1"/>
+      <w:numFmt w:val="bullet"/>
+      <w:lvlText w:val=""/>
+      <w:lvlJc w:val="left"/>
+      <w:pPr>
+        <w:ind w:left="5040" w:hanging="360"/>
+      </w:pPr>
+      <w:rPr>
+        <w:rFonts w:ascii="Symbol" w:hAnsi="Symbol" w:hint="default"/>
+      </w:rPr>
+    </w:lvl>
+    <w:lvl w:ilvl="7" w:tplc="04090003" w:tentative="1">
+      <w:start w:val="1"/>
+      <w:numFmt w:val="bullet"/>
+      <w:lvlText w:val="o"/>
+      <w:lvlJc w:val="left"/>
+      <w:pPr>
+        <w:ind w:left="5760" w:hanging="360"/>
+      </w:pPr>
+      <w:rPr>
+        <w:rFonts w:ascii="Courier New" w:hAnsi="Courier New" w:cs="Courier New" w:hint="default"/>
+      </w:rPr>
+    </w:lvl>
+    <w:lvl w:ilvl="8" w:tplc="04090005" w:tentative="1">
+      <w:start w:val="1"/>
+      <w:numFmt w:val="bullet"/>
+      <w:lvlText w:val=""/>
+      <w:lvlJc w:val="left"/>
+      <w:pPr>
+        <w:ind w:left="6480" w:hanging="360"/>
+      </w:pPr>
+      <w:rPr>
+        <w:rFonts w:ascii="Wingdings" w:hAnsi="Wingdings" w:hint="default"/>
+      </w:rPr>
+    </w:lvl>
+  </w:abstractNum>
+  <w:abstractNum w:abstractNumId="21" w15:restartNumberingAfterBreak="0">
     <w:nsid w:val="5379032B"/>
     <w:multiLevelType w:val="hybridMultilevel"/>
     <w:tmpl w:val="4FEEE294"/>
@@ -8169,7 +8185,7 @@
       </w:rPr>
     </w:lvl>
   </w:abstractNum>
-  <w:abstractNum w:abstractNumId="19" w15:restartNumberingAfterBreak="0">
+  <w:abstractNum w:abstractNumId="22" w15:restartNumberingAfterBreak="0">
     <w:nsid w:val="59C17F06"/>
     <w:multiLevelType w:val="hybridMultilevel"/>
     <w:tmpl w:val="A038F9A2"/>
@@ -8258,7 +8274,7 @@
       </w:pPr>
     </w:lvl>
   </w:abstractNum>
-  <w:abstractNum w:abstractNumId="20" w15:restartNumberingAfterBreak="0">
+  <w:abstractNum w:abstractNumId="23" w15:restartNumberingAfterBreak="0">
     <w:nsid w:val="5A596255"/>
     <w:multiLevelType w:val="multilevel"/>
     <w:tmpl w:val="490001EA"/>
@@ -8371,7 +8387,7 @@
       </w:rPr>
     </w:lvl>
   </w:abstractNum>
-  <w:abstractNum w:abstractNumId="21" w15:restartNumberingAfterBreak="0">
+  <w:abstractNum w:abstractNumId="24" w15:restartNumberingAfterBreak="0">
     <w:nsid w:val="5A733E66"/>
     <w:multiLevelType w:val="multilevel"/>
     <w:tmpl w:val="C72C7234"/>
@@ -8484,7 +8500,7 @@
       </w:rPr>
     </w:lvl>
   </w:abstractNum>
-  <w:abstractNum w:abstractNumId="22" w15:restartNumberingAfterBreak="0">
+  <w:abstractNum w:abstractNumId="25" w15:restartNumberingAfterBreak="0">
     <w:nsid w:val="5A8A1901"/>
     <w:multiLevelType w:val="hybridMultilevel"/>
     <w:tmpl w:val="CAD01EF6"/>
@@ -8597,7 +8613,93 @@
       </w:rPr>
     </w:lvl>
   </w:abstractNum>
-  <w:abstractNum w:abstractNumId="23" w15:restartNumberingAfterBreak="0">
+  <w:abstractNum w:abstractNumId="26" w15:restartNumberingAfterBreak="0">
+    <w:nsid w:val="5C091911"/>
+    <w:multiLevelType w:val="multilevel"/>
+    <w:tmpl w:val="0409001F"/>
+    <w:lvl w:ilvl="0">
+      <w:start w:val="1"/>
+      <w:numFmt w:val="decimal"/>
+      <w:lvlText w:val="%1."/>
+      <w:lvlJc w:val="left"/>
+      <w:pPr>
+        <w:ind w:left="720" w:hanging="360"/>
+      </w:pPr>
+    </w:lvl>
+    <w:lvl w:ilvl="1">
+      <w:start w:val="1"/>
+      <w:numFmt w:val="decimal"/>
+      <w:lvlText w:val="%1.%2."/>
+      <w:lvlJc w:val="left"/>
+      <w:pPr>
+        <w:ind w:left="1152" w:hanging="432"/>
+      </w:pPr>
+    </w:lvl>
+    <w:lvl w:ilvl="2">
+      <w:start w:val="1"/>
+      <w:numFmt w:val="decimal"/>
+      <w:lvlText w:val="%1.%2.%3."/>
+      <w:lvlJc w:val="left"/>
+      <w:pPr>
+        <w:ind w:left="1584" w:hanging="504"/>
+      </w:pPr>
+    </w:lvl>
+    <w:lvl w:ilvl="3">
+      <w:start w:val="1"/>
+      <w:numFmt w:val="decimal"/>
+      <w:lvlText w:val="%1.%2.%3.%4."/>
+      <w:lvlJc w:val="left"/>
+      <w:pPr>
+        <w:ind w:left="2088" w:hanging="648"/>
+      </w:pPr>
+    </w:lvl>
+    <w:lvl w:ilvl="4">
+      <w:start w:val="1"/>
+      <w:numFmt w:val="decimal"/>
+      <w:lvlText w:val="%1.%2.%3.%4.%5."/>
+      <w:lvlJc w:val="left"/>
+      <w:pPr>
+        <w:ind w:left="2592" w:hanging="792"/>
+      </w:pPr>
+    </w:lvl>
+    <w:lvl w:ilvl="5">
+      <w:start w:val="1"/>
+      <w:numFmt w:val="decimal"/>
+      <w:lvlText w:val="%1.%2.%3.%4.%5.%6."/>
+      <w:lvlJc w:val="left"/>
+      <w:pPr>
+        <w:ind w:left="3096" w:hanging="936"/>
+      </w:pPr>
+    </w:lvl>
+    <w:lvl w:ilvl="6">
+      <w:start w:val="1"/>
+      <w:numFmt w:val="decimal"/>
+      <w:lvlText w:val="%1.%2.%3.%4.%5.%6.%7."/>
+      <w:lvlJc w:val="left"/>
+      <w:pPr>
+        <w:ind w:left="3600" w:hanging="1080"/>
+      </w:pPr>
+    </w:lvl>
+    <w:lvl w:ilvl="7">
+      <w:start w:val="1"/>
+      <w:numFmt w:val="decimal"/>
+      <w:lvlText w:val="%1.%2.%3.%4.%5.%6.%7.%8."/>
+      <w:lvlJc w:val="left"/>
+      <w:pPr>
+        <w:ind w:left="4104" w:hanging="1224"/>
+      </w:pPr>
+    </w:lvl>
+    <w:lvl w:ilvl="8">
+      <w:start w:val="1"/>
+      <w:numFmt w:val="decimal"/>
+      <w:lvlText w:val="%1.%2.%3.%4.%5.%6.%7.%8.%9."/>
+      <w:lvlJc w:val="left"/>
+      <w:pPr>
+        <w:ind w:left="4680" w:hanging="1440"/>
+      </w:pPr>
+    </w:lvl>
+  </w:abstractNum>
+  <w:abstractNum w:abstractNumId="27" w15:restartNumberingAfterBreak="0">
     <w:nsid w:val="64BF4342"/>
     <w:multiLevelType w:val="multilevel"/>
     <w:tmpl w:val="8228A364"/>
@@ -8710,7 +8812,7 @@
       </w:rPr>
     </w:lvl>
   </w:abstractNum>
-  <w:abstractNum w:abstractNumId="24" w15:restartNumberingAfterBreak="0">
+  <w:abstractNum w:abstractNumId="28" w15:restartNumberingAfterBreak="0">
     <w:nsid w:val="66B74B96"/>
     <w:multiLevelType w:val="multilevel"/>
     <w:tmpl w:val="EC38E88A"/>
@@ -8823,7 +8925,7 @@
       </w:rPr>
     </w:lvl>
   </w:abstractNum>
-  <w:abstractNum w:abstractNumId="25" w15:restartNumberingAfterBreak="0">
+  <w:abstractNum w:abstractNumId="29" w15:restartNumberingAfterBreak="0">
     <w:nsid w:val="74F06ADB"/>
     <w:multiLevelType w:val="multilevel"/>
     <w:tmpl w:val="4EF0A548"/>
@@ -8937,25 +9039,25 @@
     </w:lvl>
   </w:abstractNum>
   <w:num w:numId="1">
-    <w:abstractNumId w:val="13"/>
+    <w:abstractNumId w:val="14"/>
   </w:num>
   <w:num w:numId="2">
-    <w:abstractNumId w:val="24"/>
+    <w:abstractNumId w:val="28"/>
   </w:num>
   <w:num w:numId="3">
-    <w:abstractNumId w:val="14"/>
+    <w:abstractNumId w:val="16"/>
   </w:num>
   <w:num w:numId="4">
-    <w:abstractNumId w:val="20"/>
+    <w:abstractNumId w:val="23"/>
   </w:num>
   <w:num w:numId="5">
-    <w:abstractNumId w:val="25"/>
+    <w:abstractNumId w:val="29"/>
   </w:num>
   <w:num w:numId="6">
     <w:abstractNumId w:val="9"/>
   </w:num>
   <w:num w:numId="7">
-    <w:abstractNumId w:val="17"/>
+    <w:abstractNumId w:val="19"/>
   </w:num>
   <w:num w:numId="8">
     <w:abstractNumId w:val="3"/>
@@ -8964,25 +9066,25 @@
     <w:abstractNumId w:val="10"/>
   </w:num>
   <w:num w:numId="10">
-    <w:abstractNumId w:val="23"/>
+    <w:abstractNumId w:val="27"/>
   </w:num>
   <w:num w:numId="11">
-    <w:abstractNumId w:val="16"/>
+    <w:abstractNumId w:val="18"/>
   </w:num>
   <w:num w:numId="12">
-    <w:abstractNumId w:val="19"/>
+    <w:abstractNumId w:val="22"/>
   </w:num>
   <w:num w:numId="13">
     <w:abstractNumId w:val="5"/>
   </w:num>
   <w:num w:numId="14">
-    <w:abstractNumId w:val="18"/>
+    <w:abstractNumId w:val="21"/>
   </w:num>
   <w:num w:numId="15">
-    <w:abstractNumId w:val="15"/>
+    <w:abstractNumId w:val="17"/>
   </w:num>
   <w:num w:numId="16">
-    <w:abstractNumId w:val="22"/>
+    <w:abstractNumId w:val="25"/>
   </w:num>
   <w:num w:numId="17">
     <w:abstractNumId w:val="8"/>
@@ -8991,10 +9093,10 @@
     <w:abstractNumId w:val="0"/>
   </w:num>
   <w:num w:numId="19">
-    <w:abstractNumId w:val="21"/>
+    <w:abstractNumId w:val="24"/>
   </w:num>
   <w:num w:numId="20">
-    <w:abstractNumId w:val="12"/>
+    <w:abstractNumId w:val="13"/>
   </w:num>
   <w:num w:numId="21">
     <w:abstractNumId w:val="11"/>
@@ -9013,6 +9115,18 @@
   </w:num>
   <w:num w:numId="26">
     <w:abstractNumId w:val="6"/>
+  </w:num>
+  <w:num w:numId="27">
+    <w:abstractNumId w:val="26"/>
+  </w:num>
+  <w:num w:numId="28">
+    <w:abstractNumId w:val="20"/>
+  </w:num>
+  <w:num w:numId="29">
+    <w:abstractNumId w:val="15"/>
+  </w:num>
+  <w:num w:numId="30">
+    <w:abstractNumId w:val="12"/>
   </w:num>
 </w:numbering>
 </file>
@@ -9887,6 +10001,18 @@
       <w:szCs w:val="28"/>
     </w:rPr>
   </w:style>
+  <w:style w:type="character" w:styleId="UnresolvedMention">
+    <w:name w:val="Unresolved Mention"/>
+    <w:basedOn w:val="DefaultParagraphFont"/>
+    <w:uiPriority w:val="99"/>
+    <w:semiHidden/>
+    <w:unhideWhenUsed/>
+    <w:rsid w:val="00267232"/>
+    <w:rPr>
+      <w:color w:val="808080"/>
+      <w:shd w:val="clear" w:color="auto" w:fill="E6E6E6"/>
+    </w:rPr>
+  </w:style>
 </w:styles>
 </file>
 
@@ -10156,7 +10282,7 @@
 </file>
 
 <file path=customXml/itemProps1.xml><?xml version="1.0" encoding="utf-8"?>
-<ds:datastoreItem xmlns:ds="http://schemas.openxmlformats.org/officeDocument/2006/customXml" ds:itemID="{C7DBE0DE-09D6-4C77-8269-9B26B5F81C7F}">
+<ds:datastoreItem xmlns:ds="http://schemas.openxmlformats.org/officeDocument/2006/customXml" ds:itemID="{6A3A115D-3064-4819-9F09-C90A7FC51CBF}">
   <ds:schemaRefs>
     <ds:schemaRef ds:uri="http://schemas.openxmlformats.org/officeDocument/2006/bibliography"/>
   </ds:schemaRefs>

</xml_diff>

<commit_message>
Finish System General Description Section of Proposal
</commit_message>
<xml_diff>
--- a/SeniorProject/LightControl.docx
+++ b/SeniorProject/LightControl.docx
@@ -326,7 +326,14 @@
           <w:b/>
           <w:color w:val="767171" w:themeColor="background2" w:themeShade="80"/>
         </w:rPr>
-        <w:t>Original Work Copyright ©2016-2017 LytCtrl.</w:t>
+        <w:t>Original Work Copyright ©2018-2019</w:t>
+      </w:r>
+      <w:r>
+        <w:rPr>
+          <w:b/>
+          <w:color w:val="767171" w:themeColor="background2" w:themeShade="80"/>
+        </w:rPr>
+        <w:t xml:space="preserve"> LytCtrl.</w:t>
       </w:r>
     </w:p>
     <w:p>
@@ -3387,7 +3394,10 @@
         <w:ind w:left="1440"/>
       </w:pPr>
       <w:r>
-        <w:t>The Android App will be available on the Google Play store. The</w:t>
+        <w:t>The Android App and t</w:t>
+      </w:r>
+      <w:r>
+        <w:t>he</w:t>
       </w:r>
       <w:r>
         <w:t xml:space="preserve"> Raspberry Pi software will have installation instructions and the source code available on GitHub.com at </w:t>
@@ -3548,8 +3558,6 @@
       <w:r>
         <w:t xml:space="preserve"> to the senior project advisor</w:t>
       </w:r>
-      <w:bookmarkStart w:id="22" w:name="_GoBack"/>
-      <w:bookmarkEnd w:id="22"/>
       <w:r>
         <w:t xml:space="preserve"> and will include:</w:t>
       </w:r>
@@ -3608,10 +3616,21 @@
     </w:p>
     <w:p>
       <w:r>
-        <w:t>LytCtrl will deliver an android app, server software package, and an outlet cover to turn an outlet on and off by June 2017.</w:t>
-      </w:r>
-    </w:p>
-    <w:p/>
+        <w:t>LytC</w:t>
+      </w:r>
+      <w:r>
+        <w:t xml:space="preserve">trl will deliver an android app and a </w:t>
+      </w:r>
+      <w:r>
+        <w:t xml:space="preserve">server software package to </w:t>
+      </w:r>
+      <w:r>
+        <w:t>control NanoLeaf Light Panels</w:t>
+      </w:r>
+      <w:r>
+        <w:t>.</w:t>
+      </w:r>
+    </w:p>
     <w:p>
       <w:pPr>
         <w:pStyle w:val="Heading2"/>
@@ -3625,9 +3644,139 @@
       </w:r>
     </w:p>
     <w:p>
-      <w:r>
-        <w:t xml:space="preserve">Home automation systems are still new to the market, which means the cost of buying one is high. </w:t>
-      </w:r>
+      <w:pPr>
+        <w:ind w:left="1440"/>
+      </w:pPr>
+      <w:r>
+        <w:t xml:space="preserve">Smart lighting is becoming more </w:t>
+      </w:r>
+      <w:r>
+        <w:t>popular,</w:t>
+      </w:r>
+      <w:r>
+        <w:t xml:space="preserve"> </w:t>
+      </w:r>
+      <w:r>
+        <w:t xml:space="preserve">but control of the lights has limited functionality. </w:t>
+      </w:r>
+      <w:r>
+        <w:t>Typically,</w:t>
+      </w:r>
+      <w:r>
+        <w:t xml:space="preserve"> smart lights allow their color and brightness to be changed manually with limited automated color changing or turning on/off.</w:t>
+      </w:r>
+    </w:p>
+    <w:p>
+      <w:pPr>
+        <w:ind w:left="1440"/>
+      </w:pPr>
+    </w:p>
+    <w:p>
+      <w:pPr>
+        <w:ind w:left="1440"/>
+      </w:pPr>
+      <w:r>
+        <w:rPr>
+          <w:i/>
+        </w:rPr>
+        <w:t>Ly</w:t>
+      </w:r>
+      <w:r>
+        <w:rPr>
+          <w:i/>
+        </w:rPr>
+        <w:t>tCtrl</w:t>
+      </w:r>
+      <w:r>
+        <w:t xml:space="preserve"> will give more control to owners of the NanoLeaf Light Panels with Rhythm modules by adding time scheduling</w:t>
+      </w:r>
+      <w:r>
+        <w:t xml:space="preserve"> and user profiles so that multiple users can control the same lights.</w:t>
+      </w:r>
+    </w:p>
+    <w:p>
+      <w:pPr>
+        <w:ind w:left="1440"/>
+      </w:pPr>
+    </w:p>
+    <w:p>
+      <w:pPr>
+        <w:ind w:left="1440"/>
+      </w:pPr>
+      <w:r>
+        <w:t xml:space="preserve">The system will have four major subsystems: </w:t>
+      </w:r>
+    </w:p>
+    <w:p>
+      <w:pPr>
+        <w:pStyle w:val="ListParagraph"/>
+        <w:numPr>
+          <w:ilvl w:val="0"/>
+          <w:numId w:val="12"/>
+        </w:numPr>
+        <w:ind w:left="2520"/>
+      </w:pPr>
+      <w:r>
+        <w:t>a WiFi router,</w:t>
+      </w:r>
+    </w:p>
+    <w:p>
+      <w:pPr>
+        <w:pStyle w:val="ListParagraph"/>
+        <w:numPr>
+          <w:ilvl w:val="0"/>
+          <w:numId w:val="12"/>
+        </w:numPr>
+        <w:ind w:left="2520"/>
+      </w:pPr>
+      <w:r>
+        <w:t>a server (in this project a Raspberry Pi 3 is</w:t>
+      </w:r>
+      <w:r>
+        <w:t xml:space="preserve"> used but any server should work),</w:t>
+      </w:r>
+      <w:r>
+        <w:t xml:space="preserve"> </w:t>
+      </w:r>
+    </w:p>
+    <w:p>
+      <w:pPr>
+        <w:pStyle w:val="ListParagraph"/>
+        <w:numPr>
+          <w:ilvl w:val="0"/>
+          <w:numId w:val="12"/>
+        </w:numPr>
+        <w:ind w:left="2520"/>
+      </w:pPr>
+      <w:r>
+        <w:t>the NanoLeaf Light Panels with Rhythm Module</w:t>
+      </w:r>
+      <w:r>
+        <w:t xml:space="preserve">, </w:t>
+      </w:r>
+    </w:p>
+    <w:p>
+      <w:pPr>
+        <w:pStyle w:val="ListParagraph"/>
+        <w:numPr>
+          <w:ilvl w:val="0"/>
+          <w:numId w:val="12"/>
+        </w:numPr>
+        <w:ind w:left="2520"/>
+      </w:pPr>
+      <w:r>
+        <w:t>and an android app.</w:t>
+      </w:r>
+    </w:p>
+    <w:p>
+      <w:pPr>
+        <w:ind w:left="1440"/>
+      </w:pPr>
+    </w:p>
+    <w:p>
+      <w:pPr>
+        <w:ind w:left="1440"/>
+      </w:pPr>
       <w:r>
         <w:rPr>
           <w:i/>
@@ -3635,90 +3784,57 @@
         <w:t>LytCtrl</w:t>
       </w:r>
       <w:r>
-        <w:t xml:space="preserve"> (pronounced light control) aims to provide an economical light automation system with android app controlled outlets. </w:t>
-      </w:r>
-    </w:p>
-    <w:p/>
-    <w:p>
-      <w:r>
-        <w:rPr>
-          <w:i/>
-        </w:rPr>
-        <w:t>Light Control</w:t>
-      </w:r>
-      <w:r>
-        <w:t xml:space="preserve"> will provide an inexpensive option to users who wish to replicate the setup. This project will facilitate a </w:t>
-      </w:r>
-      <w:r>
-        <w:rPr>
-          <w:b/>
-        </w:rPr>
-        <w:t>DIY</w:t>
-      </w:r>
-      <w:r>
-        <w:t xml:space="preserve"> approach to adding android app controlled lights in the home.</w:t>
-      </w:r>
-    </w:p>
-    <w:p/>
-    <w:p>
-      <w:r>
-        <w:t xml:space="preserve">The system will have four major subsystems: </w:t>
-      </w:r>
-    </w:p>
-    <w:p>
-      <w:pPr>
-        <w:pStyle w:val="ListParagraph"/>
-        <w:numPr>
-          <w:ilvl w:val="0"/>
-          <w:numId w:val="12"/>
-        </w:numPr>
-        <w:ind w:left="1080"/>
-      </w:pPr>
-      <w:r>
-        <w:t xml:space="preserve">a WiFi router, </w:t>
-      </w:r>
-    </w:p>
-    <w:p>
-      <w:pPr>
-        <w:pStyle w:val="ListParagraph"/>
-        <w:numPr>
-          <w:ilvl w:val="0"/>
-          <w:numId w:val="12"/>
-        </w:numPr>
-        <w:ind w:left="1080"/>
-      </w:pPr>
-      <w:r>
-        <w:t xml:space="preserve">a server (in this project a Raspberry Pi 3 is used but any server will work), </w:t>
-      </w:r>
-    </w:p>
-    <w:p>
-      <w:pPr>
-        <w:pStyle w:val="ListParagraph"/>
-        <w:numPr>
-          <w:ilvl w:val="0"/>
-          <w:numId w:val="12"/>
-        </w:numPr>
-        <w:ind w:left="1080"/>
-      </w:pPr>
-      <w:r>
-        <w:t xml:space="preserve">the outlet assembly, </w:t>
-      </w:r>
-    </w:p>
-    <w:p>
-      <w:pPr>
-        <w:pStyle w:val="ListParagraph"/>
-        <w:numPr>
-          <w:ilvl w:val="0"/>
-          <w:numId w:val="12"/>
-        </w:numPr>
-        <w:ind w:left="1080"/>
-      </w:pPr>
-      <w:r>
-        <w:t>and an android app.</w:t>
-      </w:r>
-    </w:p>
-    <w:p/>
-    <w:p>
+        <w:t xml:space="preserve"> focuses on the user’s perspective by making installation intuitive. The software package for the </w:t>
+      </w:r>
+      <w:r>
+        <w:t>Raspberry Pi server</w:t>
+      </w:r>
+      <w:r>
+        <w:t xml:space="preserve"> will lead the user through a step-by-step wizard for installation and security setup</w:t>
+      </w:r>
+      <w:r>
+        <w:t xml:space="preserve"> (assuming the Raspberry Pi is used in UI mode</w:t>
+      </w:r>
+      <w:r>
+        <w:t>). Upon launching the Android app for the first time, the user will be prompted to log in</w:t>
+      </w:r>
+      <w:r>
+        <w:t>.</w:t>
+      </w:r>
+      <w:r>
+        <w:t xml:space="preserve"> The Android app will then search for lights nearby.</w:t>
+      </w:r>
+      <w:r>
+        <w:t xml:space="preserve"> </w:t>
+      </w:r>
+      <w:r>
+        <w:t>The user will then be able to see what orientation their lights are in and start programming their color and brightness. In a separate menu on the Android app, the user will be able to schedule when they want their lights to be turned on and which “light profile” (color/brightness/</w:t>
+      </w:r>
+      <w:r>
+        <w:t>transition)</w:t>
+      </w:r>
+      <w:r>
+        <w:t xml:space="preserve"> to use</w:t>
+      </w:r>
+      <w:r>
+        <w:t>.</w:t>
+      </w:r>
+      <w:r>
+        <w:t xml:space="preserve"> </w:t>
+      </w:r>
+    </w:p>
+    <w:p>
+      <w:pPr>
+        <w:ind w:left="1440"/>
+      </w:pPr>
+    </w:p>
+    <w:p>
+      <w:pPr>
+        <w:ind w:left="1440"/>
+      </w:pPr>
+      <w:r>
+        <w:t xml:space="preserve">The secondary focus of </w:t>
+      </w:r>
       <w:r>
         <w:rPr>
           <w:i/>
@@ -3726,13 +3842,13 @@
         <w:t>LytCtrl</w:t>
       </w:r>
       <w:r>
-        <w:t xml:space="preserve"> focuses on the user’s perspective by making installation intuitive. The software package for the home computer will lead the user through a step-by-step wizard for installation and security setup. Each outlet cover has a Bluetooth chip, allowing communication to the home computer. When a new Bluetooth device is discovered, the home computer notifies the administrative Android user. The Android user can setup a new outlet and assign it at product type (light, alarm clock, tv, etc) and a nickname. Later, they can check to see which outlets are on or off. With a quick tap, they can turn off their bedside lamp they forgot to turn off.</w:t>
-      </w:r>
-    </w:p>
-    <w:p/>
-    <w:p>
-      <w:r>
-        <w:t xml:space="preserve">The secondary focus of </w:t>
+        <w:t xml:space="preserve"> is to help develop home use of Internet of Things (IoT), the idea that everyday objects have some sort of network connectivity. In this case, it is the network of the computer, </w:t>
+      </w:r>
+      <w:r>
+        <w:t>smart lights</w:t>
+      </w:r>
+      <w:r>
+        <w:t xml:space="preserve">, and android devices. </w:t>
       </w:r>
       <w:r>
         <w:rPr>
@@ -3741,15 +3857,6 @@
         <w:t>LytCtrl</w:t>
       </w:r>
       <w:r>
-        <w:t xml:space="preserve"> is to help develop home use of Internet of Things (IoT), the idea that everyday objects have some sort of network connectivity. In this case, it is the network of the computer, outlets, and android devices. </w:t>
-      </w:r>
-      <w:r>
-        <w:rPr>
-          <w:i/>
-        </w:rPr>
-        <w:t>LytCtrl</w:t>
-      </w:r>
-      <w:r>
         <w:t xml:space="preserve"> will be on the leading edge of this new, IoT industry.</w:t>
       </w:r>
     </w:p>
@@ -3781,6 +3888,14 @@
     </w:p>
     <w:p>
       <w:pPr>
+        <w:ind w:left="1440"/>
+      </w:pPr>
+      <w:r>
+        <w:t>No prior releases of this app have been made.</w:t>
+      </w:r>
+    </w:p>
+    <w:p>
+      <w:pPr>
         <w:pStyle w:val="Heading2"/>
         <w:numPr>
           <w:ilvl w:val="1"/>
@@ -3824,7 +3939,7 @@
         </w:numPr>
       </w:pPr>
       <w:r>
-        <w:t xml:space="preserve">Ubuntu Server </w:t>
+        <w:t>Wireless Router</w:t>
       </w:r>
     </w:p>
     <w:p>
@@ -3836,7 +3951,7 @@
         </w:numPr>
       </w:pPr>
       <w:r>
-        <w:t>Wireless Router</w:t>
+        <w:t>NanoLeaf Light Panels</w:t>
       </w:r>
     </w:p>
     <w:p>
@@ -3848,55 +3963,12 @@
         </w:numPr>
       </w:pPr>
       <w:r>
-        <w:t>Outlets</w:t>
-      </w:r>
-    </w:p>
-    <w:p>
-      <w:pPr>
-        <w:pStyle w:val="ListParagraph"/>
-        <w:numPr>
-          <w:ilvl w:val="0"/>
-          <w:numId w:val="28"/>
-        </w:numPr>
-      </w:pPr>
-      <w:r>
-        <w:t>ATTiny85 microcontroller development board</w:t>
-      </w:r>
-    </w:p>
-    <w:p>
-      <w:pPr>
-        <w:pStyle w:val="ListParagraph"/>
-        <w:numPr>
-          <w:ilvl w:val="0"/>
-          <w:numId w:val="28"/>
-        </w:numPr>
-      </w:pPr>
-      <w:r>
-        <w:t>220VAC @ 20A Relay</w:t>
-      </w:r>
-    </w:p>
-    <w:p>
-      <w:pPr>
-        <w:pStyle w:val="ListParagraph"/>
-        <w:numPr>
-          <w:ilvl w:val="0"/>
-          <w:numId w:val="28"/>
-        </w:numPr>
-      </w:pPr>
-      <w:r>
-        <w:t>JBtek HC-06 Bluetooth to UART converter</w:t>
-      </w:r>
-    </w:p>
-    <w:p>
-      <w:pPr>
-        <w:spacing w:line="360" w:lineRule="auto"/>
-        <w:ind w:left="2340"/>
-        <w:contextualSpacing/>
-      </w:pPr>
-    </w:p>
-    <w:p>
-      <w:bookmarkStart w:id="23" w:name="h.ql7115crmjap" w:colFirst="0" w:colLast="0"/>
-      <w:bookmarkEnd w:id="23"/>
+        <w:t>NanoLeaf Rhythm Module</w:t>
+      </w:r>
+    </w:p>
+    <w:p>
+      <w:bookmarkStart w:id="22" w:name="h.ql7115crmjap" w:colFirst="0" w:colLast="0"/>
+      <w:bookmarkEnd w:id="22"/>
     </w:p>
     <w:tbl>
       <w:tblPr>
@@ -4254,14 +4326,14 @@
       </w:tr>
     </w:tbl>
     <w:p>
-      <w:bookmarkStart w:id="24" w:name="h.e6knrftfifzz" w:colFirst="0" w:colLast="0"/>
-      <w:bookmarkStart w:id="25" w:name="h.n654pmecrfyz" w:colFirst="0" w:colLast="0"/>
-      <w:bookmarkStart w:id="26" w:name="h.prtyyspxzxhg" w:colFirst="0" w:colLast="0"/>
-      <w:bookmarkStart w:id="27" w:name="h.w3y0gsbv4rol" w:colFirst="0" w:colLast="0"/>
+      <w:bookmarkStart w:id="23" w:name="h.e6knrftfifzz" w:colFirst="0" w:colLast="0"/>
+      <w:bookmarkStart w:id="24" w:name="h.n654pmecrfyz" w:colFirst="0" w:colLast="0"/>
+      <w:bookmarkStart w:id="25" w:name="h.prtyyspxzxhg" w:colFirst="0" w:colLast="0"/>
+      <w:bookmarkStart w:id="26" w:name="h.w3y0gsbv4rol" w:colFirst="0" w:colLast="0"/>
+      <w:bookmarkEnd w:id="23"/>
       <w:bookmarkEnd w:id="24"/>
       <w:bookmarkEnd w:id="25"/>
       <w:bookmarkEnd w:id="26"/>
-      <w:bookmarkEnd w:id="27"/>
     </w:p>
     <w:p>
       <w:r>
@@ -4282,6 +4354,23 @@
     </w:p>
     <w:p>
       <w:pPr>
+        <w:ind w:left="1440"/>
+      </w:pPr>
+      <w:r>
+        <w:t xml:space="preserve">The </w:t>
+      </w:r>
+      <w:r>
+        <w:rPr>
+          <w:i/>
+        </w:rPr>
+        <w:t>LytCtrl</w:t>
+      </w:r>
+      <w:r>
+        <w:t xml:space="preserve"> Android app will depend on the Android SDK. The Raspberry Pi server will use MySql and the NanoLeaf API in order to store user data and communicate with the NanoLeaf Light Panels. </w:t>
+      </w:r>
+    </w:p>
+    <w:p>
+      <w:pPr>
         <w:pStyle w:val="Heading2"/>
         <w:numPr>
           <w:ilvl w:val="1"/>
@@ -4294,6 +4383,42 @@
     </w:p>
     <w:p>
       <w:pPr>
+        <w:pStyle w:val="ListParagraph"/>
+        <w:numPr>
+          <w:ilvl w:val="0"/>
+          <w:numId w:val="31"/>
+        </w:numPr>
+      </w:pPr>
+      <w:r>
+        <w:t>Android phone (development and testing on Samsung S6)</w:t>
+      </w:r>
+    </w:p>
+    <w:p>
+      <w:pPr>
+        <w:pStyle w:val="ListParagraph"/>
+        <w:numPr>
+          <w:ilvl w:val="0"/>
+          <w:numId w:val="31"/>
+        </w:numPr>
+      </w:pPr>
+      <w:r>
+        <w:t>Raspberry Pi 3</w:t>
+      </w:r>
+    </w:p>
+    <w:p>
+      <w:pPr>
+        <w:pStyle w:val="ListParagraph"/>
+        <w:numPr>
+          <w:ilvl w:val="0"/>
+          <w:numId w:val="31"/>
+        </w:numPr>
+      </w:pPr>
+      <w:r>
+        <w:t>NanoLeaf Panels and Rhythm Module</w:t>
+      </w:r>
+    </w:p>
+    <w:p>
+      <w:pPr>
         <w:pStyle w:val="Heading2"/>
         <w:numPr>
           <w:ilvl w:val="1"/>
@@ -4306,6 +4431,55 @@
     </w:p>
     <w:p>
       <w:pPr>
+        <w:pStyle w:val="ListParagraph"/>
+        <w:numPr>
+          <w:ilvl w:val="0"/>
+          <w:numId w:val="32"/>
+        </w:numPr>
+      </w:pPr>
+      <w:r>
+        <w:t>Android version 7.0 (Nougat)</w:t>
+      </w:r>
+    </w:p>
+    <w:p>
+      <w:pPr>
+        <w:pStyle w:val="ListParagraph"/>
+        <w:numPr>
+          <w:ilvl w:val="0"/>
+          <w:numId w:val="32"/>
+        </w:numPr>
+      </w:pPr>
+      <w:r>
+        <w:lastRenderedPageBreak/>
+        <w:t>MySQL Community Server version 8.0.12</w:t>
+      </w:r>
+    </w:p>
+    <w:p>
+      <w:pPr>
+        <w:pStyle w:val="ListParagraph"/>
+        <w:numPr>
+          <w:ilvl w:val="0"/>
+          <w:numId w:val="32"/>
+        </w:numPr>
+      </w:pPr>
+      <w:r>
+        <w:t>SQLite for Android</w:t>
+      </w:r>
+    </w:p>
+    <w:p>
+      <w:pPr>
+        <w:pStyle w:val="ListParagraph"/>
+        <w:numPr>
+          <w:ilvl w:val="0"/>
+          <w:numId w:val="32"/>
+        </w:numPr>
+      </w:pPr>
+      <w:r>
+        <w:t>NanoLeaf Open API</w:t>
+      </w:r>
+    </w:p>
+    <w:p>
+      <w:pPr>
         <w:pStyle w:val="Heading2"/>
         <w:numPr>
           <w:ilvl w:val="1"/>
@@ -4315,6 +4489,20 @@
       <w:r>
         <w:t>Third Party Libraries</w:t>
       </w:r>
+    </w:p>
+    <w:p>
+      <w:pPr>
+        <w:pStyle w:val="ListParagraph"/>
+        <w:numPr>
+          <w:ilvl w:val="0"/>
+          <w:numId w:val="33"/>
+        </w:numPr>
+      </w:pPr>
+      <w:r>
+        <w:t>NanoLeaf Open API</w:t>
+      </w:r>
+      <w:bookmarkStart w:id="27" w:name="_GoBack"/>
+      <w:bookmarkEnd w:id="27"/>
     </w:p>
     <w:p>
       <w:r>
@@ -6884,6 +7072,119 @@
     </w:lvl>
   </w:abstractNum>
   <w:abstractNum w:abstractNumId="10" w15:restartNumberingAfterBreak="0">
+    <w:nsid w:val="210A3DEB"/>
+    <w:multiLevelType w:val="hybridMultilevel"/>
+    <w:tmpl w:val="4DD20672"/>
+    <w:lvl w:ilvl="0" w:tplc="04090001">
+      <w:start w:val="1"/>
+      <w:numFmt w:val="bullet"/>
+      <w:lvlText w:val=""/>
+      <w:lvlJc w:val="left"/>
+      <w:pPr>
+        <w:ind w:left="2160" w:hanging="360"/>
+      </w:pPr>
+      <w:rPr>
+        <w:rFonts w:ascii="Symbol" w:hAnsi="Symbol" w:hint="default"/>
+      </w:rPr>
+    </w:lvl>
+    <w:lvl w:ilvl="1" w:tplc="04090003" w:tentative="1">
+      <w:start w:val="1"/>
+      <w:numFmt w:val="bullet"/>
+      <w:lvlText w:val="o"/>
+      <w:lvlJc w:val="left"/>
+      <w:pPr>
+        <w:ind w:left="2880" w:hanging="360"/>
+      </w:pPr>
+      <w:rPr>
+        <w:rFonts w:ascii="Courier New" w:hAnsi="Courier New" w:cs="Courier New" w:hint="default"/>
+      </w:rPr>
+    </w:lvl>
+    <w:lvl w:ilvl="2" w:tplc="04090005" w:tentative="1">
+      <w:start w:val="1"/>
+      <w:numFmt w:val="bullet"/>
+      <w:lvlText w:val=""/>
+      <w:lvlJc w:val="left"/>
+      <w:pPr>
+        <w:ind w:left="3600" w:hanging="360"/>
+      </w:pPr>
+      <w:rPr>
+        <w:rFonts w:ascii="Wingdings" w:hAnsi="Wingdings" w:hint="default"/>
+      </w:rPr>
+    </w:lvl>
+    <w:lvl w:ilvl="3" w:tplc="04090001" w:tentative="1">
+      <w:start w:val="1"/>
+      <w:numFmt w:val="bullet"/>
+      <w:lvlText w:val=""/>
+      <w:lvlJc w:val="left"/>
+      <w:pPr>
+        <w:ind w:left="4320" w:hanging="360"/>
+      </w:pPr>
+      <w:rPr>
+        <w:rFonts w:ascii="Symbol" w:hAnsi="Symbol" w:hint="default"/>
+      </w:rPr>
+    </w:lvl>
+    <w:lvl w:ilvl="4" w:tplc="04090003" w:tentative="1">
+      <w:start w:val="1"/>
+      <w:numFmt w:val="bullet"/>
+      <w:lvlText w:val="o"/>
+      <w:lvlJc w:val="left"/>
+      <w:pPr>
+        <w:ind w:left="5040" w:hanging="360"/>
+      </w:pPr>
+      <w:rPr>
+        <w:rFonts w:ascii="Courier New" w:hAnsi="Courier New" w:cs="Courier New" w:hint="default"/>
+      </w:rPr>
+    </w:lvl>
+    <w:lvl w:ilvl="5" w:tplc="04090005" w:tentative="1">
+      <w:start w:val="1"/>
+      <w:numFmt w:val="bullet"/>
+      <w:lvlText w:val=""/>
+      <w:lvlJc w:val="left"/>
+      <w:pPr>
+        <w:ind w:left="5760" w:hanging="360"/>
+      </w:pPr>
+      <w:rPr>
+        <w:rFonts w:ascii="Wingdings" w:hAnsi="Wingdings" w:hint="default"/>
+      </w:rPr>
+    </w:lvl>
+    <w:lvl w:ilvl="6" w:tplc="04090001" w:tentative="1">
+      <w:start w:val="1"/>
+      <w:numFmt w:val="bullet"/>
+      <w:lvlText w:val=""/>
+      <w:lvlJc w:val="left"/>
+      <w:pPr>
+        <w:ind w:left="6480" w:hanging="360"/>
+      </w:pPr>
+      <w:rPr>
+        <w:rFonts w:ascii="Symbol" w:hAnsi="Symbol" w:hint="default"/>
+      </w:rPr>
+    </w:lvl>
+    <w:lvl w:ilvl="7" w:tplc="04090003" w:tentative="1">
+      <w:start w:val="1"/>
+      <w:numFmt w:val="bullet"/>
+      <w:lvlText w:val="o"/>
+      <w:lvlJc w:val="left"/>
+      <w:pPr>
+        <w:ind w:left="7200" w:hanging="360"/>
+      </w:pPr>
+      <w:rPr>
+        <w:rFonts w:ascii="Courier New" w:hAnsi="Courier New" w:cs="Courier New" w:hint="default"/>
+      </w:rPr>
+    </w:lvl>
+    <w:lvl w:ilvl="8" w:tplc="04090005" w:tentative="1">
+      <w:start w:val="1"/>
+      <w:numFmt w:val="bullet"/>
+      <w:lvlText w:val=""/>
+      <w:lvlJc w:val="left"/>
+      <w:pPr>
+        <w:ind w:left="7920" w:hanging="360"/>
+      </w:pPr>
+      <w:rPr>
+        <w:rFonts w:ascii="Wingdings" w:hAnsi="Wingdings" w:hint="default"/>
+      </w:rPr>
+    </w:lvl>
+  </w:abstractNum>
+  <w:abstractNum w:abstractNumId="11" w15:restartNumberingAfterBreak="0">
     <w:nsid w:val="225671A8"/>
     <w:multiLevelType w:val="hybridMultilevel"/>
     <w:tmpl w:val="256AD2B0"/>
@@ -6996,7 +7297,120 @@
       </w:rPr>
     </w:lvl>
   </w:abstractNum>
-  <w:abstractNum w:abstractNumId="11" w15:restartNumberingAfterBreak="0">
+  <w:abstractNum w:abstractNumId="12" w15:restartNumberingAfterBreak="0">
+    <w:nsid w:val="22F261A8"/>
+    <w:multiLevelType w:val="hybridMultilevel"/>
+    <w:tmpl w:val="59B284E6"/>
+    <w:lvl w:ilvl="0" w:tplc="04090001">
+      <w:start w:val="1"/>
+      <w:numFmt w:val="bullet"/>
+      <w:lvlText w:val=""/>
+      <w:lvlJc w:val="left"/>
+      <w:pPr>
+        <w:ind w:left="2160" w:hanging="360"/>
+      </w:pPr>
+      <w:rPr>
+        <w:rFonts w:ascii="Symbol" w:hAnsi="Symbol" w:hint="default"/>
+      </w:rPr>
+    </w:lvl>
+    <w:lvl w:ilvl="1" w:tplc="04090003" w:tentative="1">
+      <w:start w:val="1"/>
+      <w:numFmt w:val="bullet"/>
+      <w:lvlText w:val="o"/>
+      <w:lvlJc w:val="left"/>
+      <w:pPr>
+        <w:ind w:left="2880" w:hanging="360"/>
+      </w:pPr>
+      <w:rPr>
+        <w:rFonts w:ascii="Courier New" w:hAnsi="Courier New" w:cs="Courier New" w:hint="default"/>
+      </w:rPr>
+    </w:lvl>
+    <w:lvl w:ilvl="2" w:tplc="04090005" w:tentative="1">
+      <w:start w:val="1"/>
+      <w:numFmt w:val="bullet"/>
+      <w:lvlText w:val=""/>
+      <w:lvlJc w:val="left"/>
+      <w:pPr>
+        <w:ind w:left="3600" w:hanging="360"/>
+      </w:pPr>
+      <w:rPr>
+        <w:rFonts w:ascii="Wingdings" w:hAnsi="Wingdings" w:hint="default"/>
+      </w:rPr>
+    </w:lvl>
+    <w:lvl w:ilvl="3" w:tplc="04090001" w:tentative="1">
+      <w:start w:val="1"/>
+      <w:numFmt w:val="bullet"/>
+      <w:lvlText w:val=""/>
+      <w:lvlJc w:val="left"/>
+      <w:pPr>
+        <w:ind w:left="4320" w:hanging="360"/>
+      </w:pPr>
+      <w:rPr>
+        <w:rFonts w:ascii="Symbol" w:hAnsi="Symbol" w:hint="default"/>
+      </w:rPr>
+    </w:lvl>
+    <w:lvl w:ilvl="4" w:tplc="04090003" w:tentative="1">
+      <w:start w:val="1"/>
+      <w:numFmt w:val="bullet"/>
+      <w:lvlText w:val="o"/>
+      <w:lvlJc w:val="left"/>
+      <w:pPr>
+        <w:ind w:left="5040" w:hanging="360"/>
+      </w:pPr>
+      <w:rPr>
+        <w:rFonts w:ascii="Courier New" w:hAnsi="Courier New" w:cs="Courier New" w:hint="default"/>
+      </w:rPr>
+    </w:lvl>
+    <w:lvl w:ilvl="5" w:tplc="04090005" w:tentative="1">
+      <w:start w:val="1"/>
+      <w:numFmt w:val="bullet"/>
+      <w:lvlText w:val=""/>
+      <w:lvlJc w:val="left"/>
+      <w:pPr>
+        <w:ind w:left="5760" w:hanging="360"/>
+      </w:pPr>
+      <w:rPr>
+        <w:rFonts w:ascii="Wingdings" w:hAnsi="Wingdings" w:hint="default"/>
+      </w:rPr>
+    </w:lvl>
+    <w:lvl w:ilvl="6" w:tplc="04090001" w:tentative="1">
+      <w:start w:val="1"/>
+      <w:numFmt w:val="bullet"/>
+      <w:lvlText w:val=""/>
+      <w:lvlJc w:val="left"/>
+      <w:pPr>
+        <w:ind w:left="6480" w:hanging="360"/>
+      </w:pPr>
+      <w:rPr>
+        <w:rFonts w:ascii="Symbol" w:hAnsi="Symbol" w:hint="default"/>
+      </w:rPr>
+    </w:lvl>
+    <w:lvl w:ilvl="7" w:tplc="04090003" w:tentative="1">
+      <w:start w:val="1"/>
+      <w:numFmt w:val="bullet"/>
+      <w:lvlText w:val="o"/>
+      <w:lvlJc w:val="left"/>
+      <w:pPr>
+        <w:ind w:left="7200" w:hanging="360"/>
+      </w:pPr>
+      <w:rPr>
+        <w:rFonts w:ascii="Courier New" w:hAnsi="Courier New" w:cs="Courier New" w:hint="default"/>
+      </w:rPr>
+    </w:lvl>
+    <w:lvl w:ilvl="8" w:tplc="04090005" w:tentative="1">
+      <w:start w:val="1"/>
+      <w:numFmt w:val="bullet"/>
+      <w:lvlText w:val=""/>
+      <w:lvlJc w:val="left"/>
+      <w:pPr>
+        <w:ind w:left="7920" w:hanging="360"/>
+      </w:pPr>
+      <w:rPr>
+        <w:rFonts w:ascii="Wingdings" w:hAnsi="Wingdings" w:hint="default"/>
+      </w:rPr>
+    </w:lvl>
+  </w:abstractNum>
+  <w:abstractNum w:abstractNumId="13" w15:restartNumberingAfterBreak="0">
     <w:nsid w:val="23DC5811"/>
     <w:multiLevelType w:val="multilevel"/>
     <w:tmpl w:val="0409001F"/>
@@ -7082,7 +7496,7 @@
       </w:pPr>
     </w:lvl>
   </w:abstractNum>
-  <w:abstractNum w:abstractNumId="12" w15:restartNumberingAfterBreak="0">
+  <w:abstractNum w:abstractNumId="14" w15:restartNumberingAfterBreak="0">
     <w:nsid w:val="24145067"/>
     <w:multiLevelType w:val="hybridMultilevel"/>
     <w:tmpl w:val="7AD2272E"/>
@@ -7195,7 +7609,7 @@
       </w:rPr>
     </w:lvl>
   </w:abstractNum>
-  <w:abstractNum w:abstractNumId="13" w15:restartNumberingAfterBreak="0">
+  <w:abstractNum w:abstractNumId="15" w15:restartNumberingAfterBreak="0">
     <w:nsid w:val="2B830636"/>
     <w:multiLevelType w:val="hybridMultilevel"/>
     <w:tmpl w:val="01402C82"/>
@@ -7308,7 +7722,7 @@
       </w:pPr>
     </w:lvl>
   </w:abstractNum>
-  <w:abstractNum w:abstractNumId="14" w15:restartNumberingAfterBreak="0">
+  <w:abstractNum w:abstractNumId="16" w15:restartNumberingAfterBreak="0">
     <w:nsid w:val="315707D3"/>
     <w:multiLevelType w:val="multilevel"/>
     <w:tmpl w:val="D7E051A6"/>
@@ -7421,7 +7835,7 @@
       </w:rPr>
     </w:lvl>
   </w:abstractNum>
-  <w:abstractNum w:abstractNumId="15" w15:restartNumberingAfterBreak="0">
+  <w:abstractNum w:abstractNumId="17" w15:restartNumberingAfterBreak="0">
     <w:nsid w:val="3334032E"/>
     <w:multiLevelType w:val="hybridMultilevel"/>
     <w:tmpl w:val="69903FA6"/>
@@ -7534,7 +7948,7 @@
       </w:rPr>
     </w:lvl>
   </w:abstractNum>
-  <w:abstractNum w:abstractNumId="16" w15:restartNumberingAfterBreak="0">
+  <w:abstractNum w:abstractNumId="18" w15:restartNumberingAfterBreak="0">
     <w:nsid w:val="4041516B"/>
     <w:multiLevelType w:val="multilevel"/>
     <w:tmpl w:val="5B3ECFBA"/>
@@ -7647,7 +8061,7 @@
       </w:rPr>
     </w:lvl>
   </w:abstractNum>
-  <w:abstractNum w:abstractNumId="17" w15:restartNumberingAfterBreak="0">
+  <w:abstractNum w:abstractNumId="19" w15:restartNumberingAfterBreak="0">
     <w:nsid w:val="422E2C32"/>
     <w:multiLevelType w:val="hybridMultilevel"/>
     <w:tmpl w:val="4A68E73A"/>
@@ -7760,7 +8174,7 @@
       </w:rPr>
     </w:lvl>
   </w:abstractNum>
-  <w:abstractNum w:abstractNumId="18" w15:restartNumberingAfterBreak="0">
+  <w:abstractNum w:abstractNumId="20" w15:restartNumberingAfterBreak="0">
     <w:nsid w:val="4A8216E0"/>
     <w:multiLevelType w:val="multilevel"/>
     <w:tmpl w:val="0409001F"/>
@@ -7846,7 +8260,7 @@
       </w:pPr>
     </w:lvl>
   </w:abstractNum>
-  <w:abstractNum w:abstractNumId="19" w15:restartNumberingAfterBreak="0">
+  <w:abstractNum w:abstractNumId="21" w15:restartNumberingAfterBreak="0">
     <w:nsid w:val="50E17DA1"/>
     <w:multiLevelType w:val="multilevel"/>
     <w:tmpl w:val="9828BAE2"/>
@@ -7959,7 +8373,7 @@
       </w:rPr>
     </w:lvl>
   </w:abstractNum>
-  <w:abstractNum w:abstractNumId="20" w15:restartNumberingAfterBreak="0">
+  <w:abstractNum w:abstractNumId="22" w15:restartNumberingAfterBreak="0">
     <w:nsid w:val="512252DB"/>
     <w:multiLevelType w:val="hybridMultilevel"/>
     <w:tmpl w:val="D81E8D16"/>
@@ -8072,7 +8486,7 @@
       </w:rPr>
     </w:lvl>
   </w:abstractNum>
-  <w:abstractNum w:abstractNumId="21" w15:restartNumberingAfterBreak="0">
+  <w:abstractNum w:abstractNumId="23" w15:restartNumberingAfterBreak="0">
     <w:nsid w:val="5379032B"/>
     <w:multiLevelType w:val="hybridMultilevel"/>
     <w:tmpl w:val="4FEEE294"/>
@@ -8185,7 +8599,120 @@
       </w:rPr>
     </w:lvl>
   </w:abstractNum>
-  <w:abstractNum w:abstractNumId="22" w15:restartNumberingAfterBreak="0">
+  <w:abstractNum w:abstractNumId="24" w15:restartNumberingAfterBreak="0">
+    <w:nsid w:val="58D07267"/>
+    <w:multiLevelType w:val="hybridMultilevel"/>
+    <w:tmpl w:val="30B03FCC"/>
+    <w:lvl w:ilvl="0" w:tplc="04090001">
+      <w:start w:val="1"/>
+      <w:numFmt w:val="bullet"/>
+      <w:lvlText w:val=""/>
+      <w:lvlJc w:val="left"/>
+      <w:pPr>
+        <w:ind w:left="2160" w:hanging="360"/>
+      </w:pPr>
+      <w:rPr>
+        <w:rFonts w:ascii="Symbol" w:hAnsi="Symbol" w:hint="default"/>
+      </w:rPr>
+    </w:lvl>
+    <w:lvl w:ilvl="1" w:tplc="04090003" w:tentative="1">
+      <w:start w:val="1"/>
+      <w:numFmt w:val="bullet"/>
+      <w:lvlText w:val="o"/>
+      <w:lvlJc w:val="left"/>
+      <w:pPr>
+        <w:ind w:left="2880" w:hanging="360"/>
+      </w:pPr>
+      <w:rPr>
+        <w:rFonts w:ascii="Courier New" w:hAnsi="Courier New" w:cs="Courier New" w:hint="default"/>
+      </w:rPr>
+    </w:lvl>
+    <w:lvl w:ilvl="2" w:tplc="04090005" w:tentative="1">
+      <w:start w:val="1"/>
+      <w:numFmt w:val="bullet"/>
+      <w:lvlText w:val=""/>
+      <w:lvlJc w:val="left"/>
+      <w:pPr>
+        <w:ind w:left="3600" w:hanging="360"/>
+      </w:pPr>
+      <w:rPr>
+        <w:rFonts w:ascii="Wingdings" w:hAnsi="Wingdings" w:hint="default"/>
+      </w:rPr>
+    </w:lvl>
+    <w:lvl w:ilvl="3" w:tplc="04090001" w:tentative="1">
+      <w:start w:val="1"/>
+      <w:numFmt w:val="bullet"/>
+      <w:lvlText w:val=""/>
+      <w:lvlJc w:val="left"/>
+      <w:pPr>
+        <w:ind w:left="4320" w:hanging="360"/>
+      </w:pPr>
+      <w:rPr>
+        <w:rFonts w:ascii="Symbol" w:hAnsi="Symbol" w:hint="default"/>
+      </w:rPr>
+    </w:lvl>
+    <w:lvl w:ilvl="4" w:tplc="04090003" w:tentative="1">
+      <w:start w:val="1"/>
+      <w:numFmt w:val="bullet"/>
+      <w:lvlText w:val="o"/>
+      <w:lvlJc w:val="left"/>
+      <w:pPr>
+        <w:ind w:left="5040" w:hanging="360"/>
+      </w:pPr>
+      <w:rPr>
+        <w:rFonts w:ascii="Courier New" w:hAnsi="Courier New" w:cs="Courier New" w:hint="default"/>
+      </w:rPr>
+    </w:lvl>
+    <w:lvl w:ilvl="5" w:tplc="04090005" w:tentative="1">
+      <w:start w:val="1"/>
+      <w:numFmt w:val="bullet"/>
+      <w:lvlText w:val=""/>
+      <w:lvlJc w:val="left"/>
+      <w:pPr>
+        <w:ind w:left="5760" w:hanging="360"/>
+      </w:pPr>
+      <w:rPr>
+        <w:rFonts w:ascii="Wingdings" w:hAnsi="Wingdings" w:hint="default"/>
+      </w:rPr>
+    </w:lvl>
+    <w:lvl w:ilvl="6" w:tplc="04090001" w:tentative="1">
+      <w:start w:val="1"/>
+      <w:numFmt w:val="bullet"/>
+      <w:lvlText w:val=""/>
+      <w:lvlJc w:val="left"/>
+      <w:pPr>
+        <w:ind w:left="6480" w:hanging="360"/>
+      </w:pPr>
+      <w:rPr>
+        <w:rFonts w:ascii="Symbol" w:hAnsi="Symbol" w:hint="default"/>
+      </w:rPr>
+    </w:lvl>
+    <w:lvl w:ilvl="7" w:tplc="04090003" w:tentative="1">
+      <w:start w:val="1"/>
+      <w:numFmt w:val="bullet"/>
+      <w:lvlText w:val="o"/>
+      <w:lvlJc w:val="left"/>
+      <w:pPr>
+        <w:ind w:left="7200" w:hanging="360"/>
+      </w:pPr>
+      <w:rPr>
+        <w:rFonts w:ascii="Courier New" w:hAnsi="Courier New" w:cs="Courier New" w:hint="default"/>
+      </w:rPr>
+    </w:lvl>
+    <w:lvl w:ilvl="8" w:tplc="04090005" w:tentative="1">
+      <w:start w:val="1"/>
+      <w:numFmt w:val="bullet"/>
+      <w:lvlText w:val=""/>
+      <w:lvlJc w:val="left"/>
+      <w:pPr>
+        <w:ind w:left="7920" w:hanging="360"/>
+      </w:pPr>
+      <w:rPr>
+        <w:rFonts w:ascii="Wingdings" w:hAnsi="Wingdings" w:hint="default"/>
+      </w:rPr>
+    </w:lvl>
+  </w:abstractNum>
+  <w:abstractNum w:abstractNumId="25" w15:restartNumberingAfterBreak="0">
     <w:nsid w:val="59C17F06"/>
     <w:multiLevelType w:val="hybridMultilevel"/>
     <w:tmpl w:val="A038F9A2"/>
@@ -8274,7 +8801,7 @@
       </w:pPr>
     </w:lvl>
   </w:abstractNum>
-  <w:abstractNum w:abstractNumId="23" w15:restartNumberingAfterBreak="0">
+  <w:abstractNum w:abstractNumId="26" w15:restartNumberingAfterBreak="0">
     <w:nsid w:val="5A596255"/>
     <w:multiLevelType w:val="multilevel"/>
     <w:tmpl w:val="490001EA"/>
@@ -8387,7 +8914,7 @@
       </w:rPr>
     </w:lvl>
   </w:abstractNum>
-  <w:abstractNum w:abstractNumId="24" w15:restartNumberingAfterBreak="0">
+  <w:abstractNum w:abstractNumId="27" w15:restartNumberingAfterBreak="0">
     <w:nsid w:val="5A733E66"/>
     <w:multiLevelType w:val="multilevel"/>
     <w:tmpl w:val="C72C7234"/>
@@ -8500,7 +9027,7 @@
       </w:rPr>
     </w:lvl>
   </w:abstractNum>
-  <w:abstractNum w:abstractNumId="25" w15:restartNumberingAfterBreak="0">
+  <w:abstractNum w:abstractNumId="28" w15:restartNumberingAfterBreak="0">
     <w:nsid w:val="5A8A1901"/>
     <w:multiLevelType w:val="hybridMultilevel"/>
     <w:tmpl w:val="CAD01EF6"/>
@@ -8613,7 +9140,7 @@
       </w:rPr>
     </w:lvl>
   </w:abstractNum>
-  <w:abstractNum w:abstractNumId="26" w15:restartNumberingAfterBreak="0">
+  <w:abstractNum w:abstractNumId="29" w15:restartNumberingAfterBreak="0">
     <w:nsid w:val="5C091911"/>
     <w:multiLevelType w:val="multilevel"/>
     <w:tmpl w:val="0409001F"/>
@@ -8699,7 +9226,7 @@
       </w:pPr>
     </w:lvl>
   </w:abstractNum>
-  <w:abstractNum w:abstractNumId="27" w15:restartNumberingAfterBreak="0">
+  <w:abstractNum w:abstractNumId="30" w15:restartNumberingAfterBreak="0">
     <w:nsid w:val="64BF4342"/>
     <w:multiLevelType w:val="multilevel"/>
     <w:tmpl w:val="8228A364"/>
@@ -8812,7 +9339,7 @@
       </w:rPr>
     </w:lvl>
   </w:abstractNum>
-  <w:abstractNum w:abstractNumId="28" w15:restartNumberingAfterBreak="0">
+  <w:abstractNum w:abstractNumId="31" w15:restartNumberingAfterBreak="0">
     <w:nsid w:val="66B74B96"/>
     <w:multiLevelType w:val="multilevel"/>
     <w:tmpl w:val="EC38E88A"/>
@@ -8925,7 +9452,7 @@
       </w:rPr>
     </w:lvl>
   </w:abstractNum>
-  <w:abstractNum w:abstractNumId="29" w15:restartNumberingAfterBreak="0">
+  <w:abstractNum w:abstractNumId="32" w15:restartNumberingAfterBreak="0">
     <w:nsid w:val="74F06ADB"/>
     <w:multiLevelType w:val="multilevel"/>
     <w:tmpl w:val="4EF0A548"/>
@@ -9039,52 +9566,52 @@
     </w:lvl>
   </w:abstractNum>
   <w:num w:numId="1">
-    <w:abstractNumId w:val="14"/>
+    <w:abstractNumId w:val="16"/>
   </w:num>
   <w:num w:numId="2">
-    <w:abstractNumId w:val="28"/>
+    <w:abstractNumId w:val="31"/>
   </w:num>
   <w:num w:numId="3">
-    <w:abstractNumId w:val="16"/>
+    <w:abstractNumId w:val="18"/>
   </w:num>
   <w:num w:numId="4">
-    <w:abstractNumId w:val="23"/>
+    <w:abstractNumId w:val="26"/>
   </w:num>
   <w:num w:numId="5">
-    <w:abstractNumId w:val="29"/>
+    <w:abstractNumId w:val="32"/>
   </w:num>
   <w:num w:numId="6">
     <w:abstractNumId w:val="9"/>
   </w:num>
   <w:num w:numId="7">
-    <w:abstractNumId w:val="19"/>
+    <w:abstractNumId w:val="21"/>
   </w:num>
   <w:num w:numId="8">
     <w:abstractNumId w:val="3"/>
   </w:num>
   <w:num w:numId="9">
-    <w:abstractNumId w:val="10"/>
+    <w:abstractNumId w:val="11"/>
   </w:num>
   <w:num w:numId="10">
-    <w:abstractNumId w:val="27"/>
+    <w:abstractNumId w:val="30"/>
   </w:num>
   <w:num w:numId="11">
-    <w:abstractNumId w:val="18"/>
+    <w:abstractNumId w:val="20"/>
   </w:num>
   <w:num w:numId="12">
-    <w:abstractNumId w:val="22"/>
+    <w:abstractNumId w:val="25"/>
   </w:num>
   <w:num w:numId="13">
     <w:abstractNumId w:val="5"/>
   </w:num>
   <w:num w:numId="14">
-    <w:abstractNumId w:val="21"/>
+    <w:abstractNumId w:val="23"/>
   </w:num>
   <w:num w:numId="15">
-    <w:abstractNumId w:val="17"/>
+    <w:abstractNumId w:val="19"/>
   </w:num>
   <w:num w:numId="16">
-    <w:abstractNumId w:val="25"/>
+    <w:abstractNumId w:val="28"/>
   </w:num>
   <w:num w:numId="17">
     <w:abstractNumId w:val="8"/>
@@ -9093,13 +9620,13 @@
     <w:abstractNumId w:val="0"/>
   </w:num>
   <w:num w:numId="19">
-    <w:abstractNumId w:val="24"/>
+    <w:abstractNumId w:val="27"/>
   </w:num>
   <w:num w:numId="20">
-    <w:abstractNumId w:val="13"/>
+    <w:abstractNumId w:val="15"/>
   </w:num>
   <w:num w:numId="21">
-    <w:abstractNumId w:val="11"/>
+    <w:abstractNumId w:val="13"/>
   </w:num>
   <w:num w:numId="22">
     <w:abstractNumId w:val="4"/>
@@ -9117,16 +9644,25 @@
     <w:abstractNumId w:val="6"/>
   </w:num>
   <w:num w:numId="27">
-    <w:abstractNumId w:val="26"/>
+    <w:abstractNumId w:val="29"/>
   </w:num>
   <w:num w:numId="28">
-    <w:abstractNumId w:val="20"/>
+    <w:abstractNumId w:val="22"/>
   </w:num>
   <w:num w:numId="29">
-    <w:abstractNumId w:val="15"/>
+    <w:abstractNumId w:val="17"/>
   </w:num>
   <w:num w:numId="30">
+    <w:abstractNumId w:val="14"/>
+  </w:num>
+  <w:num w:numId="31">
+    <w:abstractNumId w:val="10"/>
+  </w:num>
+  <w:num w:numId="32">
     <w:abstractNumId w:val="12"/>
+  </w:num>
+  <w:num w:numId="33">
+    <w:abstractNumId w:val="24"/>
   </w:num>
 </w:numbering>
 </file>
@@ -10282,7 +10818,7 @@
 </file>
 
 <file path=customXml/itemProps1.xml><?xml version="1.0" encoding="utf-8"?>
-<ds:datastoreItem xmlns:ds="http://schemas.openxmlformats.org/officeDocument/2006/customXml" ds:itemID="{6A3A115D-3064-4819-9F09-C90A7FC51CBF}">
+<ds:datastoreItem xmlns:ds="http://schemas.openxmlformats.org/officeDocument/2006/customXml" ds:itemID="{89C69365-770F-4AF5-92C6-8804293ACCEF}">
   <ds:schemaRefs>
     <ds:schemaRef ds:uri="http://schemas.openxmlformats.org/officeDocument/2006/bibliography"/>
   </ds:schemaRefs>

</xml_diff>